<commit_message>
corretti errori di sintassi
</commit_message>
<xml_diff>
--- a/Teoria/Appunti.docx
+++ b/Teoria/Appunti.docx
@@ -1,6 +1,6 @@
 
 <file path=word/document.xml><?xml version="1.0" encoding="utf-8"?>
-<w:document xmlns:wpc="http://schemas.microsoft.com/office/word/2010/wordprocessingCanvas" xmlns:cx="http://schemas.microsoft.com/office/drawing/2014/chartex" xmlns:cx1="http://schemas.microsoft.com/office/drawing/2015/9/8/chartex" xmlns:cx2="http://schemas.microsoft.com/office/drawing/2015/10/21/chartex" xmlns:cx3="http://schemas.microsoft.com/office/drawing/2016/5/9/chartex" xmlns:cx4="http://schemas.microsoft.com/office/drawing/2016/5/10/chartex" xmlns:cx5="http://schemas.microsoft.com/office/drawing/2016/5/11/chartex" xmlns:cx6="http://schemas.microsoft.com/office/drawing/2016/5/12/chartex" xmlns:cx7="http://schemas.microsoft.com/office/drawing/2016/5/13/chartex" xmlns:cx8="http://schemas.microsoft.com/office/drawing/2016/5/14/chartex" xmlns:mc="http://schemas.openxmlformats.org/markup-compatibility/2006" xmlns:aink="http://schemas.microsoft.com/office/drawing/2016/ink" xmlns:am3d="http://schemas.microsoft.com/office/drawing/2017/model3d" xmlns:o="urn:schemas-microsoft-com:office:office" xmlns:oel="http://schemas.microsoft.com/office/2019/extlst" xmlns:r="http://schemas.openxmlformats.org/officeDocument/2006/relationships" xmlns:m="http://schemas.openxmlformats.org/officeDocument/2006/math" xmlns:v="urn:schemas-microsoft-com:vml" xmlns:wp14="http://schemas.microsoft.com/office/word/2010/wordprocessingDrawing" xmlns:wp="http://schemas.openxmlformats.org/drawingml/2006/wordprocessingDrawing" xmlns:w10="urn:schemas-microsoft-com:office:word" xmlns:w="http://schemas.openxmlformats.org/wordprocessingml/2006/main" xmlns:w14="http://schemas.microsoft.com/office/word/2010/wordml" xmlns:w15="http://schemas.microsoft.com/office/word/2012/wordml" xmlns:w16cex="http://schemas.microsoft.com/office/word/2018/wordml/cex" xmlns:w16cid="http://schemas.microsoft.com/office/word/2016/wordml/cid" xmlns:w16="http://schemas.microsoft.com/office/word/2018/wordml" xmlns:w16du="http://schemas.microsoft.com/office/word/2023/wordml/word16du" xmlns:w16sdtdh="http://schemas.microsoft.com/office/word/2020/wordml/sdtdatahash" xmlns:w16se="http://schemas.microsoft.com/office/word/2015/wordml/symex" xmlns:wpg="http://schemas.microsoft.com/office/word/2010/wordprocessingGroup" xmlns:wpi="http://schemas.microsoft.com/office/word/2010/wordprocessingInk" xmlns:wne="http://schemas.microsoft.com/office/word/2006/wordml" xmlns:wps="http://schemas.microsoft.com/office/word/2010/wordprocessingShape" mc:Ignorable="w14 w15 w16se w16cid w16 w16cex w16sdtdh wp14">
+<w:document xmlns:wpc="http://schemas.microsoft.com/office/word/2010/wordprocessingCanvas" xmlns:cx="http://schemas.microsoft.com/office/drawing/2014/chartex" xmlns:cx1="http://schemas.microsoft.com/office/drawing/2015/9/8/chartex" xmlns:cx2="http://schemas.microsoft.com/office/drawing/2015/10/21/chartex" xmlns:cx3="http://schemas.microsoft.com/office/drawing/2016/5/9/chartex" xmlns:cx4="http://schemas.microsoft.com/office/drawing/2016/5/10/chartex" xmlns:cx5="http://schemas.microsoft.com/office/drawing/2016/5/11/chartex" xmlns:cx6="http://schemas.microsoft.com/office/drawing/2016/5/12/chartex" xmlns:cx7="http://schemas.microsoft.com/office/drawing/2016/5/13/chartex" xmlns:cx8="http://schemas.microsoft.com/office/drawing/2016/5/14/chartex" xmlns:mc="http://schemas.openxmlformats.org/markup-compatibility/2006" xmlns:aink="http://schemas.microsoft.com/office/drawing/2016/ink" xmlns:am3d="http://schemas.microsoft.com/office/drawing/2017/model3d" xmlns:o="urn:schemas-microsoft-com:office:office" xmlns:oel="http://schemas.microsoft.com/office/2019/extlst" xmlns:r="http://schemas.openxmlformats.org/officeDocument/2006/relationships" xmlns:m="http://schemas.openxmlformats.org/officeDocument/2006/math" xmlns:v="urn:schemas-microsoft-com:vml" xmlns:wp14="http://schemas.microsoft.com/office/word/2010/wordprocessingDrawing" xmlns:wp="http://schemas.openxmlformats.org/drawingml/2006/wordprocessingDrawing" xmlns:w10="urn:schemas-microsoft-com:office:word" xmlns:w="http://schemas.openxmlformats.org/wordprocessingml/2006/main" xmlns:w14="http://schemas.microsoft.com/office/word/2010/wordml" xmlns:w15="http://schemas.microsoft.com/office/word/2012/wordml" xmlns:w16cex="http://schemas.microsoft.com/office/word/2018/wordml/cex" xmlns:w16cid="http://schemas.microsoft.com/office/word/2016/wordml/cid" xmlns:w16="http://schemas.microsoft.com/office/word/2018/wordml" xmlns:w16sdtdh="http://schemas.microsoft.com/office/word/2020/wordml/sdtdatahash" xmlns:w16se="http://schemas.microsoft.com/office/word/2015/wordml/symex" xmlns:wpg="http://schemas.microsoft.com/office/word/2010/wordprocessingGroup" xmlns:wpi="http://schemas.microsoft.com/office/word/2010/wordprocessingInk" xmlns:wne="http://schemas.microsoft.com/office/word/2006/wordml" xmlns:wps="http://schemas.microsoft.com/office/word/2010/wordprocessingShape" mc:Ignorable="w14 w15 w16se w16cid w16 w16cex w16sdtdh wp14">
   <w:body>
     <w:p>
       <w:pPr>
@@ -555,93 +555,533 @@
         <w:pStyle w:val="Nessunaspaziatura"/>
       </w:pPr>
       <w:r>
-        <w:t>un immagine è una funzione bidimensionale [f(x, y)] proporzionale alla luce incidente[i(x, y)] nell’oggetto e anche a quella riflessa[r(x, y)] dallo stesso.</w:t>
-      </w:r>
-    </w:p>
-    <w:p>
-      <w:pPr>
-        <w:pStyle w:val="Nessunaspaziatura"/>
-      </w:pPr>
-      <w:r>
-        <w:tab/>
-      </w:r>
-      <w:r>
-        <w:tab/>
-      </w:r>
-      <w:r>
-        <w:tab/>
-      </w:r>
-      <w:r>
-        <w:tab/>
-      </w:r>
-      <w:r>
-        <w:tab/>
-      </w:r>
+        <w:t>un’immagine</w:t>
+      </w:r>
+      <w:r>
+        <w:t xml:space="preserve"> è una funzione bidimensionale [f(x, y)] proporzionale alla luce incidente[i(x, y)] nell’oggetto e anche a quella riflessa[r(x, y)] dallo stesso.</w:t>
+      </w:r>
+    </w:p>
+    <w:p>
+      <w:pPr>
+        <w:pStyle w:val="Nessunaspaziatura"/>
+      </w:pPr>
+      <m:oMathPara>
+        <m:oMath>
+          <m:r>
+            <w:rPr>
+              <w:rFonts w:ascii="Cambria Math" w:hAnsi="Cambria Math"/>
+            </w:rPr>
+            <m:t>f</m:t>
+          </m:r>
+          <m:d>
+            <m:dPr>
+              <m:ctrlPr>
+                <w:rPr>
+                  <w:rFonts w:ascii="Cambria Math" w:hAnsi="Cambria Math"/>
+                  <w:i/>
+                </w:rPr>
+              </m:ctrlPr>
+            </m:dPr>
+            <m:e>
+              <m:r>
+                <w:rPr>
+                  <w:rFonts w:ascii="Cambria Math" w:hAnsi="Cambria Math"/>
+                </w:rPr>
+                <m:t>x,y</m:t>
+              </m:r>
+            </m:e>
+          </m:d>
+          <m:r>
+            <w:rPr>
+              <w:rFonts w:ascii="Cambria Math" w:hAnsi="Cambria Math"/>
+            </w:rPr>
+            <m:t>=i</m:t>
+          </m:r>
+          <m:d>
+            <m:dPr>
+              <m:ctrlPr>
+                <w:rPr>
+                  <w:rFonts w:ascii="Cambria Math" w:hAnsi="Cambria Math"/>
+                  <w:i/>
+                </w:rPr>
+              </m:ctrlPr>
+            </m:dPr>
+            <m:e>
+              <m:r>
+                <w:rPr>
+                  <w:rFonts w:ascii="Cambria Math" w:hAnsi="Cambria Math"/>
+                </w:rPr>
+                <m:t>x,y</m:t>
+              </m:r>
+            </m:e>
+          </m:d>
+          <m:r>
+            <w:rPr>
+              <w:rFonts w:ascii="Cambria Math" w:hAnsi="Cambria Math"/>
+            </w:rPr>
+            <m:t xml:space="preserve"> r(x,y)</m:t>
+          </m:r>
+        </m:oMath>
+      </m:oMathPara>
+    </w:p>
+    <w:p>
+      <w:pPr>
+        <w:pStyle w:val="Nessunaspaziatura"/>
+      </w:pPr>
+      <w:r>
+        <w:t xml:space="preserve">Ed abbiamo </w:t>
+      </w:r>
+      <w:r>
+        <w:t xml:space="preserve">valori di </w:t>
+      </w:r>
+      <w:r>
+        <w:t xml:space="preserve">i </w:t>
+      </w:r>
+      <w:r>
+        <w:t>compresi tra 0 e più infinito</w:t>
+      </w:r>
+      <w:r>
+        <w:t>:</w:t>
+      </w:r>
+    </w:p>
+    <w:p>
+      <w:pPr>
+        <w:pStyle w:val="Nessunaspaziatura"/>
+      </w:pPr>
+      <m:oMathPara>
+        <m:oMath>
+          <m:r>
+            <w:rPr>
+              <w:rFonts w:ascii="Cambria Math" w:hAnsi="Cambria Math"/>
+            </w:rPr>
+            <m:t>0&lt;i</m:t>
+          </m:r>
+          <m:d>
+            <m:dPr>
+              <m:ctrlPr>
+                <w:rPr>
+                  <w:rFonts w:ascii="Cambria Math" w:hAnsi="Cambria Math"/>
+                  <w:i/>
+                </w:rPr>
+              </m:ctrlPr>
+            </m:dPr>
+            <m:e>
+              <m:r>
+                <w:rPr>
+                  <w:rFonts w:ascii="Cambria Math" w:hAnsi="Cambria Math"/>
+                </w:rPr>
+                <m:t>x,y</m:t>
+              </m:r>
+            </m:e>
+          </m:d>
+          <m:r>
+            <w:rPr>
+              <w:rFonts w:ascii="Cambria Math" w:hAnsi="Cambria Math"/>
+            </w:rPr>
+            <m:t>&lt;∞</m:t>
+          </m:r>
+        </m:oMath>
+      </m:oMathPara>
+    </w:p>
+    <w:p>
+      <w:pPr>
+        <w:pStyle w:val="Nessunaspaziatura"/>
+      </w:pPr>
+      <w:r>
+        <w:t>E</w:t>
+      </w:r>
+      <w:r>
+        <w:t xml:space="preserve"> valori di</w:t>
+      </w:r>
+      <w:r>
+        <w:t xml:space="preserve"> r </w:t>
+      </w:r>
+      <w:r>
+        <w:t>compresi tra 0 e 1</w:t>
+      </w:r>
+      <w:r>
+        <w:t>:</w:t>
+      </w:r>
+    </w:p>
+    <w:p>
+      <w:pPr>
+        <w:pStyle w:val="Nessunaspaziatura"/>
+      </w:pPr>
+      <m:oMathPara>
+        <m:oMath>
+          <m:r>
+            <w:rPr>
+              <w:rFonts w:ascii="Cambria Math" w:hAnsi="Cambria Math"/>
+            </w:rPr>
+            <m:t>0&lt;r</m:t>
+          </m:r>
+          <m:d>
+            <m:dPr>
+              <m:ctrlPr>
+                <w:rPr>
+                  <w:rFonts w:ascii="Cambria Math" w:hAnsi="Cambria Math"/>
+                  <w:i/>
+                </w:rPr>
+              </m:ctrlPr>
+            </m:dPr>
+            <m:e>
+              <m:r>
+                <w:rPr>
+                  <w:rFonts w:ascii="Cambria Math" w:hAnsi="Cambria Math"/>
+                </w:rPr>
+                <m:t>x,y</m:t>
+              </m:r>
+            </m:e>
+          </m:d>
+          <m:r>
+            <w:rPr>
+              <w:rFonts w:ascii="Cambria Math" w:hAnsi="Cambria Math"/>
+            </w:rPr>
+            <m:t>&lt;1</m:t>
+          </m:r>
+        </m:oMath>
+      </m:oMathPara>
+    </w:p>
+    <w:p>
+      <w:pPr>
+        <w:pStyle w:val="Nessunaspaziatura"/>
+      </w:pPr>
+      <w:r>
+        <w:t>Il valore di f(x, y) è nel campo dei numeri reali ma abbiamo bisogno di usare valori discreti e per fare ciò si usa il campionamento e la quantizzazione, il piano in cui stanno le coordinate dell’immagine è detto DOMINIO e le coordinate sono le variabili.</w:t>
+      </w:r>
+    </w:p>
+    <w:p>
+      <w:pPr>
+        <w:pStyle w:val="Nessunaspaziatura"/>
+      </w:pPr>
+    </w:p>
+    <w:p>
+      <w:pPr>
+        <w:pStyle w:val="Nessunaspaziatura"/>
+        <w:rPr>
+          <w:b/>
+          <w:bCs/>
+        </w:rPr>
+      </w:pPr>
+      <w:r>
+        <w:rPr>
+          <w:b/>
+          <w:bCs/>
+        </w:rPr>
+        <w:t>Immagini Raster e Immagini Vettoriali</w:t>
+      </w:r>
+    </w:p>
+    <w:p>
+      <w:pPr>
+        <w:pStyle w:val="Nessunaspaziatura"/>
+      </w:pPr>
+      <w:r>
+        <w:t>Immagini Raster : insieme finito di pixel (utilità: fotorealismo e standard sul web)</w:t>
+      </w:r>
+    </w:p>
+    <w:p>
+      <w:pPr>
+        <w:pStyle w:val="Nessunaspaziatura"/>
+      </w:pPr>
+    </w:p>
+    <w:p>
+      <w:pPr>
+        <w:pStyle w:val="Nessunaspaziatura"/>
+      </w:pPr>
+      <w:r>
+        <w:t>Immagini Vettoriali : serie di forme geometriche (utilità: non si rovinano durante le trasformazioni)</w:t>
+      </w:r>
+    </w:p>
+    <w:p>
+      <w:pPr>
+        <w:pStyle w:val="Nessunaspaziatura"/>
+        <w:sectPr>
+          <w:headerReference w:type="default" r:id="rId13"/>
+          <w:pgSz w:w="11906" w:h="16838"/>
+          <w:pgMar w:top="1417" w:right="1134" w:bottom="1134" w:left="1134" w:header="708" w:footer="708" w:gutter="0"/>
+          <w:cols w:space="708"/>
+          <w:docGrid w:linePitch="360"/>
+        </w:sectPr>
+      </w:pPr>
+      <w:r>
+        <w:t>Pixel : valore quantizzato misurato da ciascun sensore</w:t>
+      </w:r>
+      <w:r>
+        <w:t>.</w:t>
+      </w:r>
+    </w:p>
+    <w:p>
+      <w:pPr>
+        <w:spacing w:after="0"/>
+      </w:pPr>
+      <w:r>
+        <w:lastRenderedPageBreak/>
+        <w:t>Un immagine Raster può essere rappresentata da una matrice, quindi si possono fare tutte le operazioni che si fanno sulle matrici(non è detto che servano però).</w:t>
+      </w:r>
+    </w:p>
+    <w:p>
+      <w:pPr>
+        <w:spacing w:after="0"/>
+      </w:pPr>
+      <w:r>
+        <w:t xml:space="preserve">Prodotto di matrici in image processing : è inteso il prodotto punto a punto </w:t>
+      </w:r>
+    </w:p>
+    <w:p>
+      <w:pPr>
+        <w:spacing w:after="0"/>
+      </w:pPr>
+      <m:oMathPara>
+        <m:oMath>
+          <m:d>
+            <m:dPr>
+              <m:ctrlPr>
+                <w:rPr>
+                  <w:rFonts w:ascii="Cambria Math" w:hAnsi="Cambria Math"/>
+                  <w:i/>
+                </w:rPr>
+              </m:ctrlPr>
+            </m:dPr>
+            <m:e>
+              <m:m>
+                <m:mPr>
+                  <m:mcs>
+                    <m:mc>
+                      <m:mcPr>
+                        <m:count m:val="2"/>
+                        <m:mcJc m:val="center"/>
+                      </m:mcPr>
+                    </m:mc>
+                  </m:mcs>
+                  <m:ctrlPr>
+                    <w:rPr>
+                      <w:rFonts w:ascii="Cambria Math" w:hAnsi="Cambria Math"/>
+                      <w:i/>
+                    </w:rPr>
+                  </m:ctrlPr>
+                </m:mPr>
+                <m:mr>
+                  <m:e>
+                    <m:r>
+                      <w:rPr>
+                        <w:rFonts w:ascii="Cambria Math" w:hAnsi="Cambria Math"/>
+                      </w:rPr>
+                      <m:t>1</m:t>
+                    </m:r>
+                  </m:e>
+                  <m:e>
+                    <m:r>
+                      <w:rPr>
+                        <w:rFonts w:ascii="Cambria Math" w:hAnsi="Cambria Math"/>
+                      </w:rPr>
+                      <m:t>2</m:t>
+                    </m:r>
+                  </m:e>
+                </m:mr>
+                <m:mr>
+                  <m:e>
+                    <m:r>
+                      <w:rPr>
+                        <w:rFonts w:ascii="Cambria Math" w:hAnsi="Cambria Math"/>
+                      </w:rPr>
+                      <m:t>3</m:t>
+                    </m:r>
+                  </m:e>
+                  <m:e>
+                    <m:r>
+                      <w:rPr>
+                        <w:rFonts w:ascii="Cambria Math" w:hAnsi="Cambria Math"/>
+                      </w:rPr>
+                      <m:t>-1</m:t>
+                    </m:r>
+                  </m:e>
+                </m:mr>
+              </m:m>
+            </m:e>
+          </m:d>
+          <m:r>
+            <w:rPr>
+              <w:rFonts w:ascii="Cambria Math" w:hAnsi="Cambria Math"/>
+            </w:rPr>
+            <m:t xml:space="preserve"> </m:t>
+          </m:r>
+          <m:d>
+            <m:dPr>
+              <m:ctrlPr>
+                <w:rPr>
+                  <w:rFonts w:ascii="Cambria Math" w:hAnsi="Cambria Math"/>
+                  <w:i/>
+                </w:rPr>
+              </m:ctrlPr>
+            </m:dPr>
+            <m:e>
+              <m:m>
+                <m:mPr>
+                  <m:mcs>
+                    <m:mc>
+                      <m:mcPr>
+                        <m:count m:val="2"/>
+                        <m:mcJc m:val="center"/>
+                      </m:mcPr>
+                    </m:mc>
+                  </m:mcs>
+                  <m:ctrlPr>
+                    <w:rPr>
+                      <w:rFonts w:ascii="Cambria Math" w:hAnsi="Cambria Math"/>
+                      <w:i/>
+                    </w:rPr>
+                  </m:ctrlPr>
+                </m:mPr>
+                <m:mr>
+                  <m:e>
+                    <m:r>
+                      <w:rPr>
+                        <w:rFonts w:ascii="Cambria Math" w:hAnsi="Cambria Math"/>
+                      </w:rPr>
+                      <m:t>-3</m:t>
+                    </m:r>
+                  </m:e>
+                  <m:e>
+                    <m:r>
+                      <w:rPr>
+                        <w:rFonts w:ascii="Cambria Math" w:hAnsi="Cambria Math"/>
+                      </w:rPr>
+                      <m:t>0</m:t>
+                    </m:r>
+                  </m:e>
+                </m:mr>
+                <m:mr>
+                  <m:e>
+                    <m:r>
+                      <w:rPr>
+                        <w:rFonts w:ascii="Cambria Math" w:hAnsi="Cambria Math"/>
+                      </w:rPr>
+                      <m:t>1</m:t>
+                    </m:r>
+                  </m:e>
+                  <m:e>
+                    <m:r>
+                      <w:rPr>
+                        <w:rFonts w:ascii="Cambria Math" w:hAnsi="Cambria Math"/>
+                      </w:rPr>
+                      <m:t>4</m:t>
+                    </m:r>
+                  </m:e>
+                </m:mr>
+              </m:m>
+            </m:e>
+          </m:d>
+          <m:r>
+            <w:rPr>
+              <w:rFonts w:ascii="Cambria Math" w:hAnsi="Cambria Math"/>
+            </w:rPr>
+            <m:t xml:space="preserve">= </m:t>
+          </m:r>
+          <m:d>
+            <m:dPr>
+              <m:ctrlPr>
+                <w:rPr>
+                  <w:rFonts w:ascii="Cambria Math" w:hAnsi="Cambria Math"/>
+                  <w:i/>
+                </w:rPr>
+              </m:ctrlPr>
+            </m:dPr>
+            <m:e>
+              <m:m>
+                <m:mPr>
+                  <m:mcs>
+                    <m:mc>
+                      <m:mcPr>
+                        <m:count m:val="2"/>
+                        <m:mcJc m:val="center"/>
+                      </m:mcPr>
+                    </m:mc>
+                  </m:mcs>
+                  <m:ctrlPr>
+                    <w:rPr>
+                      <w:rFonts w:ascii="Cambria Math" w:hAnsi="Cambria Math"/>
+                      <w:i/>
+                    </w:rPr>
+                  </m:ctrlPr>
+                </m:mPr>
+                <m:mr>
+                  <m:e>
+                    <m:r>
+                      <w:rPr>
+                        <w:rFonts w:ascii="Cambria Math" w:hAnsi="Cambria Math"/>
+                      </w:rPr>
+                      <m:t>-1</m:t>
+                    </m:r>
+                  </m:e>
+                  <m:e>
+                    <m:r>
+                      <w:rPr>
+                        <w:rFonts w:ascii="Cambria Math" w:hAnsi="Cambria Math"/>
+                      </w:rPr>
+                      <m:t>0</m:t>
+                    </m:r>
+                  </m:e>
+                </m:mr>
+                <m:mr>
+                  <m:e>
+                    <m:r>
+                      <w:rPr>
+                        <w:rFonts w:ascii="Cambria Math" w:hAnsi="Cambria Math"/>
+                      </w:rPr>
+                      <m:t>3</m:t>
+                    </m:r>
+                  </m:e>
+                  <m:e>
+                    <m:r>
+                      <w:rPr>
+                        <w:rFonts w:ascii="Cambria Math" w:hAnsi="Cambria Math"/>
+                      </w:rPr>
+                      <m:t>-4</m:t>
+                    </m:r>
+                  </m:e>
+                </m:mr>
+              </m:m>
+            </m:e>
+          </m:d>
+        </m:oMath>
+      </m:oMathPara>
+    </w:p>
+    <w:p>
+      <w:pPr>
+        <w:spacing w:after="0"/>
+        <w:jc w:val="center"/>
+      </w:pPr>
+    </w:p>
+    <w:p>
+      <w:pPr>
+        <w:spacing w:after="0"/>
+      </w:pPr>
+      <w:r>
+        <w:t>Chi sono i vicini di un pixel?</w:t>
+      </w:r>
+    </w:p>
+    <w:p>
+      <w:pPr>
+        <w:spacing w:after="0"/>
+      </w:pPr>
+      <w:r>
+        <w:t>I vicini 4 connessi sono quelli a destra e sinistra sopra e sotto del pixel</w:t>
+      </w:r>
+    </w:p>
+    <w:p>
+      <w:pPr>
+        <w:spacing w:after="0"/>
+        <w:jc w:val="center"/>
+      </w:pPr>
       <w:r>
         <w:rPr>
           <w:noProof/>
         </w:rPr>
         <w:drawing>
-          <wp:inline distT="0" distB="0" distL="0" distR="0" wp14:anchorId="76B9733B" wp14:editId="43869E56">
-            <wp:extent cx="1386728" cy="171450"/>
-            <wp:effectExtent l="0" t="0" r="4445" b="0"/>
-            <wp:docPr id="8" name="Immagine 8"/>
-            <wp:cNvGraphicFramePr>
-              <a:graphicFrameLocks xmlns:a="http://schemas.openxmlformats.org/drawingml/2006/main" noChangeAspect="1"/>
-            </wp:cNvGraphicFramePr>
-            <a:graphic xmlns:a="http://schemas.openxmlformats.org/drawingml/2006/main">
-              <a:graphicData uri="http://schemas.openxmlformats.org/drawingml/2006/picture">
-                <pic:pic xmlns:pic="http://schemas.openxmlformats.org/drawingml/2006/picture">
-                  <pic:nvPicPr>
-                    <pic:cNvPr id="1" name=""/>
-                    <pic:cNvPicPr/>
-                  </pic:nvPicPr>
-                  <pic:blipFill>
-                    <a:blip r:embed="rId13"/>
-                    <a:stretch>
-                      <a:fillRect/>
-                    </a:stretch>
-                  </pic:blipFill>
-                  <pic:spPr>
-                    <a:xfrm>
-                      <a:off x="0" y="0"/>
-                      <a:ext cx="1400895" cy="173202"/>
-                    </a:xfrm>
-                    <a:prstGeom prst="rect">
-                      <a:avLst/>
-                    </a:prstGeom>
-                  </pic:spPr>
-                </pic:pic>
-              </a:graphicData>
-            </a:graphic>
-          </wp:inline>
-        </w:drawing>
-      </w:r>
-    </w:p>
-    <w:p>
-      <w:pPr>
-        <w:pStyle w:val="Nessunaspaziatura"/>
-      </w:pPr>
-      <w:r>
-        <w:t>Ed abbiamo i :</w:t>
-      </w:r>
-    </w:p>
-    <w:p>
-      <w:pPr>
-        <w:pStyle w:val="Nessunaspaziatura"/>
-      </w:pPr>
-      <w:r>
-        <w:t xml:space="preserve"> </w:t>
-      </w:r>
-      <w:r>
-        <w:rPr>
-          <w:noProof/>
-        </w:rPr>
-        <w:drawing>
-          <wp:inline distT="0" distB="0" distL="0" distR="0" wp14:anchorId="1E75257B" wp14:editId="0F2BAA2A">
-            <wp:extent cx="1124107" cy="200053"/>
-            <wp:effectExtent l="0" t="0" r="0" b="9525"/>
-            <wp:docPr id="9" name="Immagine 9"/>
+          <wp:inline distT="0" distB="0" distL="0" distR="0" wp14:anchorId="21D35C18" wp14:editId="4480B6EC">
+            <wp:extent cx="1629002" cy="1629002"/>
+            <wp:effectExtent l="0" t="0" r="9525" b="9525"/>
+            <wp:docPr id="12" name="Immagine 12"/>
             <wp:cNvGraphicFramePr>
               <a:graphicFrameLocks xmlns:a="http://schemas.openxmlformats.org/drawingml/2006/main" noChangeAspect="1"/>
             </wp:cNvGraphicFramePr>
@@ -661,7 +1101,7 @@
                   <pic:spPr>
                     <a:xfrm>
                       <a:off x="0" y="0"/>
-                      <a:ext cx="1124107" cy="200053"/>
+                      <a:ext cx="1629002" cy="1629002"/>
                     </a:xfrm>
                     <a:prstGeom prst="rect">
                       <a:avLst/>
@@ -676,25 +1116,26 @@
     </w:p>
     <w:p>
       <w:pPr>
-        <w:pStyle w:val="Nessunaspaziatura"/>
-      </w:pPr>
-      <w:r>
-        <w:t>E r :</w:t>
-      </w:r>
-    </w:p>
-    <w:p>
-      <w:pPr>
-        <w:pStyle w:val="Nessunaspaziatura"/>
+        <w:spacing w:after="0"/>
+      </w:pPr>
+      <w:r>
+        <w:t>I vicini 8 connessi sono tutti quelli intorno al pixel (destra, sinistra, sopra, sotto e i 4 in diagonale)</w:t>
+      </w:r>
+    </w:p>
+    <w:p>
+      <w:pPr>
+        <w:spacing w:after="0"/>
+        <w:jc w:val="center"/>
       </w:pPr>
       <w:r>
         <w:rPr>
           <w:noProof/>
         </w:rPr>
         <w:drawing>
-          <wp:inline distT="0" distB="0" distL="0" distR="0" wp14:anchorId="192BD5DE" wp14:editId="41B85980">
-            <wp:extent cx="1105054" cy="200053"/>
-            <wp:effectExtent l="0" t="0" r="0" b="9525"/>
-            <wp:docPr id="10" name="Immagine 10"/>
+          <wp:inline distT="0" distB="0" distL="0" distR="0" wp14:anchorId="18F64A0A" wp14:editId="3B830DFE">
+            <wp:extent cx="1638529" cy="1600423"/>
+            <wp:effectExtent l="0" t="0" r="0" b="0"/>
+            <wp:docPr id="3" name="Immagine 3"/>
             <wp:cNvGraphicFramePr>
               <a:graphicFrameLocks xmlns:a="http://schemas.openxmlformats.org/drawingml/2006/main" noChangeAspect="1"/>
             </wp:cNvGraphicFramePr>
@@ -714,253 +1155,6 @@
                   <pic:spPr>
                     <a:xfrm>
                       <a:off x="0" y="0"/>
-                      <a:ext cx="1105054" cy="200053"/>
-                    </a:xfrm>
-                    <a:prstGeom prst="rect">
-                      <a:avLst/>
-                    </a:prstGeom>
-                  </pic:spPr>
-                </pic:pic>
-              </a:graphicData>
-            </a:graphic>
-          </wp:inline>
-        </w:drawing>
-      </w:r>
-    </w:p>
-    <w:p>
-      <w:pPr>
-        <w:pStyle w:val="Nessunaspaziatura"/>
-      </w:pPr>
-      <w:r>
-        <w:t>Il valore di f(x, y) è nel campo dei numeri reali ma abbiamo bisogno di usare valori discreti e per fare ciò si usa il campionamento e la quantizzazione, il piano in cui stanno le coordinate dell’immagine è detto DOMINIO e le coordinate sono le variabili.</w:t>
-      </w:r>
-    </w:p>
-    <w:p>
-      <w:pPr>
-        <w:pStyle w:val="Nessunaspaziatura"/>
-      </w:pPr>
-    </w:p>
-    <w:p>
-      <w:pPr>
-        <w:pStyle w:val="Nessunaspaziatura"/>
-        <w:rPr>
-          <w:b/>
-          <w:bCs/>
-        </w:rPr>
-      </w:pPr>
-      <w:r>
-        <w:rPr>
-          <w:b/>
-          <w:bCs/>
-        </w:rPr>
-        <w:t>Immagini Raster e Immagini Vettoriali</w:t>
-      </w:r>
-    </w:p>
-    <w:p>
-      <w:pPr>
-        <w:pStyle w:val="Nessunaspaziatura"/>
-      </w:pPr>
-      <w:r>
-        <w:t>Immagini Raster : insieme finito di pixel (utilità: fotorealismo e standard sul web)</w:t>
-      </w:r>
-    </w:p>
-    <w:p>
-      <w:pPr>
-        <w:pStyle w:val="Nessunaspaziatura"/>
-      </w:pPr>
-    </w:p>
-    <w:p>
-      <w:pPr>
-        <w:pStyle w:val="Nessunaspaziatura"/>
-      </w:pPr>
-      <w:r>
-        <w:t>Immagini Vettoriali : serie di forme geometriche (utilità: non si rovinano durante le trasformazioni)</w:t>
-      </w:r>
-    </w:p>
-    <w:p>
-      <w:pPr>
-        <w:pStyle w:val="Nessunaspaziatura"/>
-        <w:sectPr>
-          <w:headerReference w:type="default" r:id="rId16"/>
-          <w:pgSz w:w="11906" w:h="16838"/>
-          <w:pgMar w:top="1417" w:right="1134" w:bottom="1134" w:left="1134" w:header="708" w:footer="708" w:gutter="0"/>
-          <w:cols w:space="708"/>
-          <w:docGrid w:linePitch="360"/>
-        </w:sectPr>
-      </w:pPr>
-      <w:r>
-        <w:t>Pixel : valore quantizzato misurato da ciascun sensore</w:t>
-      </w:r>
-      <w:r>
-        <w:t>.</w:t>
-      </w:r>
-    </w:p>
-    <w:p>
-      <w:pPr>
-        <w:spacing w:after="0"/>
-      </w:pPr>
-      <w:r>
-        <w:lastRenderedPageBreak/>
-        <w:t>Un immagine Raster può essere rappresentata da una matrice, quindi si possono fare tutte le operazioni che si fanno sulle matrici(non è detto che servano però).</w:t>
-      </w:r>
-    </w:p>
-    <w:p>
-      <w:pPr>
-        <w:spacing w:after="0"/>
-      </w:pPr>
-      <w:r>
-        <w:t xml:space="preserve">Prodotto di matrici in image processing : è inteso il prodotto punto a punto </w:t>
-      </w:r>
-    </w:p>
-    <w:p>
-      <w:pPr>
-        <w:spacing w:after="0"/>
-        <w:jc w:val="center"/>
-      </w:pPr>
-      <w:r>
-        <w:rPr>
-          <w:noProof/>
-        </w:rPr>
-        <w:drawing>
-          <wp:inline distT="0" distB="0" distL="0" distR="0" wp14:anchorId="7E6304DD" wp14:editId="37BE7D22">
-            <wp:extent cx="2305372" cy="676369"/>
-            <wp:effectExtent l="0" t="0" r="0" b="9525"/>
-            <wp:docPr id="11" name="Immagine 11" descr="Immagine che contiene testo, orologio&#10;&#10;Descrizione generata automaticamente"/>
-            <wp:cNvGraphicFramePr>
-              <a:graphicFrameLocks xmlns:a="http://schemas.openxmlformats.org/drawingml/2006/main" noChangeAspect="1"/>
-            </wp:cNvGraphicFramePr>
-            <a:graphic xmlns:a="http://schemas.openxmlformats.org/drawingml/2006/main">
-              <a:graphicData uri="http://schemas.openxmlformats.org/drawingml/2006/picture">
-                <pic:pic xmlns:pic="http://schemas.openxmlformats.org/drawingml/2006/picture">
-                  <pic:nvPicPr>
-                    <pic:cNvPr id="1" name="Immagine 1" descr="Immagine che contiene testo, orologio&#10;&#10;Descrizione generata automaticamente"/>
-                    <pic:cNvPicPr/>
-                  </pic:nvPicPr>
-                  <pic:blipFill>
-                    <a:blip r:embed="rId17"/>
-                    <a:stretch>
-                      <a:fillRect/>
-                    </a:stretch>
-                  </pic:blipFill>
-                  <pic:spPr>
-                    <a:xfrm>
-                      <a:off x="0" y="0"/>
-                      <a:ext cx="2305372" cy="676369"/>
-                    </a:xfrm>
-                    <a:prstGeom prst="rect">
-                      <a:avLst/>
-                    </a:prstGeom>
-                  </pic:spPr>
-                </pic:pic>
-              </a:graphicData>
-            </a:graphic>
-          </wp:inline>
-        </w:drawing>
-      </w:r>
-    </w:p>
-    <w:p>
-      <w:pPr>
-        <w:spacing w:after="0"/>
-      </w:pPr>
-      <w:r>
-        <w:t>Chi sono i vicini di un pixel?</w:t>
-      </w:r>
-    </w:p>
-    <w:p>
-      <w:pPr>
-        <w:spacing w:after="0"/>
-      </w:pPr>
-      <w:r>
-        <w:t>I vicini 4 connessi sono quelli a destra e sinistra sopra e sotto del pixel</w:t>
-      </w:r>
-    </w:p>
-    <w:p>
-      <w:pPr>
-        <w:spacing w:after="0"/>
-        <w:jc w:val="center"/>
-      </w:pPr>
-      <w:r>
-        <w:rPr>
-          <w:noProof/>
-        </w:rPr>
-        <w:drawing>
-          <wp:inline distT="0" distB="0" distL="0" distR="0" wp14:anchorId="21D35C18" wp14:editId="4480B6EC">
-            <wp:extent cx="1629002" cy="1629002"/>
-            <wp:effectExtent l="0" t="0" r="9525" b="9525"/>
-            <wp:docPr id="12" name="Immagine 12"/>
-            <wp:cNvGraphicFramePr>
-              <a:graphicFrameLocks xmlns:a="http://schemas.openxmlformats.org/drawingml/2006/main" noChangeAspect="1"/>
-            </wp:cNvGraphicFramePr>
-            <a:graphic xmlns:a="http://schemas.openxmlformats.org/drawingml/2006/main">
-              <a:graphicData uri="http://schemas.openxmlformats.org/drawingml/2006/picture">
-                <pic:pic xmlns:pic="http://schemas.openxmlformats.org/drawingml/2006/picture">
-                  <pic:nvPicPr>
-                    <pic:cNvPr id="1" name=""/>
-                    <pic:cNvPicPr/>
-                  </pic:nvPicPr>
-                  <pic:blipFill>
-                    <a:blip r:embed="rId18"/>
-                    <a:stretch>
-                      <a:fillRect/>
-                    </a:stretch>
-                  </pic:blipFill>
-                  <pic:spPr>
-                    <a:xfrm>
-                      <a:off x="0" y="0"/>
-                      <a:ext cx="1629002" cy="1629002"/>
-                    </a:xfrm>
-                    <a:prstGeom prst="rect">
-                      <a:avLst/>
-                    </a:prstGeom>
-                  </pic:spPr>
-                </pic:pic>
-              </a:graphicData>
-            </a:graphic>
-          </wp:inline>
-        </w:drawing>
-      </w:r>
-    </w:p>
-    <w:p>
-      <w:pPr>
-        <w:spacing w:after="0"/>
-      </w:pPr>
-      <w:r>
-        <w:t>I vicini 8 connessi sono tutti quelli intorno al pixel (destra, sinistra, sopra, sotto e i 4 in diagonale)</w:t>
-      </w:r>
-    </w:p>
-    <w:p>
-      <w:pPr>
-        <w:spacing w:after="0"/>
-        <w:jc w:val="center"/>
-      </w:pPr>
-      <w:r>
-        <w:rPr>
-          <w:noProof/>
-        </w:rPr>
-        <w:drawing>
-          <wp:inline distT="0" distB="0" distL="0" distR="0" wp14:anchorId="18F64A0A" wp14:editId="3B830DFE">
-            <wp:extent cx="1638529" cy="1600423"/>
-            <wp:effectExtent l="0" t="0" r="0" b="0"/>
-            <wp:docPr id="3" name="Immagine 3"/>
-            <wp:cNvGraphicFramePr>
-              <a:graphicFrameLocks xmlns:a="http://schemas.openxmlformats.org/drawingml/2006/main" noChangeAspect="1"/>
-            </wp:cNvGraphicFramePr>
-            <a:graphic xmlns:a="http://schemas.openxmlformats.org/drawingml/2006/main">
-              <a:graphicData uri="http://schemas.openxmlformats.org/drawingml/2006/picture">
-                <pic:pic xmlns:pic="http://schemas.openxmlformats.org/drawingml/2006/picture">
-                  <pic:nvPicPr>
-                    <pic:cNvPr id="1" name=""/>
-                    <pic:cNvPicPr/>
-                  </pic:nvPicPr>
-                  <pic:blipFill>
-                    <a:blip r:embed="rId19"/>
-                    <a:stretch>
-                      <a:fillRect/>
-                    </a:stretch>
-                  </pic:blipFill>
-                  <pic:spPr>
-                    <a:xfrm>
-                      <a:off x="0" y="0"/>
                       <a:ext cx="1638529" cy="1600423"/>
                     </a:xfrm>
                     <a:prstGeom prst="rect">
@@ -1167,6 +1361,66 @@
     <w:p>
       <w:pPr>
         <w:spacing w:after="0"/>
+        <w:rPr>
+          <w:rFonts w:cstheme="minorHAnsi"/>
+          <w:sz w:val="24"/>
+          <w:szCs w:val="24"/>
+        </w:rPr>
+      </w:pPr>
+    </w:p>
+    <w:p>
+      <w:pPr>
+        <w:spacing w:after="0"/>
+        <w:rPr>
+          <w:rFonts w:cstheme="minorHAnsi"/>
+          <w:sz w:val="24"/>
+          <w:szCs w:val="24"/>
+        </w:rPr>
+      </w:pPr>
+    </w:p>
+    <w:p>
+      <w:pPr>
+        <w:spacing w:after="0"/>
+        <w:rPr>
+          <w:rFonts w:cstheme="minorHAnsi"/>
+          <w:sz w:val="24"/>
+          <w:szCs w:val="24"/>
+        </w:rPr>
+      </w:pPr>
+    </w:p>
+    <w:p>
+      <w:pPr>
+        <w:spacing w:after="0"/>
+        <w:rPr>
+          <w:rFonts w:cstheme="minorHAnsi"/>
+          <w:sz w:val="24"/>
+          <w:szCs w:val="24"/>
+        </w:rPr>
+      </w:pPr>
+    </w:p>
+    <w:p>
+      <w:pPr>
+        <w:spacing w:after="0"/>
+        <w:rPr>
+          <w:rFonts w:cstheme="minorHAnsi"/>
+          <w:sz w:val="24"/>
+          <w:szCs w:val="24"/>
+        </w:rPr>
+      </w:pPr>
+    </w:p>
+    <w:p>
+      <w:pPr>
+        <w:spacing w:after="0"/>
+        <w:rPr>
+          <w:rFonts w:cstheme="minorHAnsi"/>
+          <w:sz w:val="24"/>
+          <w:szCs w:val="24"/>
+        </w:rPr>
+      </w:pPr>
+    </w:p>
+    <w:p>
+      <w:pPr>
+        <w:spacing w:after="0"/>
         <w:jc w:val="center"/>
         <w:rPr>
           <w:rFonts w:asciiTheme="majorHAnsi" w:hAnsiTheme="majorHAnsi" w:cstheme="majorHAnsi"/>
@@ -1184,6 +1438,7 @@
           <w:sz w:val="28"/>
           <w:szCs w:val="28"/>
         </w:rPr>
+        <w:lastRenderedPageBreak/>
         <w:t>Inverse Mapping</w:t>
       </w:r>
     </w:p>
@@ -1202,7 +1457,23 @@
           <w:sz w:val="24"/>
           <w:szCs w:val="24"/>
         </w:rPr>
-        <w:t>L’inverse mapping è quel processo di trasformazione che prende un immagine di output e la trasforma nella sua immagine originale(</w:t>
+        <w:t xml:space="preserve">L’inverse mapping è quel processo di trasformazione che prende </w:t>
+      </w:r>
+      <w:r>
+        <w:rPr>
+          <w:rFonts w:cstheme="minorHAnsi"/>
+          <w:sz w:val="24"/>
+          <w:szCs w:val="24"/>
+        </w:rPr>
+        <w:t>un’immagine</w:t>
+      </w:r>
+      <w:r>
+        <w:rPr>
+          <w:rFonts w:cstheme="minorHAnsi"/>
+          <w:sz w:val="24"/>
+          <w:szCs w:val="24"/>
+        </w:rPr>
+        <w:t xml:space="preserve"> di output e la trasforma nella sua immagine originale(</w:t>
       </w:r>
       <w:r>
         <w:rPr>
@@ -1211,7 +1482,25 @@
           <w:sz w:val="24"/>
           <w:szCs w:val="24"/>
         </w:rPr>
-        <w:t>per effettuare un inverse mapping è obbligatorio che la funzione di forward mapping utilizzati sia invertibile</w:t>
+        <w:t>per effettuare un inverse mapping è obbligatorio che la funzione di forward mapping utilizzat</w:t>
+      </w:r>
+      <w:r>
+        <w:rPr>
+          <w:rFonts w:cstheme="minorHAnsi"/>
+          <w:color w:val="FF0000"/>
+          <w:sz w:val="24"/>
+          <w:szCs w:val="24"/>
+        </w:rPr>
+        <w:t>a</w:t>
+      </w:r>
+      <w:r>
+        <w:rPr>
+          <w:rFonts w:cstheme="minorHAnsi"/>
+          <w:color w:val="FF0000"/>
+          <w:sz w:val="24"/>
+          <w:szCs w:val="24"/>
+        </w:rPr>
+        <w:t xml:space="preserve"> sia invertibile</w:t>
       </w:r>
       <w:r>
         <w:rPr>
@@ -1252,7 +1541,6 @@
           <w:sz w:val="28"/>
           <w:szCs w:val="28"/>
         </w:rPr>
-        <w:lastRenderedPageBreak/>
         <w:t>Interpolazione</w:t>
       </w:r>
     </w:p>
@@ -1431,86 +1719,63 @@
       <w:pPr>
         <w:spacing w:after="0"/>
         <w:rPr>
+          <w:rFonts w:eastAsiaTheme="minorEastAsia" w:cstheme="minorHAnsi"/>
+          <w:sz w:val="24"/>
+          <w:szCs w:val="24"/>
+        </w:rPr>
+      </w:pPr>
+      <m:oMathPara>
+        <m:oMath>
+          <m:r>
+            <w:rPr>
+              <w:rFonts w:ascii="Cambria Math" w:hAnsi="Cambria Math" w:cstheme="minorHAnsi"/>
+              <w:sz w:val="24"/>
+              <w:szCs w:val="24"/>
+            </w:rPr>
+            <m:t>v</m:t>
+          </m:r>
+          <m:d>
+            <m:dPr>
+              <m:ctrlPr>
+                <w:rPr>
+                  <w:rFonts w:ascii="Cambria Math" w:hAnsi="Cambria Math" w:cstheme="minorHAnsi"/>
+                  <w:i/>
+                  <w:sz w:val="24"/>
+                  <w:szCs w:val="24"/>
+                </w:rPr>
+              </m:ctrlPr>
+            </m:dPr>
+            <m:e>
+              <m:r>
+                <w:rPr>
+                  <w:rFonts w:ascii="Cambria Math" w:hAnsi="Cambria Math" w:cstheme="minorHAnsi"/>
+                  <w:sz w:val="24"/>
+                  <w:szCs w:val="24"/>
+                </w:rPr>
+                <m:t>x, y</m:t>
+              </m:r>
+            </m:e>
+          </m:d>
+          <m:r>
+            <w:rPr>
+              <w:rFonts w:ascii="Cambria Math" w:hAnsi="Cambria Math" w:cstheme="minorHAnsi"/>
+              <w:sz w:val="24"/>
+              <w:szCs w:val="24"/>
+            </w:rPr>
+            <m:t>=ax+by+cxy+d</m:t>
+          </m:r>
+        </m:oMath>
+      </m:oMathPara>
+    </w:p>
+    <w:p>
+      <w:pPr>
+        <w:spacing w:after="0"/>
+        <w:rPr>
           <w:rFonts w:cstheme="minorHAnsi"/>
           <w:sz w:val="24"/>
           <w:szCs w:val="24"/>
         </w:rPr>
       </w:pPr>
-      <w:r>
-        <w:rPr>
-          <w:rFonts w:cstheme="minorHAnsi"/>
-          <w:sz w:val="24"/>
-          <w:szCs w:val="24"/>
-        </w:rPr>
-        <w:tab/>
-      </w:r>
-      <w:r>
-        <w:rPr>
-          <w:rFonts w:cstheme="minorHAnsi"/>
-          <w:sz w:val="24"/>
-          <w:szCs w:val="24"/>
-        </w:rPr>
-        <w:tab/>
-      </w:r>
-      <w:r>
-        <w:rPr>
-          <w:rFonts w:cstheme="minorHAnsi"/>
-          <w:sz w:val="24"/>
-          <w:szCs w:val="24"/>
-        </w:rPr>
-        <w:tab/>
-      </w:r>
-      <w:r>
-        <w:rPr>
-          <w:rFonts w:cstheme="minorHAnsi"/>
-          <w:sz w:val="24"/>
-          <w:szCs w:val="24"/>
-        </w:rPr>
-        <w:tab/>
-      </w:r>
-      <w:r>
-        <w:rPr>
-          <w:rFonts w:cstheme="minorHAnsi"/>
-          <w:noProof/>
-          <w:sz w:val="24"/>
-          <w:szCs w:val="24"/>
-        </w:rPr>
-        <w:drawing>
-          <wp:inline distT="0" distB="0" distL="0" distR="0" wp14:anchorId="2DBC9122" wp14:editId="3618803F">
-            <wp:extent cx="2743583" cy="304843"/>
-            <wp:effectExtent l="0" t="0" r="0" b="0"/>
-            <wp:docPr id="13" name="Immagine 13"/>
-            <wp:cNvGraphicFramePr>
-              <a:graphicFrameLocks xmlns:a="http://schemas.openxmlformats.org/drawingml/2006/main" noChangeAspect="1"/>
-            </wp:cNvGraphicFramePr>
-            <a:graphic xmlns:a="http://schemas.openxmlformats.org/drawingml/2006/main">
-              <a:graphicData uri="http://schemas.openxmlformats.org/drawingml/2006/picture">
-                <pic:pic xmlns:pic="http://schemas.openxmlformats.org/drawingml/2006/picture">
-                  <pic:nvPicPr>
-                    <pic:cNvPr id="1" name=""/>
-                    <pic:cNvPicPr/>
-                  </pic:nvPicPr>
-                  <pic:blipFill>
-                    <a:blip r:embed="rId20"/>
-                    <a:stretch>
-                      <a:fillRect/>
-                    </a:stretch>
-                  </pic:blipFill>
-                  <pic:spPr>
-                    <a:xfrm>
-                      <a:off x="0" y="0"/>
-                      <a:ext cx="2743583" cy="304843"/>
-                    </a:xfrm>
-                    <a:prstGeom prst="rect">
-                      <a:avLst/>
-                    </a:prstGeom>
-                  </pic:spPr>
-                </pic:pic>
-              </a:graphicData>
-            </a:graphic>
-          </wp:inline>
-        </w:drawing>
-      </w:r>
     </w:p>
     <w:p>
       <w:pPr>
@@ -1558,12 +1823,194 @@
           <w:szCs w:val="24"/>
         </w:rPr>
       </w:pPr>
-      <w:r>
+      <m:oMathPara>
+        <m:oMath>
+          <m:nary>
+            <m:naryPr>
+              <m:chr m:val="∑"/>
+              <m:limLoc m:val="undOvr"/>
+              <m:ctrlPr>
+                <w:rPr>
+                  <w:rFonts w:ascii="Cambria Math" w:hAnsi="Cambria Math" w:cstheme="minorHAnsi"/>
+                  <w:i/>
+                  <w:sz w:val="24"/>
+                  <w:szCs w:val="24"/>
+                </w:rPr>
+              </m:ctrlPr>
+            </m:naryPr>
+            <m:sub>
+              <m:r>
+                <w:rPr>
+                  <w:rFonts w:ascii="Cambria Math" w:hAnsi="Cambria Math" w:cstheme="minorHAnsi"/>
+                  <w:sz w:val="24"/>
+                  <w:szCs w:val="24"/>
+                </w:rPr>
+                <m:t>i=0</m:t>
+              </m:r>
+            </m:sub>
+            <m:sup>
+              <m:r>
+                <w:rPr>
+                  <w:rFonts w:ascii="Cambria Math" w:hAnsi="Cambria Math" w:cstheme="minorHAnsi"/>
+                  <w:sz w:val="24"/>
+                  <w:szCs w:val="24"/>
+                </w:rPr>
+                <m:t>3</m:t>
+              </m:r>
+            </m:sup>
+            <m:e>
+              <m:nary>
+                <m:naryPr>
+                  <m:chr m:val="∑"/>
+                  <m:limLoc m:val="undOvr"/>
+                  <m:ctrlPr>
+                    <w:rPr>
+                      <w:rFonts w:ascii="Cambria Math" w:hAnsi="Cambria Math" w:cstheme="minorHAnsi"/>
+                      <w:i/>
+                      <w:sz w:val="24"/>
+                      <w:szCs w:val="24"/>
+                    </w:rPr>
+                  </m:ctrlPr>
+                </m:naryPr>
+                <m:sub>
+                  <m:r>
+                    <w:rPr>
+                      <w:rFonts w:ascii="Cambria Math" w:hAnsi="Cambria Math" w:cstheme="minorHAnsi"/>
+                      <w:sz w:val="24"/>
+                      <w:szCs w:val="24"/>
+                    </w:rPr>
+                    <m:t>j=0</m:t>
+                  </m:r>
+                </m:sub>
+                <m:sup>
+                  <m:r>
+                    <w:rPr>
+                      <w:rFonts w:ascii="Cambria Math" w:hAnsi="Cambria Math" w:cstheme="minorHAnsi"/>
+                      <w:sz w:val="24"/>
+                      <w:szCs w:val="24"/>
+                    </w:rPr>
+                    <m:t>3</m:t>
+                  </m:r>
+                </m:sup>
+                <m:e>
+                  <m:sSub>
+                    <m:sSubPr>
+                      <m:ctrlPr>
+                        <w:rPr>
+                          <w:rFonts w:ascii="Cambria Math" w:hAnsi="Cambria Math" w:cstheme="minorHAnsi"/>
+                          <w:i/>
+                          <w:sz w:val="24"/>
+                          <w:szCs w:val="24"/>
+                        </w:rPr>
+                      </m:ctrlPr>
+                    </m:sSubPr>
+                    <m:e>
+                      <m:r>
+                        <w:rPr>
+                          <w:rFonts w:ascii="Cambria Math" w:hAnsi="Cambria Math" w:cstheme="minorHAnsi"/>
+                          <w:sz w:val="24"/>
+                          <w:szCs w:val="24"/>
+                        </w:rPr>
+                        <m:t>a</m:t>
+                      </m:r>
+                    </m:e>
+                    <m:sub>
+                      <m:r>
+                        <w:rPr>
+                          <w:rFonts w:ascii="Cambria Math" w:hAnsi="Cambria Math" w:cstheme="minorHAnsi"/>
+                          <w:sz w:val="24"/>
+                          <w:szCs w:val="24"/>
+                        </w:rPr>
+                        <m:t>ij</m:t>
+                      </m:r>
+                    </m:sub>
+                  </m:sSub>
+                  <m:sSup>
+                    <m:sSupPr>
+                      <m:ctrlPr>
+                        <w:rPr>
+                          <w:rFonts w:ascii="Cambria Math" w:hAnsi="Cambria Math" w:cstheme="minorHAnsi"/>
+                          <w:i/>
+                          <w:sz w:val="24"/>
+                          <w:szCs w:val="24"/>
+                        </w:rPr>
+                      </m:ctrlPr>
+                    </m:sSupPr>
+                    <m:e>
+                      <m:r>
+                        <w:rPr>
+                          <w:rFonts w:ascii="Cambria Math" w:hAnsi="Cambria Math" w:cstheme="minorHAnsi"/>
+                          <w:sz w:val="24"/>
+                          <w:szCs w:val="24"/>
+                        </w:rPr>
+                        <m:t>x</m:t>
+                      </m:r>
+                    </m:e>
+                    <m:sup>
+                      <m:r>
+                        <w:rPr>
+                          <w:rFonts w:ascii="Cambria Math" w:hAnsi="Cambria Math" w:cstheme="minorHAnsi"/>
+                          <w:sz w:val="24"/>
+                          <w:szCs w:val="24"/>
+                        </w:rPr>
+                        <m:t>i</m:t>
+                      </m:r>
+                    </m:sup>
+                  </m:sSup>
+                  <m:sSup>
+                    <m:sSupPr>
+                      <m:ctrlPr>
+                        <w:rPr>
+                          <w:rFonts w:ascii="Cambria Math" w:hAnsi="Cambria Math" w:cstheme="minorHAnsi"/>
+                          <w:i/>
+                          <w:sz w:val="24"/>
+                          <w:szCs w:val="24"/>
+                        </w:rPr>
+                      </m:ctrlPr>
+                    </m:sSupPr>
+                    <m:e>
+                      <m:r>
+                        <w:rPr>
+                          <w:rFonts w:ascii="Cambria Math" w:hAnsi="Cambria Math" w:cstheme="minorHAnsi"/>
+                          <w:sz w:val="24"/>
+                          <w:szCs w:val="24"/>
+                        </w:rPr>
+                        <m:t>y</m:t>
+                      </m:r>
+                    </m:e>
+                    <m:sup>
+                      <m:r>
+                        <w:rPr>
+                          <w:rFonts w:ascii="Cambria Math" w:hAnsi="Cambria Math" w:cstheme="minorHAnsi"/>
+                          <w:sz w:val="24"/>
+                          <w:szCs w:val="24"/>
+                        </w:rPr>
+                        <m:t>j</m:t>
+                      </m:r>
+                    </m:sup>
+                  </m:sSup>
+                </m:e>
+              </m:nary>
+            </m:e>
+          </m:nary>
+        </m:oMath>
+      </m:oMathPara>
+    </w:p>
+    <w:p>
+      <w:pPr>
+        <w:spacing w:after="0"/>
         <w:rPr>
           <w:rFonts w:cstheme="minorHAnsi"/>
           <w:sz w:val="24"/>
           <w:szCs w:val="24"/>
         </w:rPr>
+      </w:pPr>
+      <w:r>
+        <w:rPr>
+          <w:rFonts w:cstheme="minorHAnsi"/>
+          <w:sz w:val="24"/>
+          <w:szCs w:val="24"/>
+        </w:rPr>
         <w:tab/>
       </w:r>
       <w:r>
@@ -1597,49 +2044,6 @@
           <w:szCs w:val="24"/>
         </w:rPr>
         <w:tab/>
-      </w:r>
-      <w:r>
-        <w:rPr>
-          <w:rFonts w:cstheme="minorHAnsi"/>
-          <w:noProof/>
-          <w:sz w:val="24"/>
-          <w:szCs w:val="24"/>
-        </w:rPr>
-        <w:drawing>
-          <wp:inline distT="0" distB="0" distL="0" distR="0" wp14:anchorId="64FCC1E2" wp14:editId="4FA6E281">
-            <wp:extent cx="2038635" cy="647790"/>
-            <wp:effectExtent l="0" t="0" r="0" b="0"/>
-            <wp:docPr id="14" name="Immagine 14" descr="Immagine che contiene testo, orologio&#10;&#10;Descrizione generata automaticamente"/>
-            <wp:cNvGraphicFramePr>
-              <a:graphicFrameLocks xmlns:a="http://schemas.openxmlformats.org/drawingml/2006/main" noChangeAspect="1"/>
-            </wp:cNvGraphicFramePr>
-            <a:graphic xmlns:a="http://schemas.openxmlformats.org/drawingml/2006/main">
-              <a:graphicData uri="http://schemas.openxmlformats.org/drawingml/2006/picture">
-                <pic:pic xmlns:pic="http://schemas.openxmlformats.org/drawingml/2006/picture">
-                  <pic:nvPicPr>
-                    <pic:cNvPr id="5" name="Immagine 5" descr="Immagine che contiene testo, orologio&#10;&#10;Descrizione generata automaticamente"/>
-                    <pic:cNvPicPr/>
-                  </pic:nvPicPr>
-                  <pic:blipFill>
-                    <a:blip r:embed="rId21"/>
-                    <a:stretch>
-                      <a:fillRect/>
-                    </a:stretch>
-                  </pic:blipFill>
-                  <pic:spPr>
-                    <a:xfrm>
-                      <a:off x="0" y="0"/>
-                      <a:ext cx="2038635" cy="647790"/>
-                    </a:xfrm>
-                    <a:prstGeom prst="rect">
-                      <a:avLst/>
-                    </a:prstGeom>
-                  </pic:spPr>
-                </pic:pic>
-              </a:graphicData>
-            </a:graphic>
-          </wp:inline>
-        </w:drawing>
       </w:r>
     </w:p>
     <w:p>
@@ -1728,6 +2132,16 @@
     <w:p>
       <w:pPr>
         <w:spacing w:after="0"/>
+        <w:rPr>
+          <w:rFonts w:cstheme="minorHAnsi"/>
+          <w:sz w:val="24"/>
+          <w:szCs w:val="24"/>
+        </w:rPr>
+      </w:pPr>
+    </w:p>
+    <w:p>
+      <w:pPr>
+        <w:spacing w:after="0"/>
         <w:jc w:val="center"/>
         <w:rPr>
           <w:rFonts w:asciiTheme="majorHAnsi" w:hAnsiTheme="majorHAnsi" w:cstheme="majorHAnsi"/>
@@ -1775,6 +2189,246 @@
           <w:szCs w:val="24"/>
         </w:rPr>
       </w:pPr>
+      <m:oMathPara>
+        <m:oMath>
+          <m:r>
+            <w:rPr>
+              <w:rFonts w:ascii="Cambria Math" w:hAnsi="Cambria Math" w:cstheme="minorHAnsi"/>
+              <w:sz w:val="24"/>
+              <w:szCs w:val="24"/>
+            </w:rPr>
+            <m:t xml:space="preserve">MSE= </m:t>
+          </m:r>
+          <m:f>
+            <m:fPr>
+              <m:ctrlPr>
+                <w:rPr>
+                  <w:rFonts w:ascii="Cambria Math" w:hAnsi="Cambria Math" w:cstheme="minorHAnsi"/>
+                  <w:i/>
+                  <w:sz w:val="24"/>
+                  <w:szCs w:val="24"/>
+                </w:rPr>
+              </m:ctrlPr>
+            </m:fPr>
+            <m:num>
+              <m:r>
+                <w:rPr>
+                  <w:rFonts w:ascii="Cambria Math" w:hAnsi="Cambria Math" w:cstheme="minorHAnsi"/>
+                  <w:sz w:val="24"/>
+                  <w:szCs w:val="24"/>
+                </w:rPr>
+                <m:t>1</m:t>
+              </m:r>
+            </m:num>
+            <m:den>
+              <m:r>
+                <w:rPr>
+                  <w:rFonts w:ascii="Cambria Math" w:hAnsi="Cambria Math" w:cstheme="minorHAnsi"/>
+                  <w:sz w:val="24"/>
+                  <w:szCs w:val="24"/>
+                </w:rPr>
+                <m:t>MN</m:t>
+              </m:r>
+            </m:den>
+          </m:f>
+          <m:nary>
+            <m:naryPr>
+              <m:chr m:val="∑"/>
+              <m:limLoc m:val="undOvr"/>
+              <m:ctrlPr>
+                <w:rPr>
+                  <w:rFonts w:ascii="Cambria Math" w:hAnsi="Cambria Math" w:cstheme="minorHAnsi"/>
+                  <w:i/>
+                  <w:sz w:val="24"/>
+                  <w:szCs w:val="24"/>
+                </w:rPr>
+              </m:ctrlPr>
+            </m:naryPr>
+            <m:sub>
+              <m:r>
+                <w:rPr>
+                  <w:rFonts w:ascii="Cambria Math" w:hAnsi="Cambria Math" w:cstheme="minorHAnsi"/>
+                  <w:sz w:val="24"/>
+                  <w:szCs w:val="24"/>
+                </w:rPr>
+                <m:t>x=1</m:t>
+              </m:r>
+            </m:sub>
+            <m:sup>
+              <m:r>
+                <w:rPr>
+                  <w:rFonts w:ascii="Cambria Math" w:hAnsi="Cambria Math" w:cstheme="minorHAnsi"/>
+                  <w:sz w:val="24"/>
+                  <w:szCs w:val="24"/>
+                </w:rPr>
+                <m:t>M</m:t>
+              </m:r>
+            </m:sup>
+            <m:e>
+              <m:nary>
+                <m:naryPr>
+                  <m:chr m:val="∑"/>
+                  <m:limLoc m:val="undOvr"/>
+                  <m:ctrlPr>
+                    <w:rPr>
+                      <w:rFonts w:ascii="Cambria Math" w:hAnsi="Cambria Math" w:cstheme="minorHAnsi"/>
+                      <w:i/>
+                      <w:sz w:val="24"/>
+                      <w:szCs w:val="24"/>
+                    </w:rPr>
+                  </m:ctrlPr>
+                </m:naryPr>
+                <m:sub>
+                  <m:r>
+                    <w:rPr>
+                      <w:rFonts w:ascii="Cambria Math" w:hAnsi="Cambria Math" w:cstheme="minorHAnsi"/>
+                      <w:sz w:val="24"/>
+                      <w:szCs w:val="24"/>
+                    </w:rPr>
+                    <m:t>y=1</m:t>
+                  </m:r>
+                </m:sub>
+                <m:sup>
+                  <m:r>
+                    <w:rPr>
+                      <w:rFonts w:ascii="Cambria Math" w:hAnsi="Cambria Math" w:cstheme="minorHAnsi"/>
+                      <w:sz w:val="24"/>
+                      <w:szCs w:val="24"/>
+                    </w:rPr>
+                    <m:t>N</m:t>
+                  </m:r>
+                </m:sup>
+                <m:e>
+                  <m:sSup>
+                    <m:sSupPr>
+                      <m:ctrlPr>
+                        <w:rPr>
+                          <w:rFonts w:ascii="Cambria Math" w:hAnsi="Cambria Math" w:cstheme="minorHAnsi"/>
+                          <w:i/>
+                          <w:sz w:val="24"/>
+                          <w:szCs w:val="24"/>
+                        </w:rPr>
+                      </m:ctrlPr>
+                    </m:sSupPr>
+                    <m:e>
+                      <m:sSup>
+                        <m:sSupPr>
+                          <m:ctrlPr>
+                            <w:rPr>
+                              <w:rFonts w:ascii="Cambria Math" w:hAnsi="Cambria Math" w:cstheme="minorHAnsi"/>
+                              <w:i/>
+                              <w:sz w:val="24"/>
+                              <w:szCs w:val="24"/>
+                            </w:rPr>
+                          </m:ctrlPr>
+                        </m:sSupPr>
+                        <m:e>
+                          <m:r>
+                            <w:rPr>
+                              <w:rFonts w:ascii="Cambria Math" w:hAnsi="Cambria Math" w:cstheme="minorHAnsi"/>
+                              <w:sz w:val="24"/>
+                              <w:szCs w:val="24"/>
+                            </w:rPr>
+                            <m:t>(</m:t>
+                          </m:r>
+                          <m:r>
+                            <w:rPr>
+                              <w:rFonts w:ascii="Cambria Math" w:hAnsi="Cambria Math" w:cstheme="minorHAnsi"/>
+                              <w:sz w:val="24"/>
+                              <w:szCs w:val="24"/>
+                            </w:rPr>
+                            <m:t>I</m:t>
+                          </m:r>
+                        </m:e>
+                        <m:sup>
+                          <m:r>
+                            <w:rPr>
+                              <w:rFonts w:ascii="Cambria Math" w:hAnsi="Cambria Math" w:cstheme="minorHAnsi"/>
+                              <w:sz w:val="24"/>
+                              <w:szCs w:val="24"/>
+                            </w:rPr>
+                            <m:t>'</m:t>
+                          </m:r>
+                        </m:sup>
+                      </m:sSup>
+                      <m:d>
+                        <m:dPr>
+                          <m:ctrlPr>
+                            <w:rPr>
+                              <w:rFonts w:ascii="Cambria Math" w:hAnsi="Cambria Math" w:cstheme="minorHAnsi"/>
+                              <w:i/>
+                              <w:sz w:val="24"/>
+                              <w:szCs w:val="24"/>
+                            </w:rPr>
+                          </m:ctrlPr>
+                        </m:dPr>
+                        <m:e>
+                          <m:r>
+                            <w:rPr>
+                              <w:rFonts w:ascii="Cambria Math" w:hAnsi="Cambria Math" w:cstheme="minorHAnsi"/>
+                              <w:sz w:val="24"/>
+                              <w:szCs w:val="24"/>
+                            </w:rPr>
+                            <m:t>x,y</m:t>
+                          </m:r>
+                        </m:e>
+                      </m:d>
+                      <m:r>
+                        <w:rPr>
+                          <w:rFonts w:ascii="Cambria Math" w:hAnsi="Cambria Math" w:cstheme="minorHAnsi"/>
+                          <w:sz w:val="24"/>
+                          <w:szCs w:val="24"/>
+                        </w:rPr>
+                        <m:t>-I</m:t>
+                      </m:r>
+                      <m:d>
+                        <m:dPr>
+                          <m:ctrlPr>
+                            <w:rPr>
+                              <w:rFonts w:ascii="Cambria Math" w:hAnsi="Cambria Math" w:cstheme="minorHAnsi"/>
+                              <w:i/>
+                              <w:sz w:val="24"/>
+                              <w:szCs w:val="24"/>
+                            </w:rPr>
+                          </m:ctrlPr>
+                        </m:dPr>
+                        <m:e>
+                          <m:r>
+                            <w:rPr>
+                              <w:rFonts w:ascii="Cambria Math" w:hAnsi="Cambria Math" w:cstheme="minorHAnsi"/>
+                              <w:sz w:val="24"/>
+                              <w:szCs w:val="24"/>
+                            </w:rPr>
+                            <m:t>x,y</m:t>
+                          </m:r>
+                        </m:e>
+                      </m:d>
+                      <m:r>
+                        <w:rPr>
+                          <w:rFonts w:ascii="Cambria Math" w:hAnsi="Cambria Math" w:cstheme="minorHAnsi"/>
+                          <w:sz w:val="24"/>
+                          <w:szCs w:val="24"/>
+                        </w:rPr>
+                        <m:t>)</m:t>
+                      </m:r>
+                    </m:e>
+                    <m:sup>
+                      <m:r>
+                        <w:rPr>
+                          <w:rFonts w:ascii="Cambria Math" w:hAnsi="Cambria Math" w:cstheme="minorHAnsi"/>
+                          <w:sz w:val="24"/>
+                          <w:szCs w:val="24"/>
+                        </w:rPr>
+                        <m:t>2</m:t>
+                      </m:r>
+                    </m:sup>
+                  </m:sSup>
+                </m:e>
+              </m:nary>
+            </m:e>
+          </m:nary>
+        </m:oMath>
+      </m:oMathPara>
     </w:p>
     <w:p>
       <w:pPr>
@@ -1785,12 +2439,224 @@
           <w:szCs w:val="24"/>
         </w:rPr>
       </w:pPr>
-      <w:r>
+    </w:p>
+    <w:p>
+      <w:pPr>
+        <w:spacing w:after="0"/>
         <w:rPr>
           <w:rFonts w:cstheme="minorHAnsi"/>
           <w:sz w:val="24"/>
           <w:szCs w:val="24"/>
         </w:rPr>
+      </w:pPr>
+    </w:p>
+    <w:p>
+      <w:pPr>
+        <w:spacing w:after="0"/>
+        <w:rPr>
+          <w:rFonts w:cstheme="minorHAnsi"/>
+          <w:sz w:val="24"/>
+          <w:szCs w:val="24"/>
+        </w:rPr>
+      </w:pPr>
+    </w:p>
+    <w:p>
+      <w:pPr>
+        <w:spacing w:after="0"/>
+        <w:rPr>
+          <w:rFonts w:cstheme="minorHAnsi"/>
+          <w:sz w:val="24"/>
+          <w:szCs w:val="24"/>
+        </w:rPr>
+      </w:pPr>
+    </w:p>
+    <w:p>
+      <w:pPr>
+        <w:spacing w:after="0"/>
+        <w:rPr>
+          <w:rFonts w:cstheme="minorHAnsi"/>
+          <w:sz w:val="24"/>
+          <w:szCs w:val="24"/>
+        </w:rPr>
+      </w:pPr>
+    </w:p>
+    <w:p>
+      <w:pPr>
+        <w:spacing w:after="0"/>
+        <w:rPr>
+          <w:rFonts w:cstheme="minorHAnsi"/>
+          <w:sz w:val="24"/>
+          <w:szCs w:val="24"/>
+        </w:rPr>
+      </w:pPr>
+      <w:r>
+        <w:rPr>
+          <w:rFonts w:cstheme="minorHAnsi"/>
+          <w:sz w:val="24"/>
+          <w:szCs w:val="24"/>
+        </w:rPr>
+        <w:lastRenderedPageBreak/>
+        <w:t>PSNR (Peak Signal to NoiseRatio) per calcolarlo serve l’MSE e serve a misurare la qualità di un immagine compressa rispetto all’originale, più grande il suo valore meglio è.</w:t>
+      </w:r>
+    </w:p>
+    <w:p>
+      <w:pPr>
+        <w:spacing w:after="0"/>
+        <w:rPr>
+          <w:rFonts w:cstheme="minorHAnsi"/>
+          <w:sz w:val="24"/>
+          <w:szCs w:val="24"/>
+        </w:rPr>
+      </w:pPr>
+      <m:oMathPara>
+        <m:oMath>
+          <m:r>
+            <w:rPr>
+              <w:rFonts w:ascii="Cambria Math" w:hAnsi="Cambria Math" w:cstheme="minorHAnsi"/>
+              <w:sz w:val="24"/>
+              <w:szCs w:val="24"/>
+            </w:rPr>
+            <m:t xml:space="preserve">PSNR=10 </m:t>
+          </m:r>
+          <m:func>
+            <m:funcPr>
+              <m:ctrlPr>
+                <w:rPr>
+                  <w:rFonts w:ascii="Cambria Math" w:hAnsi="Cambria Math" w:cstheme="minorHAnsi"/>
+                  <w:i/>
+                  <w:sz w:val="24"/>
+                  <w:szCs w:val="24"/>
+                </w:rPr>
+              </m:ctrlPr>
+            </m:funcPr>
+            <m:fName>
+              <m:sSub>
+                <m:sSubPr>
+                  <m:ctrlPr>
+                    <w:rPr>
+                      <w:rFonts w:ascii="Cambria Math" w:hAnsi="Cambria Math" w:cstheme="minorHAnsi"/>
+                      <w:i/>
+                      <w:sz w:val="24"/>
+                      <w:szCs w:val="24"/>
+                    </w:rPr>
+                  </m:ctrlPr>
+                </m:sSubPr>
+                <m:e>
+                  <m:r>
+                    <m:rPr>
+                      <m:sty m:val="p"/>
+                    </m:rPr>
+                    <w:rPr>
+                      <w:rFonts w:ascii="Cambria Math" w:hAnsi="Cambria Math" w:cstheme="minorHAnsi"/>
+                    </w:rPr>
+                    <m:t>log</m:t>
+                  </m:r>
+                </m:e>
+                <m:sub>
+                  <m:r>
+                    <w:rPr>
+                      <w:rFonts w:ascii="Cambria Math" w:hAnsi="Cambria Math" w:cstheme="minorHAnsi"/>
+                      <w:sz w:val="24"/>
+                      <w:szCs w:val="24"/>
+                    </w:rPr>
+                    <m:t>10</m:t>
+                  </m:r>
+                </m:sub>
+              </m:sSub>
+            </m:fName>
+            <m:e>
+              <m:r>
+                <w:rPr>
+                  <w:rFonts w:ascii="Cambria Math" w:hAnsi="Cambria Math" w:cstheme="minorHAnsi"/>
+                  <w:sz w:val="24"/>
+                  <w:szCs w:val="24"/>
+                </w:rPr>
+                <m:t>(</m:t>
+              </m:r>
+              <m:f>
+                <m:fPr>
+                  <m:ctrlPr>
+                    <w:rPr>
+                      <w:rFonts w:ascii="Cambria Math" w:hAnsi="Cambria Math" w:cstheme="minorHAnsi"/>
+                      <w:i/>
+                      <w:sz w:val="24"/>
+                      <w:szCs w:val="24"/>
+                    </w:rPr>
+                  </m:ctrlPr>
+                </m:fPr>
+                <m:num>
+                  <m:sSup>
+                    <m:sSupPr>
+                      <m:ctrlPr>
+                        <w:rPr>
+                          <w:rFonts w:ascii="Cambria Math" w:hAnsi="Cambria Math" w:cstheme="minorHAnsi"/>
+                          <w:i/>
+                          <w:sz w:val="24"/>
+                          <w:szCs w:val="24"/>
+                        </w:rPr>
+                      </m:ctrlPr>
+                    </m:sSupPr>
+                    <m:e>
+                      <m:r>
+                        <w:rPr>
+                          <w:rFonts w:ascii="Cambria Math" w:hAnsi="Cambria Math" w:cstheme="minorHAnsi"/>
+                          <w:sz w:val="24"/>
+                          <w:szCs w:val="24"/>
+                        </w:rPr>
+                        <m:t>S</m:t>
+                      </m:r>
+                    </m:e>
+                    <m:sup>
+                      <m:r>
+                        <w:rPr>
+                          <w:rFonts w:ascii="Cambria Math" w:hAnsi="Cambria Math" w:cstheme="minorHAnsi"/>
+                          <w:sz w:val="24"/>
+                          <w:szCs w:val="24"/>
+                        </w:rPr>
+                        <m:t>2</m:t>
+                      </m:r>
+                    </m:sup>
+                  </m:sSup>
+                </m:num>
+                <m:den>
+                  <m:r>
+                    <w:rPr>
+                      <w:rFonts w:ascii="Cambria Math" w:hAnsi="Cambria Math" w:cstheme="minorHAnsi"/>
+                      <w:sz w:val="24"/>
+                      <w:szCs w:val="24"/>
+                    </w:rPr>
+                    <m:t>MSE</m:t>
+                  </m:r>
+                </m:den>
+              </m:f>
+              <m:r>
+                <w:rPr>
+                  <w:rFonts w:ascii="Cambria Math" w:hAnsi="Cambria Math" w:cstheme="minorHAnsi"/>
+                  <w:sz w:val="24"/>
+                  <w:szCs w:val="24"/>
+                </w:rPr>
+                <m:t>)</m:t>
+              </m:r>
+            </m:e>
+          </m:func>
+        </m:oMath>
+      </m:oMathPara>
+    </w:p>
+    <w:p>
+      <w:pPr>
+        <w:spacing w:after="0"/>
+        <w:rPr>
+          <w:rFonts w:cstheme="minorHAnsi"/>
+          <w:sz w:val="24"/>
+          <w:szCs w:val="24"/>
+        </w:rPr>
+      </w:pPr>
+      <w:r>
+        <w:rPr>
+          <w:rFonts w:cstheme="minorHAnsi"/>
+          <w:sz w:val="24"/>
+          <w:szCs w:val="24"/>
+        </w:rPr>
         <w:tab/>
       </w:r>
       <w:r>
@@ -1820,166 +2686,10 @@
       <w:r>
         <w:rPr>
           <w:rFonts w:cstheme="minorHAnsi"/>
-          <w:noProof/>
-          <w:sz w:val="24"/>
-          <w:szCs w:val="24"/>
-        </w:rPr>
-        <w:drawing>
-          <wp:inline distT="0" distB="0" distL="0" distR="0" wp14:anchorId="504C3BD0" wp14:editId="179F894F">
-            <wp:extent cx="2838846" cy="523948"/>
-            <wp:effectExtent l="0" t="0" r="0" b="9525"/>
-            <wp:docPr id="15" name="Immagine 15" descr="Immagine che contiene diagramma&#10;&#10;Descrizione generata automaticamente"/>
-            <wp:cNvGraphicFramePr>
-              <a:graphicFrameLocks xmlns:a="http://schemas.openxmlformats.org/drawingml/2006/main" noChangeAspect="1"/>
-            </wp:cNvGraphicFramePr>
-            <a:graphic xmlns:a="http://schemas.openxmlformats.org/drawingml/2006/main">
-              <a:graphicData uri="http://schemas.openxmlformats.org/drawingml/2006/picture">
-                <pic:pic xmlns:pic="http://schemas.openxmlformats.org/drawingml/2006/picture">
-                  <pic:nvPicPr>
-                    <pic:cNvPr id="15" name="Immagine 15" descr="Immagine che contiene diagramma&#10;&#10;Descrizione generata automaticamente"/>
-                    <pic:cNvPicPr/>
-                  </pic:nvPicPr>
-                  <pic:blipFill>
-                    <a:blip r:embed="rId22"/>
-                    <a:stretch>
-                      <a:fillRect/>
-                    </a:stretch>
-                  </pic:blipFill>
-                  <pic:spPr>
-                    <a:xfrm>
-                      <a:off x="0" y="0"/>
-                      <a:ext cx="2838846" cy="523948"/>
-                    </a:xfrm>
-                    <a:prstGeom prst="rect">
-                      <a:avLst/>
-                    </a:prstGeom>
-                  </pic:spPr>
-                </pic:pic>
-              </a:graphicData>
-            </a:graphic>
-          </wp:inline>
-        </w:drawing>
-      </w:r>
-    </w:p>
-    <w:p>
-      <w:pPr>
-        <w:spacing w:after="0"/>
-        <w:rPr>
-          <w:rFonts w:cstheme="minorHAnsi"/>
-          <w:sz w:val="24"/>
-          <w:szCs w:val="24"/>
-        </w:rPr>
-      </w:pPr>
-    </w:p>
-    <w:p>
-      <w:pPr>
-        <w:spacing w:after="0"/>
-        <w:rPr>
-          <w:rFonts w:cstheme="minorHAnsi"/>
-          <w:sz w:val="24"/>
-          <w:szCs w:val="24"/>
-        </w:rPr>
-      </w:pPr>
-      <w:r>
-        <w:rPr>
-          <w:rFonts w:cstheme="minorHAnsi"/>
-          <w:sz w:val="24"/>
-          <w:szCs w:val="24"/>
-        </w:rPr>
-        <w:t>PSNR (Peak Signal to NoiseRatio) per calcolarlo serve l’MSE e serve a misurare la qualità di un immagine compressa rispetto all’originale, più grande il suo valore meglio è.</w:t>
-      </w:r>
-    </w:p>
-    <w:p>
-      <w:pPr>
-        <w:spacing w:after="0"/>
-        <w:rPr>
-          <w:rFonts w:cstheme="minorHAnsi"/>
-          <w:sz w:val="24"/>
-          <w:szCs w:val="24"/>
-        </w:rPr>
-      </w:pPr>
-      <w:r>
-        <w:rPr>
-          <w:rFonts w:cstheme="minorHAnsi"/>
           <w:sz w:val="24"/>
           <w:szCs w:val="24"/>
         </w:rPr>
         <w:tab/>
-      </w:r>
-      <w:r>
-        <w:rPr>
-          <w:rFonts w:cstheme="minorHAnsi"/>
-          <w:sz w:val="24"/>
-          <w:szCs w:val="24"/>
-        </w:rPr>
-        <w:tab/>
-      </w:r>
-      <w:r>
-        <w:rPr>
-          <w:rFonts w:cstheme="minorHAnsi"/>
-          <w:sz w:val="24"/>
-          <w:szCs w:val="24"/>
-        </w:rPr>
-        <w:tab/>
-      </w:r>
-      <w:r>
-        <w:rPr>
-          <w:rFonts w:cstheme="minorHAnsi"/>
-          <w:sz w:val="24"/>
-          <w:szCs w:val="24"/>
-        </w:rPr>
-        <w:tab/>
-      </w:r>
-      <w:r>
-        <w:rPr>
-          <w:rFonts w:cstheme="minorHAnsi"/>
-          <w:sz w:val="24"/>
-          <w:szCs w:val="24"/>
-        </w:rPr>
-        <w:tab/>
-      </w:r>
-      <w:r>
-        <w:rPr>
-          <w:rFonts w:cstheme="minorHAnsi"/>
-          <w:noProof/>
-          <w:sz w:val="24"/>
-          <w:szCs w:val="24"/>
-        </w:rPr>
-        <w:drawing>
-          <wp:inline distT="0" distB="0" distL="0" distR="0" wp14:anchorId="5E636102" wp14:editId="258D643E">
-            <wp:extent cx="1857634" cy="666843"/>
-            <wp:effectExtent l="0" t="0" r="9525" b="0"/>
-            <wp:docPr id="16" name="Immagine 16" descr="Immagine che contiene diagramma&#10;&#10;Descrizione generata automaticamente"/>
-            <wp:cNvGraphicFramePr>
-              <a:graphicFrameLocks xmlns:a="http://schemas.openxmlformats.org/drawingml/2006/main" noChangeAspect="1"/>
-            </wp:cNvGraphicFramePr>
-            <a:graphic xmlns:a="http://schemas.openxmlformats.org/drawingml/2006/main">
-              <a:graphicData uri="http://schemas.openxmlformats.org/drawingml/2006/picture">
-                <pic:pic xmlns:pic="http://schemas.openxmlformats.org/drawingml/2006/picture">
-                  <pic:nvPicPr>
-                    <pic:cNvPr id="16" name="Immagine 16" descr="Immagine che contiene diagramma&#10;&#10;Descrizione generata automaticamente"/>
-                    <pic:cNvPicPr/>
-                  </pic:nvPicPr>
-                  <pic:blipFill>
-                    <a:blip r:embed="rId23"/>
-                    <a:stretch>
-                      <a:fillRect/>
-                    </a:stretch>
-                  </pic:blipFill>
-                  <pic:spPr>
-                    <a:xfrm>
-                      <a:off x="0" y="0"/>
-                      <a:ext cx="1857634" cy="666843"/>
-                    </a:xfrm>
-                    <a:prstGeom prst="rect">
-                      <a:avLst/>
-                    </a:prstGeom>
-                  </pic:spPr>
-                </pic:pic>
-              </a:graphicData>
-            </a:graphic>
-          </wp:inline>
-        </w:drawing>
       </w:r>
     </w:p>
     <w:p>
@@ -2014,7 +2724,7 @@
           <w:szCs w:val="24"/>
         </w:rPr>
         <w:sectPr>
-          <w:headerReference w:type="default" r:id="rId24"/>
+          <w:headerReference w:type="default" r:id="rId16"/>
           <w:pgSz w:w="11906" w:h="16838"/>
           <w:pgMar w:top="1417" w:right="1134" w:bottom="1134" w:left="1134" w:header="708" w:footer="708" w:gutter="0"/>
           <w:cols w:space="708"/>
@@ -2180,7 +2890,7 @@
           <w:numId w:val="8"/>
         </w:numPr>
         <w:sectPr>
-          <w:headerReference w:type="default" r:id="rId25"/>
+          <w:headerReference w:type="default" r:id="rId17"/>
           <w:pgSz w:w="11906" w:h="16838"/>
           <w:pgMar w:top="1417" w:right="1134" w:bottom="1134" w:left="1134" w:header="708" w:footer="708" w:gutter="0"/>
           <w:cols w:space="708"/>
@@ -2202,7 +2912,10 @@
         <w:ind w:left="0"/>
       </w:pPr>
       <w:r>
-        <w:t xml:space="preserve">Nei nostri studi ci interessa molto lo studio dell’occhio ed in particolare della retina, è una membrana che ricopre la parte posteriore dell’occhio ed è formata da coni e bastoncelli, i coni sono circa 6/7 milioni e sono divisi in tre tipi, </w:t>
+        <w:t>Nei nostri studi interessa molto lo studio dell’occhio ed in particolare della retina, è una membrana che ricopre la parte posteriore dell’occhio ed è formata da coni e bastoncelli, i coni sono circa 6/7 milioni e sono divisi in tre tipi</w:t>
+      </w:r>
+      <w:r>
+        <w:t>:</w:t>
       </w:r>
     </w:p>
     <w:p>
@@ -2281,15 +2994,7 @@
         </w:numPr>
       </w:pPr>
       <w:r>
-        <w:t xml:space="preserve">Raggi provenienti dal fuoco vengono </w:t>
-      </w:r>
-      <w:proofErr w:type="spellStart"/>
-      <w:r>
-        <w:t>ri</w:t>
-      </w:r>
-      <w:proofErr w:type="spellEnd"/>
-      <w:r>
-        <w:t>-trasmessi tutti paralleli nella direzione dell’asse della lente;</w:t>
+        <w:t>Raggi provenienti dal fuoco vengono ri-trasmessi tutti paralleli nella direzione dell’asse della lente;</w:t>
       </w:r>
     </w:p>
     <w:p>
@@ -2325,7 +3030,7 @@
                     <pic:cNvPicPr/>
                   </pic:nvPicPr>
                   <pic:blipFill>
-                    <a:blip r:embed="rId26"/>
+                    <a:blip r:embed="rId18"/>
                     <a:stretch>
                       <a:fillRect/>
                     </a:stretch>
@@ -2951,7 +3656,7 @@
           <w:oMath/>
         </w:rPr>
         <w:sectPr>
-          <w:headerReference w:type="default" r:id="rId27"/>
+          <w:headerReference w:type="default" r:id="rId19"/>
           <w:pgSz w:w="11906" w:h="16838"/>
           <w:pgMar w:top="1417" w:right="1134" w:bottom="1134" w:left="1134" w:header="708" w:footer="708" w:gutter="0"/>
           <w:cols w:space="708"/>
@@ -3091,7 +3796,7 @@
                     <pic:cNvPicPr/>
                   </pic:nvPicPr>
                   <pic:blipFill>
-                    <a:blip r:embed="rId28"/>
+                    <a:blip r:embed="rId20"/>
                     <a:stretch>
                       <a:fillRect/>
                     </a:stretch>
@@ -3327,7 +4032,7 @@
           <w:oMath/>
         </w:rPr>
         <w:sectPr>
-          <w:headerReference w:type="default" r:id="rId29"/>
+          <w:headerReference w:type="default" r:id="rId21"/>
           <w:pgSz w:w="11906" w:h="16838"/>
           <w:pgMar w:top="1417" w:right="1134" w:bottom="1134" w:left="1134" w:header="708" w:footer="708" w:gutter="0"/>
           <w:cols w:space="708"/>
@@ -4478,7 +5183,7 @@
                     </pic:cNvPicPr>
                   </pic:nvPicPr>
                   <pic:blipFill>
-                    <a:blip r:embed="rId30" cstate="print">
+                    <a:blip r:embed="rId22" cstate="print">
                       <a:extLst>
                         <a:ext uri="{28A0092B-C50C-407E-A947-70E740481C1C}">
                           <a14:useLocalDpi xmlns:a14="http://schemas.microsoft.com/office/drawing/2010/main" val="0"/>
@@ -6819,7 +7524,7 @@
                     <pic:cNvPicPr/>
                   </pic:nvPicPr>
                   <pic:blipFill>
-                    <a:blip r:embed="rId31"/>
+                    <a:blip r:embed="rId23"/>
                     <a:stretch>
                       <a:fillRect/>
                     </a:stretch>
@@ -7134,7 +7839,7 @@
                     <pic:cNvPicPr/>
                   </pic:nvPicPr>
                   <pic:blipFill>
-                    <a:blip r:embed="rId32"/>
+                    <a:blip r:embed="rId24"/>
                     <a:stretch>
                       <a:fillRect/>
                     </a:stretch>
@@ -7429,7 +8134,7 @@
                     <pic:cNvPicPr/>
                   </pic:nvPicPr>
                   <pic:blipFill>
-                    <a:blip r:embed="rId33"/>
+                    <a:blip r:embed="rId25"/>
                     <a:stretch>
                       <a:fillRect/>
                     </a:stretch>
@@ -7550,7 +8255,7 @@
                     <pic:cNvPicPr/>
                   </pic:nvPicPr>
                   <pic:blipFill>
-                    <a:blip r:embed="rId34"/>
+                    <a:blip r:embed="rId26"/>
                     <a:stretch>
                       <a:fillRect/>
                     </a:stretch>
@@ -7860,7 +8565,7 @@
                     <pic:cNvPicPr/>
                   </pic:nvPicPr>
                   <pic:blipFill>
-                    <a:blip r:embed="rId35"/>
+                    <a:blip r:embed="rId27"/>
                     <a:stretch>
                       <a:fillRect/>
                     </a:stretch>
@@ -7986,7 +8691,7 @@
                     <pic:cNvPicPr/>
                   </pic:nvPicPr>
                   <pic:blipFill>
-                    <a:blip r:embed="rId36"/>
+                    <a:blip r:embed="rId28"/>
                     <a:stretch>
                       <a:fillRect/>
                     </a:stretch>
@@ -8135,7 +8840,7 @@
                     <pic:cNvPicPr/>
                   </pic:nvPicPr>
                   <pic:blipFill>
-                    <a:blip r:embed="rId37"/>
+                    <a:blip r:embed="rId29"/>
                     <a:stretch>
                       <a:fillRect/>
                     </a:stretch>
@@ -8327,6 +9032,17 @@
     <w:p>
       <w:pPr>
         <w:pStyle w:val="Nessunaspaziatura"/>
+        <w:rPr>
+          <w:rFonts w:eastAsiaTheme="minorEastAsia"/>
+          <w:iCs/>
+          <w:sz w:val="24"/>
+          <w:szCs w:val="24"/>
+        </w:rPr>
+      </w:pPr>
+    </w:p>
+    <w:p>
+      <w:pPr>
+        <w:pStyle w:val="Nessunaspaziatura"/>
         <w:jc w:val="center"/>
         <w:rPr>
           <w:rFonts w:eastAsiaTheme="minorEastAsia"/>
@@ -8362,8 +9078,37 @@
           <w:sz w:val="24"/>
           <w:szCs w:val="24"/>
         </w:rPr>
-        <w:t>La luminanza fornisce una versione in scala di grigi dell’immagine, mentre la crominanza fornisce i colori, queste rappresentazioni sono importanti nella compressione delle immagini, l’occhio umano reagisce meglio alla luminanza che ai colori; quindi conviene spendere più bit per registrare la luminanza che le crominanze.</w:t>
-      </w:r>
+        <w:t xml:space="preserve">La luminanza fornisce una versione in scala di grigi dell’immagine, mentre la crominanza fornisce i colori, queste rappresentazioni sono importanti nella compressione delle immagini, l’occhio umano reagisce meglio alla luminanza che ai colori; </w:t>
+      </w:r>
+      <w:r>
+        <w:rPr>
+          <w:rFonts w:eastAsiaTheme="minorEastAsia"/>
+          <w:iCs/>
+          <w:sz w:val="24"/>
+          <w:szCs w:val="24"/>
+        </w:rPr>
+        <w:t>quindi,</w:t>
+      </w:r>
+      <w:r>
+        <w:rPr>
+          <w:rFonts w:eastAsiaTheme="minorEastAsia"/>
+          <w:iCs/>
+          <w:sz w:val="24"/>
+          <w:szCs w:val="24"/>
+        </w:rPr>
+        <w:t xml:space="preserve"> conviene spendere più bit per registrare la luminanza che le crominanze.</w:t>
+      </w:r>
+    </w:p>
+    <w:p>
+      <w:pPr>
+        <w:pStyle w:val="Nessunaspaziatura"/>
+        <w:rPr>
+          <w:rFonts w:eastAsiaTheme="minorEastAsia"/>
+          <w:iCs/>
+          <w:sz w:val="24"/>
+          <w:szCs w:val="24"/>
+        </w:rPr>
+      </w:pPr>
     </w:p>
     <w:p>
       <w:pPr>
@@ -8487,6 +9232,18 @@
     <w:p>
       <w:pPr>
         <w:pStyle w:val="Nessunaspaziatura"/>
+        <w:jc w:val="both"/>
+        <w:rPr>
+          <w:rFonts w:eastAsiaTheme="minorEastAsia"/>
+          <w:iCs/>
+          <w:sz w:val="24"/>
+          <w:szCs w:val="24"/>
+        </w:rPr>
+      </w:pPr>
+    </w:p>
+    <w:p>
+      <w:pPr>
+        <w:pStyle w:val="Nessunaspaziatura"/>
         <w:jc w:val="center"/>
         <w:rPr>
           <w:rFonts w:eastAsiaTheme="minorEastAsia"/>
@@ -8732,7 +9489,7 @@
                     </pic:cNvPicPr>
                   </pic:nvPicPr>
                   <pic:blipFill>
-                    <a:blip r:embed="rId38" cstate="print">
+                    <a:blip r:embed="rId30" cstate="print">
                       <a:extLst>
                         <a:ext uri="{28A0092B-C50C-407E-A947-70E740481C1C}">
                           <a14:useLocalDpi xmlns:a14="http://schemas.microsoft.com/office/drawing/2010/main" val="0"/>
@@ -8787,6 +9544,50 @@
     <w:p>
       <w:pPr>
         <w:pStyle w:val="Nessunaspaziatura"/>
+        <w:rPr>
+          <w:rFonts w:eastAsiaTheme="minorEastAsia"/>
+          <w:iCs/>
+          <w:sz w:val="24"/>
+          <w:szCs w:val="24"/>
+        </w:rPr>
+      </w:pPr>
+    </w:p>
+    <w:p>
+      <w:pPr>
+        <w:pStyle w:val="Nessunaspaziatura"/>
+        <w:rPr>
+          <w:rFonts w:eastAsiaTheme="minorEastAsia"/>
+          <w:iCs/>
+          <w:sz w:val="24"/>
+          <w:szCs w:val="24"/>
+        </w:rPr>
+      </w:pPr>
+    </w:p>
+    <w:p>
+      <w:pPr>
+        <w:pStyle w:val="Nessunaspaziatura"/>
+        <w:rPr>
+          <w:rFonts w:eastAsiaTheme="minorEastAsia"/>
+          <w:iCs/>
+          <w:sz w:val="24"/>
+          <w:szCs w:val="24"/>
+        </w:rPr>
+      </w:pPr>
+    </w:p>
+    <w:p>
+      <w:pPr>
+        <w:pStyle w:val="Nessunaspaziatura"/>
+        <w:rPr>
+          <w:rFonts w:eastAsiaTheme="minorEastAsia"/>
+          <w:iCs/>
+          <w:sz w:val="24"/>
+          <w:szCs w:val="24"/>
+        </w:rPr>
+      </w:pPr>
+    </w:p>
+    <w:p>
+      <w:pPr>
+        <w:pStyle w:val="Nessunaspaziatura"/>
         <w:jc w:val="center"/>
         <w:rPr>
           <w:rFonts w:eastAsiaTheme="minorEastAsia"/>
@@ -8802,6 +9603,7 @@
           <w:sz w:val="24"/>
           <w:szCs w:val="24"/>
         </w:rPr>
+        <w:lastRenderedPageBreak/>
         <w:t xml:space="preserve">Da YUV a </w:t>
       </w:r>
       <m:oMath>
@@ -9252,6 +10054,17 @@
     <w:p>
       <w:pPr>
         <w:pStyle w:val="Nessunaspaziatura"/>
+        <w:rPr>
+          <w:rFonts w:eastAsiaTheme="minorEastAsia"/>
+          <w:iCs/>
+          <w:sz w:val="24"/>
+          <w:szCs w:val="24"/>
+        </w:rPr>
+      </w:pPr>
+    </w:p>
+    <w:p>
+      <w:pPr>
+        <w:pStyle w:val="Nessunaspaziatura"/>
         <w:jc w:val="center"/>
         <w:rPr>
           <w:rFonts w:eastAsiaTheme="minorEastAsia"/>
@@ -9267,7 +10080,6 @@
           <w:sz w:val="24"/>
           <w:szCs w:val="24"/>
         </w:rPr>
-        <w:lastRenderedPageBreak/>
         <w:t>Palette di Colori(Look-UP-Table LUT)</w:t>
       </w:r>
     </w:p>
@@ -9321,7 +10133,7 @@
           <w:szCs w:val="24"/>
         </w:rPr>
         <w:sectPr>
-          <w:headerReference w:type="default" r:id="rId39"/>
+          <w:headerReference w:type="default" r:id="rId31"/>
           <w:pgSz w:w="11906" w:h="16838"/>
           <w:pgMar w:top="1417" w:right="1134" w:bottom="1134" w:left="1134" w:header="708" w:footer="708" w:gutter="0"/>
           <w:cols w:space="708"/>
@@ -9623,7 +10435,7 @@
                     </pic:cNvPicPr>
                   </pic:nvPicPr>
                   <pic:blipFill>
-                    <a:blip r:embed="rId40">
+                    <a:blip r:embed="rId32">
                       <a:extLst>
                         <a:ext uri="{28A0092B-C50C-407E-A947-70E740481C1C}">
                           <a14:useLocalDpi xmlns:a14="http://schemas.microsoft.com/office/drawing/2010/main" val="0"/>
@@ -10290,7 +11102,7 @@
                     <pic:cNvPicPr/>
                   </pic:nvPicPr>
                   <pic:blipFill>
-                    <a:blip r:embed="rId41"/>
+                    <a:blip r:embed="rId33"/>
                     <a:stretch>
                       <a:fillRect/>
                     </a:stretch>
@@ -10353,7 +11165,7 @@
                     </pic:cNvPicPr>
                   </pic:nvPicPr>
                   <pic:blipFill>
-                    <a:blip r:embed="rId42">
+                    <a:blip r:embed="rId34">
                       <a:extLst>
                         <a:ext uri="{28A0092B-C50C-407E-A947-70E740481C1C}">
                           <a14:useLocalDpi xmlns:a14="http://schemas.microsoft.com/office/drawing/2010/main" val="0"/>
@@ -10612,7 +11424,7 @@
                     </pic:cNvPicPr>
                   </pic:nvPicPr>
                   <pic:blipFill>
-                    <a:blip r:embed="rId43">
+                    <a:blip r:embed="rId35">
                       <a:extLst>
                         <a:ext uri="{28A0092B-C50C-407E-A947-70E740481C1C}">
                           <a14:useLocalDpi xmlns:a14="http://schemas.microsoft.com/office/drawing/2010/main" val="0"/>
@@ -10954,7 +11766,7 @@
           <w:rFonts w:eastAsiaTheme="minorEastAsia"/>
         </w:rPr>
         <w:sectPr>
-          <w:headerReference w:type="default" r:id="rId44"/>
+          <w:headerReference w:type="default" r:id="rId36"/>
           <w:pgSz w:w="11906" w:h="16838"/>
           <w:pgMar w:top="1417" w:right="1134" w:bottom="1134" w:left="1134" w:header="708" w:footer="708" w:gutter="0"/>
           <w:cols w:space="708"/>
@@ -12743,7 +13555,7 @@
                     </pic:cNvPicPr>
                   </pic:nvPicPr>
                   <pic:blipFill>
-                    <a:blip r:embed="rId45">
+                    <a:blip r:embed="rId37">
                       <a:extLst>
                         <a:ext uri="{28A0092B-C50C-407E-A947-70E740481C1C}">
                           <a14:useLocalDpi xmlns:a14="http://schemas.microsoft.com/office/drawing/2010/main" val="0"/>
@@ -13470,7 +14282,7 @@
           <w:rFonts w:eastAsiaTheme="minorEastAsia"/>
         </w:rPr>
         <w:sectPr>
-          <w:headerReference w:type="default" r:id="rId46"/>
+          <w:headerReference w:type="default" r:id="rId38"/>
           <w:pgSz w:w="11906" w:h="16838"/>
           <w:pgMar w:top="1417" w:right="1134" w:bottom="1134" w:left="1134" w:header="708" w:footer="708" w:gutter="0"/>
           <w:cols w:space="708"/>
@@ -13481,13 +14293,7 @@
         <w:rPr>
           <w:rFonts w:eastAsiaTheme="minorEastAsia"/>
         </w:rPr>
-        <w:t>Esistono i filtri sharpening che servono a incrementare la nitidezza, si utilizza una maschera derivata dal filtro laplaciano che rinforza i lati ma rinforza anche il rumore dell’immagin</w:t>
-      </w:r>
-      <w:r>
-        <w:rPr>
-          <w:rFonts w:eastAsiaTheme="minorEastAsia"/>
-        </w:rPr>
-        <w:t>e.</w:t>
+        <w:t>Esistono i filtri sharpening che servono a incrementare la nitidezza, si utilizza una maschera derivata dal filtro laplaciano che rinforza i lati ma rinforza anche il rumore dell’immagine.</w:t>
       </w:r>
     </w:p>
     <w:p>
@@ -13703,7 +14509,7 @@
           <w:rFonts w:eastAsiaTheme="minorEastAsia"/>
         </w:rPr>
         <w:sectPr>
-          <w:headerReference w:type="default" r:id="rId47"/>
+          <w:headerReference w:type="default" r:id="rId39"/>
           <w:pgSz w:w="11906" w:h="16838"/>
           <w:pgMar w:top="1417" w:right="1134" w:bottom="1134" w:left="1134" w:header="708" w:footer="708" w:gutter="0"/>
           <w:cols w:space="708"/>
@@ -13714,13 +14520,7 @@
         <w:rPr>
           <w:rFonts w:eastAsiaTheme="minorEastAsia"/>
         </w:rPr>
-        <w:t>I bit-plane delle immagini in gray code risultano tra loro più coerenti, se confrontati con i rispettivi piani in binario puro, se utilizziamo il gray code, il numero di transizione bianco-nero saranno inferiori rispetto al binario puro, si ha un entropia dell’immagine minore, grazie a queste caratteristiche sappiamo che possiamo utilizzare il gray code per comprimere immagini così codificate, vista la codifica differente, se cancelliamo piani di bit in gray code cancelleremo range di valori diversi rispetto al binario puro, anche nel gray code il rumore è situato nei piani bassi, ma eliminare questi piani potrebbe introdurre artefatti</w:t>
-      </w:r>
-      <w:r>
-        <w:rPr>
-          <w:rFonts w:eastAsiaTheme="minorEastAsia"/>
-        </w:rPr>
-        <w:t>.</w:t>
+        <w:t>I bit-plane delle immagini in gray code risultano tra loro più coerenti, se confrontati con i rispettivi piani in binario puro, se utilizziamo il gray code, il numero di transizione bianco-nero saranno inferiori rispetto al binario puro, si ha un entropia dell’immagine minore, grazie a queste caratteristiche sappiamo che possiamo utilizzare il gray code per comprimere immagini così codificate, vista la codifica differente, se cancelliamo piani di bit in gray code cancelleremo range di valori diversi rispetto al binario puro, anche nel gray code il rumore è situato nei piani bassi, ma eliminare questi piani potrebbe introdurre artefatti.</w:t>
       </w:r>
     </w:p>
     <w:p>
@@ -13755,7 +14555,7 @@
                     <pic:cNvPicPr/>
                   </pic:nvPicPr>
                   <pic:blipFill>
-                    <a:blip r:embed="rId48"/>
+                    <a:blip r:embed="rId40"/>
                     <a:stretch>
                       <a:fillRect/>
                     </a:stretch>
@@ -14211,6 +15011,8 @@
       </w:r>
     </w:p>
     <w:p/>
+    <w:p/>
+    <w:p/>
     <w:p>
       <w:pPr>
         <w:rPr>
@@ -14230,6 +15032,7 @@
           <w:sz w:val="28"/>
           <w:szCs w:val="28"/>
         </w:rPr>
+        <w:lastRenderedPageBreak/>
         <w:t>Trasformata</w:t>
       </w:r>
     </w:p>
@@ -14246,7 +15049,6 @@
             <w:rPr>
               <w:rFonts w:ascii="Cambria Math" w:hAnsi="Cambria Math"/>
             </w:rPr>
-            <w:lastRenderedPageBreak/>
             <m:t xml:space="preserve">F(u,v)= </m:t>
           </m:r>
           <m:f>
@@ -15726,7 +16528,6 @@
         <w:rPr>
           <w:rFonts w:ascii="Calibri" w:eastAsiaTheme="minorEastAsia" w:hAnsi="Calibri" w:cs="Calibri"/>
         </w:rPr>
-        <w:lastRenderedPageBreak/>
         <w:t>Separabilità:</w:t>
       </w:r>
     </w:p>
@@ -16146,7 +16947,7 @@
                     <pic:cNvPicPr/>
                   </pic:nvPicPr>
                   <pic:blipFill>
-                    <a:blip r:embed="rId49"/>
+                    <a:blip r:embed="rId41"/>
                     <a:stretch>
                       <a:fillRect/>
                     </a:stretch>
@@ -16205,6 +17006,7 @@
             <w:rPr>
               <w:rFonts w:ascii="Cambria Math" w:eastAsiaTheme="minorEastAsia" w:hAnsi="Cambria Math" w:cs="Calibri"/>
             </w:rPr>
+            <w:lastRenderedPageBreak/>
             <m:t>F</m:t>
           </m:r>
           <m:d>
@@ -16435,7 +17237,6 @@
         <w:rPr>
           <w:rFonts w:ascii="Calibri" w:eastAsiaTheme="minorEastAsia" w:hAnsi="Calibri" w:cs="Calibri"/>
         </w:rPr>
-        <w:lastRenderedPageBreak/>
         <w:t>Altro non è che la media di f(x, y), F(0, 0) prende il nome di componente continua o componente DC.</w:t>
       </w:r>
     </w:p>
@@ -16860,7 +17661,7 @@
                     <pic:cNvPicPr/>
                   </pic:nvPicPr>
                   <pic:blipFill>
-                    <a:blip r:embed="rId50"/>
+                    <a:blip r:embed="rId42"/>
                     <a:stretch>
                       <a:fillRect/>
                     </a:stretch>
@@ -16918,7 +17719,6 @@
         <w:rPr>
           <w:rFonts w:ascii="Calibri" w:eastAsiaTheme="minorEastAsia" w:hAnsi="Calibri" w:cs="Calibri"/>
         </w:rPr>
-        <w:lastRenderedPageBreak/>
         <w:t>Teorema della convoluzione</w:t>
       </w:r>
     </w:p>
@@ -17202,6 +18002,13 @@
           <w:rFonts w:ascii="Calibri" w:eastAsiaTheme="minorEastAsia" w:hAnsi="Calibri" w:cs="Calibri"/>
         </w:rPr>
       </w:pPr>
+    </w:p>
+    <w:p>
+      <w:pPr>
+        <w:rPr>
+          <w:rFonts w:ascii="Calibri" w:eastAsiaTheme="minorEastAsia" w:hAnsi="Calibri" w:cs="Calibri"/>
+        </w:rPr>
+      </w:pPr>
       <w:r>
         <w:rPr>
           <w:rFonts w:ascii="Calibri" w:eastAsiaTheme="minorEastAsia" w:hAnsi="Calibri" w:cs="Calibri"/>
@@ -17291,6 +18098,13 @@
           </m:d>
         </m:oMath>
       </m:oMathPara>
+    </w:p>
+    <w:p>
+      <w:pPr>
+        <w:rPr>
+          <w:rFonts w:ascii="Calibri" w:eastAsiaTheme="minorEastAsia" w:hAnsi="Calibri" w:cs="Calibri"/>
+        </w:rPr>
+      </w:pPr>
     </w:p>
     <w:p>
       <w:pPr>
@@ -17516,6 +18330,13 @@
           <w:rFonts w:ascii="Calibri" w:eastAsiaTheme="minorEastAsia" w:hAnsi="Calibri" w:cs="Calibri"/>
         </w:rPr>
       </w:pPr>
+    </w:p>
+    <w:p>
+      <w:pPr>
+        <w:rPr>
+          <w:rFonts w:ascii="Calibri" w:eastAsiaTheme="minorEastAsia" w:hAnsi="Calibri" w:cs="Calibri"/>
+        </w:rPr>
+      </w:pPr>
       <w:r>
         <w:rPr>
           <w:rFonts w:ascii="Calibri" w:eastAsiaTheme="minorEastAsia" w:hAnsi="Calibri" w:cs="Calibri"/>
@@ -17643,6 +18464,13 @@
           </m:r>
         </m:oMath>
       </m:oMathPara>
+    </w:p>
+    <w:p>
+      <w:pPr>
+        <w:rPr>
+          <w:rFonts w:ascii="Calibri" w:eastAsiaTheme="minorEastAsia" w:hAnsi="Calibri" w:cs="Calibri"/>
+        </w:rPr>
+      </w:pPr>
     </w:p>
     <w:p>
       <w:pPr>
@@ -17891,6 +18719,7 @@
             <w:rPr>
               <w:rFonts w:ascii="Cambria Math" w:eastAsiaTheme="minorEastAsia" w:hAnsi="Cambria Math" w:cs="Calibri"/>
             </w:rPr>
+            <w:lastRenderedPageBreak/>
             <m:t>H</m:t>
           </m:r>
           <m:d>
@@ -18041,6 +18870,13 @@
           </m:f>
         </m:oMath>
       </m:oMathPara>
+    </w:p>
+    <w:p>
+      <w:pPr>
+        <w:rPr>
+          <w:rFonts w:ascii="Calibri" w:eastAsiaTheme="minorEastAsia" w:hAnsi="Calibri" w:cs="Calibri"/>
+        </w:rPr>
+      </w:pPr>
     </w:p>
     <w:p>
       <w:pPr>
@@ -18278,7 +19114,6 @@
         <w:rPr>
           <w:rFonts w:ascii="Calibri" w:eastAsiaTheme="minorEastAsia" w:hAnsi="Calibri" w:cs="Calibri"/>
         </w:rPr>
-        <w:lastRenderedPageBreak/>
         <w:t>i filtri passa basso possono essere utilizzati in:</w:t>
       </w:r>
     </w:p>
@@ -18352,7 +19187,7 @@
           <w:rFonts w:ascii="Calibri" w:eastAsiaTheme="minorEastAsia" w:hAnsi="Calibri" w:cs="Calibri"/>
         </w:rPr>
         <w:sectPr>
-          <w:headerReference w:type="default" r:id="rId51"/>
+          <w:headerReference w:type="default" r:id="rId43"/>
           <w:pgSz w:w="11906" w:h="16838"/>
           <w:pgMar w:top="1417" w:right="1134" w:bottom="1134" w:left="1134" w:header="708" w:footer="708" w:gutter="0"/>
           <w:cols w:space="708"/>
@@ -18966,7 +19801,7 @@
                     <pic:cNvPicPr/>
                   </pic:nvPicPr>
                   <pic:blipFill>
-                    <a:blip r:embed="rId52"/>
+                    <a:blip r:embed="rId44"/>
                     <a:stretch>
                       <a:fillRect/>
                     </a:stretch>
@@ -20278,7 +21113,7 @@
                     <pic:cNvPicPr/>
                   </pic:nvPicPr>
                   <pic:blipFill>
-                    <a:blip r:embed="rId53"/>
+                    <a:blip r:embed="rId45"/>
                     <a:stretch>
                       <a:fillRect/>
                     </a:stretch>
@@ -21288,7 +22123,7 @@
                     <pic:cNvPicPr/>
                   </pic:nvPicPr>
                   <pic:blipFill>
-                    <a:blip r:embed="rId54"/>
+                    <a:blip r:embed="rId46"/>
                     <a:stretch>
                       <a:fillRect/>
                     </a:stretch>
@@ -21433,7 +22268,7 @@
                     <pic:cNvPicPr/>
                   </pic:nvPicPr>
                   <pic:blipFill>
-                    <a:blip r:embed="rId55"/>
+                    <a:blip r:embed="rId47"/>
                     <a:stretch>
                       <a:fillRect/>
                     </a:stretch>
@@ -21502,7 +22337,7 @@
                     <pic:cNvPicPr/>
                   </pic:nvPicPr>
                   <pic:blipFill>
-                    <a:blip r:embed="rId56"/>
+                    <a:blip r:embed="rId48"/>
                     <a:stretch>
                       <a:fillRect/>
                     </a:stretch>
@@ -21560,7 +22395,7 @@
       </w:pPr>
     </w:p>
     <w:sectPr>
-      <w:headerReference w:type="default" r:id="rId57"/>
+      <w:headerReference w:type="default" r:id="rId49"/>
       <w:pgSz w:w="11906" w:h="16838"/>
       <w:pgMar w:top="1417" w:right="1134" w:bottom="1134" w:left="1134" w:header="708" w:footer="708" w:gutter="0"/>
       <w:cols w:space="708"/>
@@ -21571,7 +22406,7 @@
 </file>
 
 <file path=word/endnotes.xml><?xml version="1.0" encoding="utf-8"?>
-<w:endnotes xmlns:wpc="http://schemas.microsoft.com/office/word/2010/wordprocessingCanvas" xmlns:cx="http://schemas.microsoft.com/office/drawing/2014/chartex" xmlns:cx1="http://schemas.microsoft.com/office/drawing/2015/9/8/chartex" xmlns:cx2="http://schemas.microsoft.com/office/drawing/2015/10/21/chartex" xmlns:cx3="http://schemas.microsoft.com/office/drawing/2016/5/9/chartex" xmlns:cx4="http://schemas.microsoft.com/office/drawing/2016/5/10/chartex" xmlns:cx5="http://schemas.microsoft.com/office/drawing/2016/5/11/chartex" xmlns:cx6="http://schemas.microsoft.com/office/drawing/2016/5/12/chartex" xmlns:cx7="http://schemas.microsoft.com/office/drawing/2016/5/13/chartex" xmlns:cx8="http://schemas.microsoft.com/office/drawing/2016/5/14/chartex" xmlns:mc="http://schemas.openxmlformats.org/markup-compatibility/2006" xmlns:aink="http://schemas.microsoft.com/office/drawing/2016/ink" xmlns:am3d="http://schemas.microsoft.com/office/drawing/2017/model3d" xmlns:o="urn:schemas-microsoft-com:office:office" xmlns:oel="http://schemas.microsoft.com/office/2019/extlst" xmlns:r="http://schemas.openxmlformats.org/officeDocument/2006/relationships" xmlns:m="http://schemas.openxmlformats.org/officeDocument/2006/math" xmlns:v="urn:schemas-microsoft-com:vml" xmlns:wp14="http://schemas.microsoft.com/office/word/2010/wordprocessingDrawing" xmlns:wp="http://schemas.openxmlformats.org/drawingml/2006/wordprocessingDrawing" xmlns:w10="urn:schemas-microsoft-com:office:word" xmlns:w="http://schemas.openxmlformats.org/wordprocessingml/2006/main" xmlns:w14="http://schemas.microsoft.com/office/word/2010/wordml" xmlns:w15="http://schemas.microsoft.com/office/word/2012/wordml" xmlns:w16cex="http://schemas.microsoft.com/office/word/2018/wordml/cex" xmlns:w16cid="http://schemas.microsoft.com/office/word/2016/wordml/cid" xmlns:w16="http://schemas.microsoft.com/office/word/2018/wordml" xmlns:w16du="http://schemas.microsoft.com/office/word/2023/wordml/word16du" xmlns:w16sdtdh="http://schemas.microsoft.com/office/word/2020/wordml/sdtdatahash" xmlns:w16se="http://schemas.microsoft.com/office/word/2015/wordml/symex" xmlns:wpg="http://schemas.microsoft.com/office/word/2010/wordprocessingGroup" xmlns:wpi="http://schemas.microsoft.com/office/word/2010/wordprocessingInk" xmlns:wne="http://schemas.microsoft.com/office/word/2006/wordml" xmlns:wps="http://schemas.microsoft.com/office/word/2010/wordprocessingShape" mc:Ignorable="w14 w15 w16se w16cid w16 w16cex w16sdtdh wp14">
+<w:endnotes xmlns:wpc="http://schemas.microsoft.com/office/word/2010/wordprocessingCanvas" xmlns:cx="http://schemas.microsoft.com/office/drawing/2014/chartex" xmlns:cx1="http://schemas.microsoft.com/office/drawing/2015/9/8/chartex" xmlns:cx2="http://schemas.microsoft.com/office/drawing/2015/10/21/chartex" xmlns:cx3="http://schemas.microsoft.com/office/drawing/2016/5/9/chartex" xmlns:cx4="http://schemas.microsoft.com/office/drawing/2016/5/10/chartex" xmlns:cx5="http://schemas.microsoft.com/office/drawing/2016/5/11/chartex" xmlns:cx6="http://schemas.microsoft.com/office/drawing/2016/5/12/chartex" xmlns:cx7="http://schemas.microsoft.com/office/drawing/2016/5/13/chartex" xmlns:cx8="http://schemas.microsoft.com/office/drawing/2016/5/14/chartex" xmlns:mc="http://schemas.openxmlformats.org/markup-compatibility/2006" xmlns:aink="http://schemas.microsoft.com/office/drawing/2016/ink" xmlns:am3d="http://schemas.microsoft.com/office/drawing/2017/model3d" xmlns:o="urn:schemas-microsoft-com:office:office" xmlns:oel="http://schemas.microsoft.com/office/2019/extlst" xmlns:r="http://schemas.openxmlformats.org/officeDocument/2006/relationships" xmlns:m="http://schemas.openxmlformats.org/officeDocument/2006/math" xmlns:v="urn:schemas-microsoft-com:vml" xmlns:wp14="http://schemas.microsoft.com/office/word/2010/wordprocessingDrawing" xmlns:wp="http://schemas.openxmlformats.org/drawingml/2006/wordprocessingDrawing" xmlns:w10="urn:schemas-microsoft-com:office:word" xmlns:w="http://schemas.openxmlformats.org/wordprocessingml/2006/main" xmlns:w14="http://schemas.microsoft.com/office/word/2010/wordml" xmlns:w15="http://schemas.microsoft.com/office/word/2012/wordml" xmlns:w16cex="http://schemas.microsoft.com/office/word/2018/wordml/cex" xmlns:w16cid="http://schemas.microsoft.com/office/word/2016/wordml/cid" xmlns:w16="http://schemas.microsoft.com/office/word/2018/wordml" xmlns:w16sdtdh="http://schemas.microsoft.com/office/word/2020/wordml/sdtdatahash" xmlns:w16se="http://schemas.microsoft.com/office/word/2015/wordml/symex" xmlns:wpg="http://schemas.microsoft.com/office/word/2010/wordprocessingGroup" xmlns:wpi="http://schemas.microsoft.com/office/word/2010/wordprocessingInk" xmlns:wne="http://schemas.microsoft.com/office/word/2006/wordml" xmlns:wps="http://schemas.microsoft.com/office/word/2010/wordprocessingShape" mc:Ignorable="w14 w15 w16se w16cid w16 w16cex w16sdtdh wp14">
   <w:endnote w:type="separator" w:id="-1">
     <w:p>
       <w:pPr>
@@ -21596,7 +22431,7 @@
 </file>
 
 <file path=word/footnotes.xml><?xml version="1.0" encoding="utf-8"?>
-<w:footnotes xmlns:wpc="http://schemas.microsoft.com/office/word/2010/wordprocessingCanvas" xmlns:cx="http://schemas.microsoft.com/office/drawing/2014/chartex" xmlns:cx1="http://schemas.microsoft.com/office/drawing/2015/9/8/chartex" xmlns:cx2="http://schemas.microsoft.com/office/drawing/2015/10/21/chartex" xmlns:cx3="http://schemas.microsoft.com/office/drawing/2016/5/9/chartex" xmlns:cx4="http://schemas.microsoft.com/office/drawing/2016/5/10/chartex" xmlns:cx5="http://schemas.microsoft.com/office/drawing/2016/5/11/chartex" xmlns:cx6="http://schemas.microsoft.com/office/drawing/2016/5/12/chartex" xmlns:cx7="http://schemas.microsoft.com/office/drawing/2016/5/13/chartex" xmlns:cx8="http://schemas.microsoft.com/office/drawing/2016/5/14/chartex" xmlns:mc="http://schemas.openxmlformats.org/markup-compatibility/2006" xmlns:aink="http://schemas.microsoft.com/office/drawing/2016/ink" xmlns:am3d="http://schemas.microsoft.com/office/drawing/2017/model3d" xmlns:o="urn:schemas-microsoft-com:office:office" xmlns:oel="http://schemas.microsoft.com/office/2019/extlst" xmlns:r="http://schemas.openxmlformats.org/officeDocument/2006/relationships" xmlns:m="http://schemas.openxmlformats.org/officeDocument/2006/math" xmlns:v="urn:schemas-microsoft-com:vml" xmlns:wp14="http://schemas.microsoft.com/office/word/2010/wordprocessingDrawing" xmlns:wp="http://schemas.openxmlformats.org/drawingml/2006/wordprocessingDrawing" xmlns:w10="urn:schemas-microsoft-com:office:word" xmlns:w="http://schemas.openxmlformats.org/wordprocessingml/2006/main" xmlns:w14="http://schemas.microsoft.com/office/word/2010/wordml" xmlns:w15="http://schemas.microsoft.com/office/word/2012/wordml" xmlns:w16cex="http://schemas.microsoft.com/office/word/2018/wordml/cex" xmlns:w16cid="http://schemas.microsoft.com/office/word/2016/wordml/cid" xmlns:w16="http://schemas.microsoft.com/office/word/2018/wordml" xmlns:w16du="http://schemas.microsoft.com/office/word/2023/wordml/word16du" xmlns:w16sdtdh="http://schemas.microsoft.com/office/word/2020/wordml/sdtdatahash" xmlns:w16se="http://schemas.microsoft.com/office/word/2015/wordml/symex" xmlns:wpg="http://schemas.microsoft.com/office/word/2010/wordprocessingGroup" xmlns:wpi="http://schemas.microsoft.com/office/word/2010/wordprocessingInk" xmlns:wne="http://schemas.microsoft.com/office/word/2006/wordml" xmlns:wps="http://schemas.microsoft.com/office/word/2010/wordprocessingShape" mc:Ignorable="w14 w15 w16se w16cid w16 w16cex w16sdtdh wp14">
+<w:footnotes xmlns:wpc="http://schemas.microsoft.com/office/word/2010/wordprocessingCanvas" xmlns:cx="http://schemas.microsoft.com/office/drawing/2014/chartex" xmlns:cx1="http://schemas.microsoft.com/office/drawing/2015/9/8/chartex" xmlns:cx2="http://schemas.microsoft.com/office/drawing/2015/10/21/chartex" xmlns:cx3="http://schemas.microsoft.com/office/drawing/2016/5/9/chartex" xmlns:cx4="http://schemas.microsoft.com/office/drawing/2016/5/10/chartex" xmlns:cx5="http://schemas.microsoft.com/office/drawing/2016/5/11/chartex" xmlns:cx6="http://schemas.microsoft.com/office/drawing/2016/5/12/chartex" xmlns:cx7="http://schemas.microsoft.com/office/drawing/2016/5/13/chartex" xmlns:cx8="http://schemas.microsoft.com/office/drawing/2016/5/14/chartex" xmlns:mc="http://schemas.openxmlformats.org/markup-compatibility/2006" xmlns:aink="http://schemas.microsoft.com/office/drawing/2016/ink" xmlns:am3d="http://schemas.microsoft.com/office/drawing/2017/model3d" xmlns:o="urn:schemas-microsoft-com:office:office" xmlns:oel="http://schemas.microsoft.com/office/2019/extlst" xmlns:r="http://schemas.openxmlformats.org/officeDocument/2006/relationships" xmlns:m="http://schemas.openxmlformats.org/officeDocument/2006/math" xmlns:v="urn:schemas-microsoft-com:vml" xmlns:wp14="http://schemas.microsoft.com/office/word/2010/wordprocessingDrawing" xmlns:wp="http://schemas.openxmlformats.org/drawingml/2006/wordprocessingDrawing" xmlns:w10="urn:schemas-microsoft-com:office:word" xmlns:w="http://schemas.openxmlformats.org/wordprocessingml/2006/main" xmlns:w14="http://schemas.microsoft.com/office/word/2010/wordml" xmlns:w15="http://schemas.microsoft.com/office/word/2012/wordml" xmlns:w16cex="http://schemas.microsoft.com/office/word/2018/wordml/cex" xmlns:w16cid="http://schemas.microsoft.com/office/word/2016/wordml/cid" xmlns:w16="http://schemas.microsoft.com/office/word/2018/wordml" xmlns:w16sdtdh="http://schemas.microsoft.com/office/word/2020/wordml/sdtdatahash" xmlns:w16se="http://schemas.microsoft.com/office/word/2015/wordml/symex" xmlns:wpg="http://schemas.microsoft.com/office/word/2010/wordprocessingGroup" xmlns:wpi="http://schemas.microsoft.com/office/word/2010/wordprocessingInk" xmlns:wne="http://schemas.microsoft.com/office/word/2006/wordml" xmlns:wps="http://schemas.microsoft.com/office/word/2010/wordprocessingShape" mc:Ignorable="w14 w15 w16se w16cid w16 w16cex w16sdtdh wp14">
   <w:footnote w:type="separator" w:id="-1">
     <w:p>
       <w:pPr>
@@ -21621,7 +22456,7 @@
 </file>
 
 <file path=word/header1.xml><?xml version="1.0" encoding="utf-8"?>
-<w:hdr xmlns:wpc="http://schemas.microsoft.com/office/word/2010/wordprocessingCanvas" xmlns:cx="http://schemas.microsoft.com/office/drawing/2014/chartex" xmlns:cx1="http://schemas.microsoft.com/office/drawing/2015/9/8/chartex" xmlns:cx2="http://schemas.microsoft.com/office/drawing/2015/10/21/chartex" xmlns:cx3="http://schemas.microsoft.com/office/drawing/2016/5/9/chartex" xmlns:cx4="http://schemas.microsoft.com/office/drawing/2016/5/10/chartex" xmlns:cx5="http://schemas.microsoft.com/office/drawing/2016/5/11/chartex" xmlns:cx6="http://schemas.microsoft.com/office/drawing/2016/5/12/chartex" xmlns:cx7="http://schemas.microsoft.com/office/drawing/2016/5/13/chartex" xmlns:cx8="http://schemas.microsoft.com/office/drawing/2016/5/14/chartex" xmlns:mc="http://schemas.openxmlformats.org/markup-compatibility/2006" xmlns:aink="http://schemas.microsoft.com/office/drawing/2016/ink" xmlns:am3d="http://schemas.microsoft.com/office/drawing/2017/model3d" xmlns:o="urn:schemas-microsoft-com:office:office" xmlns:oel="http://schemas.microsoft.com/office/2019/extlst" xmlns:r="http://schemas.openxmlformats.org/officeDocument/2006/relationships" xmlns:m="http://schemas.openxmlformats.org/officeDocument/2006/math" xmlns:v="urn:schemas-microsoft-com:vml" xmlns:wp14="http://schemas.microsoft.com/office/word/2010/wordprocessingDrawing" xmlns:wp="http://schemas.openxmlformats.org/drawingml/2006/wordprocessingDrawing" xmlns:w10="urn:schemas-microsoft-com:office:word" xmlns:w="http://schemas.openxmlformats.org/wordprocessingml/2006/main" xmlns:w14="http://schemas.microsoft.com/office/word/2010/wordml" xmlns:w15="http://schemas.microsoft.com/office/word/2012/wordml" xmlns:w16cex="http://schemas.microsoft.com/office/word/2018/wordml/cex" xmlns:w16cid="http://schemas.microsoft.com/office/word/2016/wordml/cid" xmlns:w16="http://schemas.microsoft.com/office/word/2018/wordml" xmlns:w16du="http://schemas.microsoft.com/office/word/2023/wordml/word16du" xmlns:w16sdtdh="http://schemas.microsoft.com/office/word/2020/wordml/sdtdatahash" xmlns:w16se="http://schemas.microsoft.com/office/word/2015/wordml/symex" xmlns:wpg="http://schemas.microsoft.com/office/word/2010/wordprocessingGroup" xmlns:wpi="http://schemas.microsoft.com/office/word/2010/wordprocessingInk" xmlns:wne="http://schemas.microsoft.com/office/word/2006/wordml" xmlns:wps="http://schemas.microsoft.com/office/word/2010/wordprocessingShape" mc:Ignorable="w14 w15 w16se w16cid w16 w16cex w16sdtdh wp14">
+<w:hdr xmlns:wpc="http://schemas.microsoft.com/office/word/2010/wordprocessingCanvas" xmlns:cx="http://schemas.microsoft.com/office/drawing/2014/chartex" xmlns:cx1="http://schemas.microsoft.com/office/drawing/2015/9/8/chartex" xmlns:cx2="http://schemas.microsoft.com/office/drawing/2015/10/21/chartex" xmlns:cx3="http://schemas.microsoft.com/office/drawing/2016/5/9/chartex" xmlns:cx4="http://schemas.microsoft.com/office/drawing/2016/5/10/chartex" xmlns:cx5="http://schemas.microsoft.com/office/drawing/2016/5/11/chartex" xmlns:cx6="http://schemas.microsoft.com/office/drawing/2016/5/12/chartex" xmlns:cx7="http://schemas.microsoft.com/office/drawing/2016/5/13/chartex" xmlns:cx8="http://schemas.microsoft.com/office/drawing/2016/5/14/chartex" xmlns:mc="http://schemas.openxmlformats.org/markup-compatibility/2006" xmlns:aink="http://schemas.microsoft.com/office/drawing/2016/ink" xmlns:am3d="http://schemas.microsoft.com/office/drawing/2017/model3d" xmlns:o="urn:schemas-microsoft-com:office:office" xmlns:oel="http://schemas.microsoft.com/office/2019/extlst" xmlns:r="http://schemas.openxmlformats.org/officeDocument/2006/relationships" xmlns:m="http://schemas.openxmlformats.org/officeDocument/2006/math" xmlns:v="urn:schemas-microsoft-com:vml" xmlns:wp14="http://schemas.microsoft.com/office/word/2010/wordprocessingDrawing" xmlns:wp="http://schemas.openxmlformats.org/drawingml/2006/wordprocessingDrawing" xmlns:w10="urn:schemas-microsoft-com:office:word" xmlns:w="http://schemas.openxmlformats.org/wordprocessingml/2006/main" xmlns:w14="http://schemas.microsoft.com/office/word/2010/wordml" xmlns:w15="http://schemas.microsoft.com/office/word/2012/wordml" xmlns:w16cex="http://schemas.microsoft.com/office/word/2018/wordml/cex" xmlns:w16cid="http://schemas.microsoft.com/office/word/2016/wordml/cid" xmlns:w16="http://schemas.microsoft.com/office/word/2018/wordml" xmlns:w16sdtdh="http://schemas.microsoft.com/office/word/2020/wordml/sdtdatahash" xmlns:w16se="http://schemas.microsoft.com/office/word/2015/wordml/symex" xmlns:wpg="http://schemas.microsoft.com/office/word/2010/wordprocessingGroup" xmlns:wpi="http://schemas.microsoft.com/office/word/2010/wordprocessingInk" xmlns:wne="http://schemas.microsoft.com/office/word/2006/wordml" xmlns:wps="http://schemas.microsoft.com/office/word/2010/wordprocessingShape" mc:Ignorable="w14 w15 w16se w16cid w16 w16cex w16sdtdh wp14">
   <w:p>
     <w:pPr>
       <w:pStyle w:val="Intestazione"/>
@@ -21634,7 +22469,7 @@
 </file>
 
 <file path=word/header10.xml><?xml version="1.0" encoding="utf-8"?>
-<w:hdr xmlns:wpc="http://schemas.microsoft.com/office/word/2010/wordprocessingCanvas" xmlns:cx="http://schemas.microsoft.com/office/drawing/2014/chartex" xmlns:cx1="http://schemas.microsoft.com/office/drawing/2015/9/8/chartex" xmlns:cx2="http://schemas.microsoft.com/office/drawing/2015/10/21/chartex" xmlns:cx3="http://schemas.microsoft.com/office/drawing/2016/5/9/chartex" xmlns:cx4="http://schemas.microsoft.com/office/drawing/2016/5/10/chartex" xmlns:cx5="http://schemas.microsoft.com/office/drawing/2016/5/11/chartex" xmlns:cx6="http://schemas.microsoft.com/office/drawing/2016/5/12/chartex" xmlns:cx7="http://schemas.microsoft.com/office/drawing/2016/5/13/chartex" xmlns:cx8="http://schemas.microsoft.com/office/drawing/2016/5/14/chartex" xmlns:mc="http://schemas.openxmlformats.org/markup-compatibility/2006" xmlns:aink="http://schemas.microsoft.com/office/drawing/2016/ink" xmlns:am3d="http://schemas.microsoft.com/office/drawing/2017/model3d" xmlns:o="urn:schemas-microsoft-com:office:office" xmlns:oel="http://schemas.microsoft.com/office/2019/extlst" xmlns:r="http://schemas.openxmlformats.org/officeDocument/2006/relationships" xmlns:m="http://schemas.openxmlformats.org/officeDocument/2006/math" xmlns:v="urn:schemas-microsoft-com:vml" xmlns:wp14="http://schemas.microsoft.com/office/word/2010/wordprocessingDrawing" xmlns:wp="http://schemas.openxmlformats.org/drawingml/2006/wordprocessingDrawing" xmlns:w10="urn:schemas-microsoft-com:office:word" xmlns:w="http://schemas.openxmlformats.org/wordprocessingml/2006/main" xmlns:w14="http://schemas.microsoft.com/office/word/2010/wordml" xmlns:w15="http://schemas.microsoft.com/office/word/2012/wordml" xmlns:w16cex="http://schemas.microsoft.com/office/word/2018/wordml/cex" xmlns:w16cid="http://schemas.microsoft.com/office/word/2016/wordml/cid" xmlns:w16="http://schemas.microsoft.com/office/word/2018/wordml" xmlns:w16du="http://schemas.microsoft.com/office/word/2023/wordml/word16du" xmlns:w16sdtdh="http://schemas.microsoft.com/office/word/2020/wordml/sdtdatahash" xmlns:w16se="http://schemas.microsoft.com/office/word/2015/wordml/symex" xmlns:wpg="http://schemas.microsoft.com/office/word/2010/wordprocessingGroup" xmlns:wpi="http://schemas.microsoft.com/office/word/2010/wordprocessingInk" xmlns:wne="http://schemas.microsoft.com/office/word/2006/wordml" xmlns:wps="http://schemas.microsoft.com/office/word/2010/wordprocessingShape" mc:Ignorable="w14 w15 w16se w16cid w16 w16cex w16sdtdh wp14">
+<w:hdr xmlns:wpc="http://schemas.microsoft.com/office/word/2010/wordprocessingCanvas" xmlns:cx="http://schemas.microsoft.com/office/drawing/2014/chartex" xmlns:cx1="http://schemas.microsoft.com/office/drawing/2015/9/8/chartex" xmlns:cx2="http://schemas.microsoft.com/office/drawing/2015/10/21/chartex" xmlns:cx3="http://schemas.microsoft.com/office/drawing/2016/5/9/chartex" xmlns:cx4="http://schemas.microsoft.com/office/drawing/2016/5/10/chartex" xmlns:cx5="http://schemas.microsoft.com/office/drawing/2016/5/11/chartex" xmlns:cx6="http://schemas.microsoft.com/office/drawing/2016/5/12/chartex" xmlns:cx7="http://schemas.microsoft.com/office/drawing/2016/5/13/chartex" xmlns:cx8="http://schemas.microsoft.com/office/drawing/2016/5/14/chartex" xmlns:mc="http://schemas.openxmlformats.org/markup-compatibility/2006" xmlns:aink="http://schemas.microsoft.com/office/drawing/2016/ink" xmlns:am3d="http://schemas.microsoft.com/office/drawing/2017/model3d" xmlns:o="urn:schemas-microsoft-com:office:office" xmlns:oel="http://schemas.microsoft.com/office/2019/extlst" xmlns:r="http://schemas.openxmlformats.org/officeDocument/2006/relationships" xmlns:m="http://schemas.openxmlformats.org/officeDocument/2006/math" xmlns:v="urn:schemas-microsoft-com:vml" xmlns:wp14="http://schemas.microsoft.com/office/word/2010/wordprocessingDrawing" xmlns:wp="http://schemas.openxmlformats.org/drawingml/2006/wordprocessingDrawing" xmlns:w10="urn:schemas-microsoft-com:office:word" xmlns:w="http://schemas.openxmlformats.org/wordprocessingml/2006/main" xmlns:w14="http://schemas.microsoft.com/office/word/2010/wordml" xmlns:w15="http://schemas.microsoft.com/office/word/2012/wordml" xmlns:w16cex="http://schemas.microsoft.com/office/word/2018/wordml/cex" xmlns:w16cid="http://schemas.microsoft.com/office/word/2016/wordml/cid" xmlns:w16="http://schemas.microsoft.com/office/word/2018/wordml" xmlns:w16sdtdh="http://schemas.microsoft.com/office/word/2020/wordml/sdtdatahash" xmlns:w16se="http://schemas.microsoft.com/office/word/2015/wordml/symex" xmlns:wpg="http://schemas.microsoft.com/office/word/2010/wordprocessingGroup" xmlns:wpi="http://schemas.microsoft.com/office/word/2010/wordprocessingInk" xmlns:wne="http://schemas.microsoft.com/office/word/2006/wordml" xmlns:wps="http://schemas.microsoft.com/office/word/2010/wordprocessingShape" mc:Ignorable="w14 w15 w16se w16cid w16 w16cex w16sdtdh wp14">
   <w:p>
     <w:pPr>
       <w:pStyle w:val="Intestazione"/>
@@ -21647,7 +22482,7 @@
 </file>
 
 <file path=word/header11.xml><?xml version="1.0" encoding="utf-8"?>
-<w:hdr xmlns:wpc="http://schemas.microsoft.com/office/word/2010/wordprocessingCanvas" xmlns:cx="http://schemas.microsoft.com/office/drawing/2014/chartex" xmlns:cx1="http://schemas.microsoft.com/office/drawing/2015/9/8/chartex" xmlns:cx2="http://schemas.microsoft.com/office/drawing/2015/10/21/chartex" xmlns:cx3="http://schemas.microsoft.com/office/drawing/2016/5/9/chartex" xmlns:cx4="http://schemas.microsoft.com/office/drawing/2016/5/10/chartex" xmlns:cx5="http://schemas.microsoft.com/office/drawing/2016/5/11/chartex" xmlns:cx6="http://schemas.microsoft.com/office/drawing/2016/5/12/chartex" xmlns:cx7="http://schemas.microsoft.com/office/drawing/2016/5/13/chartex" xmlns:cx8="http://schemas.microsoft.com/office/drawing/2016/5/14/chartex" xmlns:mc="http://schemas.openxmlformats.org/markup-compatibility/2006" xmlns:aink="http://schemas.microsoft.com/office/drawing/2016/ink" xmlns:am3d="http://schemas.microsoft.com/office/drawing/2017/model3d" xmlns:o="urn:schemas-microsoft-com:office:office" xmlns:oel="http://schemas.microsoft.com/office/2019/extlst" xmlns:r="http://schemas.openxmlformats.org/officeDocument/2006/relationships" xmlns:m="http://schemas.openxmlformats.org/officeDocument/2006/math" xmlns:v="urn:schemas-microsoft-com:vml" xmlns:wp14="http://schemas.microsoft.com/office/word/2010/wordprocessingDrawing" xmlns:wp="http://schemas.openxmlformats.org/drawingml/2006/wordprocessingDrawing" xmlns:w10="urn:schemas-microsoft-com:office:word" xmlns:w="http://schemas.openxmlformats.org/wordprocessingml/2006/main" xmlns:w14="http://schemas.microsoft.com/office/word/2010/wordml" xmlns:w15="http://schemas.microsoft.com/office/word/2012/wordml" xmlns:w16cex="http://schemas.microsoft.com/office/word/2018/wordml/cex" xmlns:w16cid="http://schemas.microsoft.com/office/word/2016/wordml/cid" xmlns:w16="http://schemas.microsoft.com/office/word/2018/wordml" xmlns:w16du="http://schemas.microsoft.com/office/word/2023/wordml/word16du" xmlns:w16sdtdh="http://schemas.microsoft.com/office/word/2020/wordml/sdtdatahash" xmlns:w16se="http://schemas.microsoft.com/office/word/2015/wordml/symex" xmlns:wpg="http://schemas.microsoft.com/office/word/2010/wordprocessingGroup" xmlns:wpi="http://schemas.microsoft.com/office/word/2010/wordprocessingInk" xmlns:wne="http://schemas.microsoft.com/office/word/2006/wordml" xmlns:wps="http://schemas.microsoft.com/office/word/2010/wordprocessingShape" mc:Ignorable="w14 w15 w16se w16cid w16 w16cex w16sdtdh wp14">
+<w:hdr xmlns:wpc="http://schemas.microsoft.com/office/word/2010/wordprocessingCanvas" xmlns:cx="http://schemas.microsoft.com/office/drawing/2014/chartex" xmlns:cx1="http://schemas.microsoft.com/office/drawing/2015/9/8/chartex" xmlns:cx2="http://schemas.microsoft.com/office/drawing/2015/10/21/chartex" xmlns:cx3="http://schemas.microsoft.com/office/drawing/2016/5/9/chartex" xmlns:cx4="http://schemas.microsoft.com/office/drawing/2016/5/10/chartex" xmlns:cx5="http://schemas.microsoft.com/office/drawing/2016/5/11/chartex" xmlns:cx6="http://schemas.microsoft.com/office/drawing/2016/5/12/chartex" xmlns:cx7="http://schemas.microsoft.com/office/drawing/2016/5/13/chartex" xmlns:cx8="http://schemas.microsoft.com/office/drawing/2016/5/14/chartex" xmlns:mc="http://schemas.openxmlformats.org/markup-compatibility/2006" xmlns:aink="http://schemas.microsoft.com/office/drawing/2016/ink" xmlns:am3d="http://schemas.microsoft.com/office/drawing/2017/model3d" xmlns:o="urn:schemas-microsoft-com:office:office" xmlns:oel="http://schemas.microsoft.com/office/2019/extlst" xmlns:r="http://schemas.openxmlformats.org/officeDocument/2006/relationships" xmlns:m="http://schemas.openxmlformats.org/officeDocument/2006/math" xmlns:v="urn:schemas-microsoft-com:vml" xmlns:wp14="http://schemas.microsoft.com/office/word/2010/wordprocessingDrawing" xmlns:wp="http://schemas.openxmlformats.org/drawingml/2006/wordprocessingDrawing" xmlns:w10="urn:schemas-microsoft-com:office:word" xmlns:w="http://schemas.openxmlformats.org/wordprocessingml/2006/main" xmlns:w14="http://schemas.microsoft.com/office/word/2010/wordml" xmlns:w15="http://schemas.microsoft.com/office/word/2012/wordml" xmlns:w16cex="http://schemas.microsoft.com/office/word/2018/wordml/cex" xmlns:w16cid="http://schemas.microsoft.com/office/word/2016/wordml/cid" xmlns:w16="http://schemas.microsoft.com/office/word/2018/wordml" xmlns:w16sdtdh="http://schemas.microsoft.com/office/word/2020/wordml/sdtdatahash" xmlns:w16se="http://schemas.microsoft.com/office/word/2015/wordml/symex" xmlns:wpg="http://schemas.microsoft.com/office/word/2010/wordprocessingGroup" xmlns:wpi="http://schemas.microsoft.com/office/word/2010/wordprocessingInk" xmlns:wne="http://schemas.microsoft.com/office/word/2006/wordml" xmlns:wps="http://schemas.microsoft.com/office/word/2010/wordprocessingShape" mc:Ignorable="w14 w15 w16se w16cid w16 w16cex w16sdtdh wp14">
   <w:p>
     <w:pPr>
       <w:pStyle w:val="Intestazione"/>
@@ -21660,7 +22495,7 @@
 </file>
 
 <file path=word/header2.xml><?xml version="1.0" encoding="utf-8"?>
-<w:hdr xmlns:wpc="http://schemas.microsoft.com/office/word/2010/wordprocessingCanvas" xmlns:cx="http://schemas.microsoft.com/office/drawing/2014/chartex" xmlns:cx1="http://schemas.microsoft.com/office/drawing/2015/9/8/chartex" xmlns:cx2="http://schemas.microsoft.com/office/drawing/2015/10/21/chartex" xmlns:cx3="http://schemas.microsoft.com/office/drawing/2016/5/9/chartex" xmlns:cx4="http://schemas.microsoft.com/office/drawing/2016/5/10/chartex" xmlns:cx5="http://schemas.microsoft.com/office/drawing/2016/5/11/chartex" xmlns:cx6="http://schemas.microsoft.com/office/drawing/2016/5/12/chartex" xmlns:cx7="http://schemas.microsoft.com/office/drawing/2016/5/13/chartex" xmlns:cx8="http://schemas.microsoft.com/office/drawing/2016/5/14/chartex" xmlns:mc="http://schemas.openxmlformats.org/markup-compatibility/2006" xmlns:aink="http://schemas.microsoft.com/office/drawing/2016/ink" xmlns:am3d="http://schemas.microsoft.com/office/drawing/2017/model3d" xmlns:o="urn:schemas-microsoft-com:office:office" xmlns:oel="http://schemas.microsoft.com/office/2019/extlst" xmlns:r="http://schemas.openxmlformats.org/officeDocument/2006/relationships" xmlns:m="http://schemas.openxmlformats.org/officeDocument/2006/math" xmlns:v="urn:schemas-microsoft-com:vml" xmlns:wp14="http://schemas.microsoft.com/office/word/2010/wordprocessingDrawing" xmlns:wp="http://schemas.openxmlformats.org/drawingml/2006/wordprocessingDrawing" xmlns:w10="urn:schemas-microsoft-com:office:word" xmlns:w="http://schemas.openxmlformats.org/wordprocessingml/2006/main" xmlns:w14="http://schemas.microsoft.com/office/word/2010/wordml" xmlns:w15="http://schemas.microsoft.com/office/word/2012/wordml" xmlns:w16cex="http://schemas.microsoft.com/office/word/2018/wordml/cex" xmlns:w16cid="http://schemas.microsoft.com/office/word/2016/wordml/cid" xmlns:w16="http://schemas.microsoft.com/office/word/2018/wordml" xmlns:w16du="http://schemas.microsoft.com/office/word/2023/wordml/word16du" xmlns:w16sdtdh="http://schemas.microsoft.com/office/word/2020/wordml/sdtdatahash" xmlns:w16se="http://schemas.microsoft.com/office/word/2015/wordml/symex" xmlns:wpg="http://schemas.microsoft.com/office/word/2010/wordprocessingGroup" xmlns:wpi="http://schemas.microsoft.com/office/word/2010/wordprocessingInk" xmlns:wne="http://schemas.microsoft.com/office/word/2006/wordml" xmlns:wps="http://schemas.microsoft.com/office/word/2010/wordprocessingShape" mc:Ignorable="w14 w15 w16se w16cid w16 w16cex w16sdtdh wp14">
+<w:hdr xmlns:wpc="http://schemas.microsoft.com/office/word/2010/wordprocessingCanvas" xmlns:cx="http://schemas.microsoft.com/office/drawing/2014/chartex" xmlns:cx1="http://schemas.microsoft.com/office/drawing/2015/9/8/chartex" xmlns:cx2="http://schemas.microsoft.com/office/drawing/2015/10/21/chartex" xmlns:cx3="http://schemas.microsoft.com/office/drawing/2016/5/9/chartex" xmlns:cx4="http://schemas.microsoft.com/office/drawing/2016/5/10/chartex" xmlns:cx5="http://schemas.microsoft.com/office/drawing/2016/5/11/chartex" xmlns:cx6="http://schemas.microsoft.com/office/drawing/2016/5/12/chartex" xmlns:cx7="http://schemas.microsoft.com/office/drawing/2016/5/13/chartex" xmlns:cx8="http://schemas.microsoft.com/office/drawing/2016/5/14/chartex" xmlns:mc="http://schemas.openxmlformats.org/markup-compatibility/2006" xmlns:aink="http://schemas.microsoft.com/office/drawing/2016/ink" xmlns:am3d="http://schemas.microsoft.com/office/drawing/2017/model3d" xmlns:o="urn:schemas-microsoft-com:office:office" xmlns:oel="http://schemas.microsoft.com/office/2019/extlst" xmlns:r="http://schemas.openxmlformats.org/officeDocument/2006/relationships" xmlns:m="http://schemas.openxmlformats.org/officeDocument/2006/math" xmlns:v="urn:schemas-microsoft-com:vml" xmlns:wp14="http://schemas.microsoft.com/office/word/2010/wordprocessingDrawing" xmlns:wp="http://schemas.openxmlformats.org/drawingml/2006/wordprocessingDrawing" xmlns:w10="urn:schemas-microsoft-com:office:word" xmlns:w="http://schemas.openxmlformats.org/wordprocessingml/2006/main" xmlns:w14="http://schemas.microsoft.com/office/word/2010/wordml" xmlns:w15="http://schemas.microsoft.com/office/word/2012/wordml" xmlns:w16cex="http://schemas.microsoft.com/office/word/2018/wordml/cex" xmlns:w16cid="http://schemas.microsoft.com/office/word/2016/wordml/cid" xmlns:w16="http://schemas.microsoft.com/office/word/2018/wordml" xmlns:w16sdtdh="http://schemas.microsoft.com/office/word/2020/wordml/sdtdatahash" xmlns:w16se="http://schemas.microsoft.com/office/word/2015/wordml/symex" xmlns:wpg="http://schemas.microsoft.com/office/word/2010/wordprocessingGroup" xmlns:wpi="http://schemas.microsoft.com/office/word/2010/wordprocessingInk" xmlns:wne="http://schemas.microsoft.com/office/word/2006/wordml" xmlns:wps="http://schemas.microsoft.com/office/word/2010/wordprocessingShape" mc:Ignorable="w14 w15 w16se w16cid w16 w16cex w16sdtdh wp14">
   <w:p>
     <w:pPr>
       <w:pStyle w:val="Intestazione"/>
@@ -21673,7 +22508,7 @@
 </file>
 
 <file path=word/header3.xml><?xml version="1.0" encoding="utf-8"?>
-<w:hdr xmlns:wpc="http://schemas.microsoft.com/office/word/2010/wordprocessingCanvas" xmlns:cx="http://schemas.microsoft.com/office/drawing/2014/chartex" xmlns:cx1="http://schemas.microsoft.com/office/drawing/2015/9/8/chartex" xmlns:cx2="http://schemas.microsoft.com/office/drawing/2015/10/21/chartex" xmlns:cx3="http://schemas.microsoft.com/office/drawing/2016/5/9/chartex" xmlns:cx4="http://schemas.microsoft.com/office/drawing/2016/5/10/chartex" xmlns:cx5="http://schemas.microsoft.com/office/drawing/2016/5/11/chartex" xmlns:cx6="http://schemas.microsoft.com/office/drawing/2016/5/12/chartex" xmlns:cx7="http://schemas.microsoft.com/office/drawing/2016/5/13/chartex" xmlns:cx8="http://schemas.microsoft.com/office/drawing/2016/5/14/chartex" xmlns:mc="http://schemas.openxmlformats.org/markup-compatibility/2006" xmlns:aink="http://schemas.microsoft.com/office/drawing/2016/ink" xmlns:am3d="http://schemas.microsoft.com/office/drawing/2017/model3d" xmlns:o="urn:schemas-microsoft-com:office:office" xmlns:oel="http://schemas.microsoft.com/office/2019/extlst" xmlns:r="http://schemas.openxmlformats.org/officeDocument/2006/relationships" xmlns:m="http://schemas.openxmlformats.org/officeDocument/2006/math" xmlns:v="urn:schemas-microsoft-com:vml" xmlns:wp14="http://schemas.microsoft.com/office/word/2010/wordprocessingDrawing" xmlns:wp="http://schemas.openxmlformats.org/drawingml/2006/wordprocessingDrawing" xmlns:w10="urn:schemas-microsoft-com:office:word" xmlns:w="http://schemas.openxmlformats.org/wordprocessingml/2006/main" xmlns:w14="http://schemas.microsoft.com/office/word/2010/wordml" xmlns:w15="http://schemas.microsoft.com/office/word/2012/wordml" xmlns:w16cex="http://schemas.microsoft.com/office/word/2018/wordml/cex" xmlns:w16cid="http://schemas.microsoft.com/office/word/2016/wordml/cid" xmlns:w16="http://schemas.microsoft.com/office/word/2018/wordml" xmlns:w16du="http://schemas.microsoft.com/office/word/2023/wordml/word16du" xmlns:w16sdtdh="http://schemas.microsoft.com/office/word/2020/wordml/sdtdatahash" xmlns:w16se="http://schemas.microsoft.com/office/word/2015/wordml/symex" xmlns:wpg="http://schemas.microsoft.com/office/word/2010/wordprocessingGroup" xmlns:wpi="http://schemas.microsoft.com/office/word/2010/wordprocessingInk" xmlns:wne="http://schemas.microsoft.com/office/word/2006/wordml" xmlns:wps="http://schemas.microsoft.com/office/word/2010/wordprocessingShape" mc:Ignorable="w14 w15 w16se w16cid w16 w16cex w16sdtdh wp14">
+<w:hdr xmlns:wpc="http://schemas.microsoft.com/office/word/2010/wordprocessingCanvas" xmlns:cx="http://schemas.microsoft.com/office/drawing/2014/chartex" xmlns:cx1="http://schemas.microsoft.com/office/drawing/2015/9/8/chartex" xmlns:cx2="http://schemas.microsoft.com/office/drawing/2015/10/21/chartex" xmlns:cx3="http://schemas.microsoft.com/office/drawing/2016/5/9/chartex" xmlns:cx4="http://schemas.microsoft.com/office/drawing/2016/5/10/chartex" xmlns:cx5="http://schemas.microsoft.com/office/drawing/2016/5/11/chartex" xmlns:cx6="http://schemas.microsoft.com/office/drawing/2016/5/12/chartex" xmlns:cx7="http://schemas.microsoft.com/office/drawing/2016/5/13/chartex" xmlns:cx8="http://schemas.microsoft.com/office/drawing/2016/5/14/chartex" xmlns:mc="http://schemas.openxmlformats.org/markup-compatibility/2006" xmlns:aink="http://schemas.microsoft.com/office/drawing/2016/ink" xmlns:am3d="http://schemas.microsoft.com/office/drawing/2017/model3d" xmlns:o="urn:schemas-microsoft-com:office:office" xmlns:oel="http://schemas.microsoft.com/office/2019/extlst" xmlns:r="http://schemas.openxmlformats.org/officeDocument/2006/relationships" xmlns:m="http://schemas.openxmlformats.org/officeDocument/2006/math" xmlns:v="urn:schemas-microsoft-com:vml" xmlns:wp14="http://schemas.microsoft.com/office/word/2010/wordprocessingDrawing" xmlns:wp="http://schemas.openxmlformats.org/drawingml/2006/wordprocessingDrawing" xmlns:w10="urn:schemas-microsoft-com:office:word" xmlns:w="http://schemas.openxmlformats.org/wordprocessingml/2006/main" xmlns:w14="http://schemas.microsoft.com/office/word/2010/wordml" xmlns:w15="http://schemas.microsoft.com/office/word/2012/wordml" xmlns:w16cex="http://schemas.microsoft.com/office/word/2018/wordml/cex" xmlns:w16cid="http://schemas.microsoft.com/office/word/2016/wordml/cid" xmlns:w16="http://schemas.microsoft.com/office/word/2018/wordml" xmlns:w16sdtdh="http://schemas.microsoft.com/office/word/2020/wordml/sdtdatahash" xmlns:w16se="http://schemas.microsoft.com/office/word/2015/wordml/symex" xmlns:wpg="http://schemas.microsoft.com/office/word/2010/wordprocessingGroup" xmlns:wpi="http://schemas.microsoft.com/office/word/2010/wordprocessingInk" xmlns:wne="http://schemas.microsoft.com/office/word/2006/wordml" xmlns:wps="http://schemas.microsoft.com/office/word/2010/wordprocessingShape" mc:Ignorable="w14 w15 w16se w16cid w16 w16cex w16sdtdh wp14">
   <w:p>
     <w:pPr>
       <w:pStyle w:val="Intestazione"/>
@@ -21686,7 +22521,7 @@
 </file>
 
 <file path=word/header4.xml><?xml version="1.0" encoding="utf-8"?>
-<w:hdr xmlns:wpc="http://schemas.microsoft.com/office/word/2010/wordprocessingCanvas" xmlns:cx="http://schemas.microsoft.com/office/drawing/2014/chartex" xmlns:cx1="http://schemas.microsoft.com/office/drawing/2015/9/8/chartex" xmlns:cx2="http://schemas.microsoft.com/office/drawing/2015/10/21/chartex" xmlns:cx3="http://schemas.microsoft.com/office/drawing/2016/5/9/chartex" xmlns:cx4="http://schemas.microsoft.com/office/drawing/2016/5/10/chartex" xmlns:cx5="http://schemas.microsoft.com/office/drawing/2016/5/11/chartex" xmlns:cx6="http://schemas.microsoft.com/office/drawing/2016/5/12/chartex" xmlns:cx7="http://schemas.microsoft.com/office/drawing/2016/5/13/chartex" xmlns:cx8="http://schemas.microsoft.com/office/drawing/2016/5/14/chartex" xmlns:mc="http://schemas.openxmlformats.org/markup-compatibility/2006" xmlns:aink="http://schemas.microsoft.com/office/drawing/2016/ink" xmlns:am3d="http://schemas.microsoft.com/office/drawing/2017/model3d" xmlns:o="urn:schemas-microsoft-com:office:office" xmlns:oel="http://schemas.microsoft.com/office/2019/extlst" xmlns:r="http://schemas.openxmlformats.org/officeDocument/2006/relationships" xmlns:m="http://schemas.openxmlformats.org/officeDocument/2006/math" xmlns:v="urn:schemas-microsoft-com:vml" xmlns:wp14="http://schemas.microsoft.com/office/word/2010/wordprocessingDrawing" xmlns:wp="http://schemas.openxmlformats.org/drawingml/2006/wordprocessingDrawing" xmlns:w10="urn:schemas-microsoft-com:office:word" xmlns:w="http://schemas.openxmlformats.org/wordprocessingml/2006/main" xmlns:w14="http://schemas.microsoft.com/office/word/2010/wordml" xmlns:w15="http://schemas.microsoft.com/office/word/2012/wordml" xmlns:w16cex="http://schemas.microsoft.com/office/word/2018/wordml/cex" xmlns:w16cid="http://schemas.microsoft.com/office/word/2016/wordml/cid" xmlns:w16="http://schemas.microsoft.com/office/word/2018/wordml" xmlns:w16du="http://schemas.microsoft.com/office/word/2023/wordml/word16du" xmlns:w16sdtdh="http://schemas.microsoft.com/office/word/2020/wordml/sdtdatahash" xmlns:w16se="http://schemas.microsoft.com/office/word/2015/wordml/symex" xmlns:wpg="http://schemas.microsoft.com/office/word/2010/wordprocessingGroup" xmlns:wpi="http://schemas.microsoft.com/office/word/2010/wordprocessingInk" xmlns:wne="http://schemas.microsoft.com/office/word/2006/wordml" xmlns:wps="http://schemas.microsoft.com/office/word/2010/wordprocessingShape" mc:Ignorable="w14 w15 w16se w16cid w16 w16cex w16sdtdh wp14">
+<w:hdr xmlns:wpc="http://schemas.microsoft.com/office/word/2010/wordprocessingCanvas" xmlns:cx="http://schemas.microsoft.com/office/drawing/2014/chartex" xmlns:cx1="http://schemas.microsoft.com/office/drawing/2015/9/8/chartex" xmlns:cx2="http://schemas.microsoft.com/office/drawing/2015/10/21/chartex" xmlns:cx3="http://schemas.microsoft.com/office/drawing/2016/5/9/chartex" xmlns:cx4="http://schemas.microsoft.com/office/drawing/2016/5/10/chartex" xmlns:cx5="http://schemas.microsoft.com/office/drawing/2016/5/11/chartex" xmlns:cx6="http://schemas.microsoft.com/office/drawing/2016/5/12/chartex" xmlns:cx7="http://schemas.microsoft.com/office/drawing/2016/5/13/chartex" xmlns:cx8="http://schemas.microsoft.com/office/drawing/2016/5/14/chartex" xmlns:mc="http://schemas.openxmlformats.org/markup-compatibility/2006" xmlns:aink="http://schemas.microsoft.com/office/drawing/2016/ink" xmlns:am3d="http://schemas.microsoft.com/office/drawing/2017/model3d" xmlns:o="urn:schemas-microsoft-com:office:office" xmlns:oel="http://schemas.microsoft.com/office/2019/extlst" xmlns:r="http://schemas.openxmlformats.org/officeDocument/2006/relationships" xmlns:m="http://schemas.openxmlformats.org/officeDocument/2006/math" xmlns:v="urn:schemas-microsoft-com:vml" xmlns:wp14="http://schemas.microsoft.com/office/word/2010/wordprocessingDrawing" xmlns:wp="http://schemas.openxmlformats.org/drawingml/2006/wordprocessingDrawing" xmlns:w10="urn:schemas-microsoft-com:office:word" xmlns:w="http://schemas.openxmlformats.org/wordprocessingml/2006/main" xmlns:w14="http://schemas.microsoft.com/office/word/2010/wordml" xmlns:w15="http://schemas.microsoft.com/office/word/2012/wordml" xmlns:w16cex="http://schemas.microsoft.com/office/word/2018/wordml/cex" xmlns:w16cid="http://schemas.microsoft.com/office/word/2016/wordml/cid" xmlns:w16="http://schemas.microsoft.com/office/word/2018/wordml" xmlns:w16sdtdh="http://schemas.microsoft.com/office/word/2020/wordml/sdtdatahash" xmlns:w16se="http://schemas.microsoft.com/office/word/2015/wordml/symex" xmlns:wpg="http://schemas.microsoft.com/office/word/2010/wordprocessingGroup" xmlns:wpi="http://schemas.microsoft.com/office/word/2010/wordprocessingInk" xmlns:wne="http://schemas.microsoft.com/office/word/2006/wordml" xmlns:wps="http://schemas.microsoft.com/office/word/2010/wordprocessingShape" mc:Ignorable="w14 w15 w16se w16cid w16 w16cex w16sdtdh wp14">
   <w:p>
     <w:pPr>
       <w:pStyle w:val="Intestazione"/>
@@ -21699,7 +22534,7 @@
 </file>
 
 <file path=word/header5.xml><?xml version="1.0" encoding="utf-8"?>
-<w:hdr xmlns:wpc="http://schemas.microsoft.com/office/word/2010/wordprocessingCanvas" xmlns:cx="http://schemas.microsoft.com/office/drawing/2014/chartex" xmlns:cx1="http://schemas.microsoft.com/office/drawing/2015/9/8/chartex" xmlns:cx2="http://schemas.microsoft.com/office/drawing/2015/10/21/chartex" xmlns:cx3="http://schemas.microsoft.com/office/drawing/2016/5/9/chartex" xmlns:cx4="http://schemas.microsoft.com/office/drawing/2016/5/10/chartex" xmlns:cx5="http://schemas.microsoft.com/office/drawing/2016/5/11/chartex" xmlns:cx6="http://schemas.microsoft.com/office/drawing/2016/5/12/chartex" xmlns:cx7="http://schemas.microsoft.com/office/drawing/2016/5/13/chartex" xmlns:cx8="http://schemas.microsoft.com/office/drawing/2016/5/14/chartex" xmlns:mc="http://schemas.openxmlformats.org/markup-compatibility/2006" xmlns:aink="http://schemas.microsoft.com/office/drawing/2016/ink" xmlns:am3d="http://schemas.microsoft.com/office/drawing/2017/model3d" xmlns:o="urn:schemas-microsoft-com:office:office" xmlns:oel="http://schemas.microsoft.com/office/2019/extlst" xmlns:r="http://schemas.openxmlformats.org/officeDocument/2006/relationships" xmlns:m="http://schemas.openxmlformats.org/officeDocument/2006/math" xmlns:v="urn:schemas-microsoft-com:vml" xmlns:wp14="http://schemas.microsoft.com/office/word/2010/wordprocessingDrawing" xmlns:wp="http://schemas.openxmlformats.org/drawingml/2006/wordprocessingDrawing" xmlns:w10="urn:schemas-microsoft-com:office:word" xmlns:w="http://schemas.openxmlformats.org/wordprocessingml/2006/main" xmlns:w14="http://schemas.microsoft.com/office/word/2010/wordml" xmlns:w15="http://schemas.microsoft.com/office/word/2012/wordml" xmlns:w16cex="http://schemas.microsoft.com/office/word/2018/wordml/cex" xmlns:w16cid="http://schemas.microsoft.com/office/word/2016/wordml/cid" xmlns:w16="http://schemas.microsoft.com/office/word/2018/wordml" xmlns:w16du="http://schemas.microsoft.com/office/word/2023/wordml/word16du" xmlns:w16sdtdh="http://schemas.microsoft.com/office/word/2020/wordml/sdtdatahash" xmlns:w16se="http://schemas.microsoft.com/office/word/2015/wordml/symex" xmlns:wpg="http://schemas.microsoft.com/office/word/2010/wordprocessingGroup" xmlns:wpi="http://schemas.microsoft.com/office/word/2010/wordprocessingInk" xmlns:wne="http://schemas.microsoft.com/office/word/2006/wordml" xmlns:wps="http://schemas.microsoft.com/office/word/2010/wordprocessingShape" mc:Ignorable="w14 w15 w16se w16cid w16 w16cex w16sdtdh wp14">
+<w:hdr xmlns:wpc="http://schemas.microsoft.com/office/word/2010/wordprocessingCanvas" xmlns:cx="http://schemas.microsoft.com/office/drawing/2014/chartex" xmlns:cx1="http://schemas.microsoft.com/office/drawing/2015/9/8/chartex" xmlns:cx2="http://schemas.microsoft.com/office/drawing/2015/10/21/chartex" xmlns:cx3="http://schemas.microsoft.com/office/drawing/2016/5/9/chartex" xmlns:cx4="http://schemas.microsoft.com/office/drawing/2016/5/10/chartex" xmlns:cx5="http://schemas.microsoft.com/office/drawing/2016/5/11/chartex" xmlns:cx6="http://schemas.microsoft.com/office/drawing/2016/5/12/chartex" xmlns:cx7="http://schemas.microsoft.com/office/drawing/2016/5/13/chartex" xmlns:cx8="http://schemas.microsoft.com/office/drawing/2016/5/14/chartex" xmlns:mc="http://schemas.openxmlformats.org/markup-compatibility/2006" xmlns:aink="http://schemas.microsoft.com/office/drawing/2016/ink" xmlns:am3d="http://schemas.microsoft.com/office/drawing/2017/model3d" xmlns:o="urn:schemas-microsoft-com:office:office" xmlns:oel="http://schemas.microsoft.com/office/2019/extlst" xmlns:r="http://schemas.openxmlformats.org/officeDocument/2006/relationships" xmlns:m="http://schemas.openxmlformats.org/officeDocument/2006/math" xmlns:v="urn:schemas-microsoft-com:vml" xmlns:wp14="http://schemas.microsoft.com/office/word/2010/wordprocessingDrawing" xmlns:wp="http://schemas.openxmlformats.org/drawingml/2006/wordprocessingDrawing" xmlns:w10="urn:schemas-microsoft-com:office:word" xmlns:w="http://schemas.openxmlformats.org/wordprocessingml/2006/main" xmlns:w14="http://schemas.microsoft.com/office/word/2010/wordml" xmlns:w15="http://schemas.microsoft.com/office/word/2012/wordml" xmlns:w16cex="http://schemas.microsoft.com/office/word/2018/wordml/cex" xmlns:w16cid="http://schemas.microsoft.com/office/word/2016/wordml/cid" xmlns:w16="http://schemas.microsoft.com/office/word/2018/wordml" xmlns:w16sdtdh="http://schemas.microsoft.com/office/word/2020/wordml/sdtdatahash" xmlns:w16se="http://schemas.microsoft.com/office/word/2015/wordml/symex" xmlns:wpg="http://schemas.microsoft.com/office/word/2010/wordprocessingGroup" xmlns:wpi="http://schemas.microsoft.com/office/word/2010/wordprocessingInk" xmlns:wne="http://schemas.microsoft.com/office/word/2006/wordml" xmlns:wps="http://schemas.microsoft.com/office/word/2010/wordprocessingShape" mc:Ignorable="w14 w15 w16se w16cid w16 w16cex w16sdtdh wp14">
   <w:p>
     <w:pPr>
       <w:pStyle w:val="Intestazione"/>
@@ -21712,7 +22547,7 @@
 </file>
 
 <file path=word/header6.xml><?xml version="1.0" encoding="utf-8"?>
-<w:hdr xmlns:wpc="http://schemas.microsoft.com/office/word/2010/wordprocessingCanvas" xmlns:cx="http://schemas.microsoft.com/office/drawing/2014/chartex" xmlns:cx1="http://schemas.microsoft.com/office/drawing/2015/9/8/chartex" xmlns:cx2="http://schemas.microsoft.com/office/drawing/2015/10/21/chartex" xmlns:cx3="http://schemas.microsoft.com/office/drawing/2016/5/9/chartex" xmlns:cx4="http://schemas.microsoft.com/office/drawing/2016/5/10/chartex" xmlns:cx5="http://schemas.microsoft.com/office/drawing/2016/5/11/chartex" xmlns:cx6="http://schemas.microsoft.com/office/drawing/2016/5/12/chartex" xmlns:cx7="http://schemas.microsoft.com/office/drawing/2016/5/13/chartex" xmlns:cx8="http://schemas.microsoft.com/office/drawing/2016/5/14/chartex" xmlns:mc="http://schemas.openxmlformats.org/markup-compatibility/2006" xmlns:aink="http://schemas.microsoft.com/office/drawing/2016/ink" xmlns:am3d="http://schemas.microsoft.com/office/drawing/2017/model3d" xmlns:o="urn:schemas-microsoft-com:office:office" xmlns:oel="http://schemas.microsoft.com/office/2019/extlst" xmlns:r="http://schemas.openxmlformats.org/officeDocument/2006/relationships" xmlns:m="http://schemas.openxmlformats.org/officeDocument/2006/math" xmlns:v="urn:schemas-microsoft-com:vml" xmlns:wp14="http://schemas.microsoft.com/office/word/2010/wordprocessingDrawing" xmlns:wp="http://schemas.openxmlformats.org/drawingml/2006/wordprocessingDrawing" xmlns:w10="urn:schemas-microsoft-com:office:word" xmlns:w="http://schemas.openxmlformats.org/wordprocessingml/2006/main" xmlns:w14="http://schemas.microsoft.com/office/word/2010/wordml" xmlns:w15="http://schemas.microsoft.com/office/word/2012/wordml" xmlns:w16cex="http://schemas.microsoft.com/office/word/2018/wordml/cex" xmlns:w16cid="http://schemas.microsoft.com/office/word/2016/wordml/cid" xmlns:w16="http://schemas.microsoft.com/office/word/2018/wordml" xmlns:w16du="http://schemas.microsoft.com/office/word/2023/wordml/word16du" xmlns:w16sdtdh="http://schemas.microsoft.com/office/word/2020/wordml/sdtdatahash" xmlns:w16se="http://schemas.microsoft.com/office/word/2015/wordml/symex" xmlns:wpg="http://schemas.microsoft.com/office/word/2010/wordprocessingGroup" xmlns:wpi="http://schemas.microsoft.com/office/word/2010/wordprocessingInk" xmlns:wne="http://schemas.microsoft.com/office/word/2006/wordml" xmlns:wps="http://schemas.microsoft.com/office/word/2010/wordprocessingShape" mc:Ignorable="w14 w15 w16se w16cid w16 w16cex w16sdtdh wp14">
+<w:hdr xmlns:wpc="http://schemas.microsoft.com/office/word/2010/wordprocessingCanvas" xmlns:cx="http://schemas.microsoft.com/office/drawing/2014/chartex" xmlns:cx1="http://schemas.microsoft.com/office/drawing/2015/9/8/chartex" xmlns:cx2="http://schemas.microsoft.com/office/drawing/2015/10/21/chartex" xmlns:cx3="http://schemas.microsoft.com/office/drawing/2016/5/9/chartex" xmlns:cx4="http://schemas.microsoft.com/office/drawing/2016/5/10/chartex" xmlns:cx5="http://schemas.microsoft.com/office/drawing/2016/5/11/chartex" xmlns:cx6="http://schemas.microsoft.com/office/drawing/2016/5/12/chartex" xmlns:cx7="http://schemas.microsoft.com/office/drawing/2016/5/13/chartex" xmlns:cx8="http://schemas.microsoft.com/office/drawing/2016/5/14/chartex" xmlns:mc="http://schemas.openxmlformats.org/markup-compatibility/2006" xmlns:aink="http://schemas.microsoft.com/office/drawing/2016/ink" xmlns:am3d="http://schemas.microsoft.com/office/drawing/2017/model3d" xmlns:o="urn:schemas-microsoft-com:office:office" xmlns:oel="http://schemas.microsoft.com/office/2019/extlst" xmlns:r="http://schemas.openxmlformats.org/officeDocument/2006/relationships" xmlns:m="http://schemas.openxmlformats.org/officeDocument/2006/math" xmlns:v="urn:schemas-microsoft-com:vml" xmlns:wp14="http://schemas.microsoft.com/office/word/2010/wordprocessingDrawing" xmlns:wp="http://schemas.openxmlformats.org/drawingml/2006/wordprocessingDrawing" xmlns:w10="urn:schemas-microsoft-com:office:word" xmlns:w="http://schemas.openxmlformats.org/wordprocessingml/2006/main" xmlns:w14="http://schemas.microsoft.com/office/word/2010/wordml" xmlns:w15="http://schemas.microsoft.com/office/word/2012/wordml" xmlns:w16cex="http://schemas.microsoft.com/office/word/2018/wordml/cex" xmlns:w16cid="http://schemas.microsoft.com/office/word/2016/wordml/cid" xmlns:w16="http://schemas.microsoft.com/office/word/2018/wordml" xmlns:w16sdtdh="http://schemas.microsoft.com/office/word/2020/wordml/sdtdatahash" xmlns:w16se="http://schemas.microsoft.com/office/word/2015/wordml/symex" xmlns:wpg="http://schemas.microsoft.com/office/word/2010/wordprocessingGroup" xmlns:wpi="http://schemas.microsoft.com/office/word/2010/wordprocessingInk" xmlns:wne="http://schemas.microsoft.com/office/word/2006/wordml" xmlns:wps="http://schemas.microsoft.com/office/word/2010/wordprocessingShape" mc:Ignorable="w14 w15 w16se w16cid w16 w16cex w16sdtdh wp14">
   <w:p>
     <w:pPr>
       <w:pStyle w:val="Intestazione"/>
@@ -21725,7 +22560,7 @@
 </file>
 
 <file path=word/header7.xml><?xml version="1.0" encoding="utf-8"?>
-<w:hdr xmlns:wpc="http://schemas.microsoft.com/office/word/2010/wordprocessingCanvas" xmlns:cx="http://schemas.microsoft.com/office/drawing/2014/chartex" xmlns:cx1="http://schemas.microsoft.com/office/drawing/2015/9/8/chartex" xmlns:cx2="http://schemas.microsoft.com/office/drawing/2015/10/21/chartex" xmlns:cx3="http://schemas.microsoft.com/office/drawing/2016/5/9/chartex" xmlns:cx4="http://schemas.microsoft.com/office/drawing/2016/5/10/chartex" xmlns:cx5="http://schemas.microsoft.com/office/drawing/2016/5/11/chartex" xmlns:cx6="http://schemas.microsoft.com/office/drawing/2016/5/12/chartex" xmlns:cx7="http://schemas.microsoft.com/office/drawing/2016/5/13/chartex" xmlns:cx8="http://schemas.microsoft.com/office/drawing/2016/5/14/chartex" xmlns:mc="http://schemas.openxmlformats.org/markup-compatibility/2006" xmlns:aink="http://schemas.microsoft.com/office/drawing/2016/ink" xmlns:am3d="http://schemas.microsoft.com/office/drawing/2017/model3d" xmlns:o="urn:schemas-microsoft-com:office:office" xmlns:oel="http://schemas.microsoft.com/office/2019/extlst" xmlns:r="http://schemas.openxmlformats.org/officeDocument/2006/relationships" xmlns:m="http://schemas.openxmlformats.org/officeDocument/2006/math" xmlns:v="urn:schemas-microsoft-com:vml" xmlns:wp14="http://schemas.microsoft.com/office/word/2010/wordprocessingDrawing" xmlns:wp="http://schemas.openxmlformats.org/drawingml/2006/wordprocessingDrawing" xmlns:w10="urn:schemas-microsoft-com:office:word" xmlns:w="http://schemas.openxmlformats.org/wordprocessingml/2006/main" xmlns:w14="http://schemas.microsoft.com/office/word/2010/wordml" xmlns:w15="http://schemas.microsoft.com/office/word/2012/wordml" xmlns:w16cex="http://schemas.microsoft.com/office/word/2018/wordml/cex" xmlns:w16cid="http://schemas.microsoft.com/office/word/2016/wordml/cid" xmlns:w16="http://schemas.microsoft.com/office/word/2018/wordml" xmlns:w16du="http://schemas.microsoft.com/office/word/2023/wordml/word16du" xmlns:w16sdtdh="http://schemas.microsoft.com/office/word/2020/wordml/sdtdatahash" xmlns:w16se="http://schemas.microsoft.com/office/word/2015/wordml/symex" xmlns:wpg="http://schemas.microsoft.com/office/word/2010/wordprocessingGroup" xmlns:wpi="http://schemas.microsoft.com/office/word/2010/wordprocessingInk" xmlns:wne="http://schemas.microsoft.com/office/word/2006/wordml" xmlns:wps="http://schemas.microsoft.com/office/word/2010/wordprocessingShape" mc:Ignorable="w14 w15 w16se w16cid w16 w16cex w16sdtdh wp14">
+<w:hdr xmlns:wpc="http://schemas.microsoft.com/office/word/2010/wordprocessingCanvas" xmlns:cx="http://schemas.microsoft.com/office/drawing/2014/chartex" xmlns:cx1="http://schemas.microsoft.com/office/drawing/2015/9/8/chartex" xmlns:cx2="http://schemas.microsoft.com/office/drawing/2015/10/21/chartex" xmlns:cx3="http://schemas.microsoft.com/office/drawing/2016/5/9/chartex" xmlns:cx4="http://schemas.microsoft.com/office/drawing/2016/5/10/chartex" xmlns:cx5="http://schemas.microsoft.com/office/drawing/2016/5/11/chartex" xmlns:cx6="http://schemas.microsoft.com/office/drawing/2016/5/12/chartex" xmlns:cx7="http://schemas.microsoft.com/office/drawing/2016/5/13/chartex" xmlns:cx8="http://schemas.microsoft.com/office/drawing/2016/5/14/chartex" xmlns:mc="http://schemas.openxmlformats.org/markup-compatibility/2006" xmlns:aink="http://schemas.microsoft.com/office/drawing/2016/ink" xmlns:am3d="http://schemas.microsoft.com/office/drawing/2017/model3d" xmlns:o="urn:schemas-microsoft-com:office:office" xmlns:oel="http://schemas.microsoft.com/office/2019/extlst" xmlns:r="http://schemas.openxmlformats.org/officeDocument/2006/relationships" xmlns:m="http://schemas.openxmlformats.org/officeDocument/2006/math" xmlns:v="urn:schemas-microsoft-com:vml" xmlns:wp14="http://schemas.microsoft.com/office/word/2010/wordprocessingDrawing" xmlns:wp="http://schemas.openxmlformats.org/drawingml/2006/wordprocessingDrawing" xmlns:w10="urn:schemas-microsoft-com:office:word" xmlns:w="http://schemas.openxmlformats.org/wordprocessingml/2006/main" xmlns:w14="http://schemas.microsoft.com/office/word/2010/wordml" xmlns:w15="http://schemas.microsoft.com/office/word/2012/wordml" xmlns:w16cex="http://schemas.microsoft.com/office/word/2018/wordml/cex" xmlns:w16cid="http://schemas.microsoft.com/office/word/2016/wordml/cid" xmlns:w16="http://schemas.microsoft.com/office/word/2018/wordml" xmlns:w16sdtdh="http://schemas.microsoft.com/office/word/2020/wordml/sdtdatahash" xmlns:w16se="http://schemas.microsoft.com/office/word/2015/wordml/symex" xmlns:wpg="http://schemas.microsoft.com/office/word/2010/wordprocessingGroup" xmlns:wpi="http://schemas.microsoft.com/office/word/2010/wordprocessingInk" xmlns:wne="http://schemas.microsoft.com/office/word/2006/wordml" xmlns:wps="http://schemas.microsoft.com/office/word/2010/wordprocessingShape" mc:Ignorable="w14 w15 w16se w16cid w16 w16cex w16sdtdh wp14">
   <w:p>
     <w:pPr>
       <w:pStyle w:val="Intestazione"/>
@@ -21738,7 +22573,7 @@
 </file>
 
 <file path=word/header8.xml><?xml version="1.0" encoding="utf-8"?>
-<w:hdr xmlns:wpc="http://schemas.microsoft.com/office/word/2010/wordprocessingCanvas" xmlns:cx="http://schemas.microsoft.com/office/drawing/2014/chartex" xmlns:cx1="http://schemas.microsoft.com/office/drawing/2015/9/8/chartex" xmlns:cx2="http://schemas.microsoft.com/office/drawing/2015/10/21/chartex" xmlns:cx3="http://schemas.microsoft.com/office/drawing/2016/5/9/chartex" xmlns:cx4="http://schemas.microsoft.com/office/drawing/2016/5/10/chartex" xmlns:cx5="http://schemas.microsoft.com/office/drawing/2016/5/11/chartex" xmlns:cx6="http://schemas.microsoft.com/office/drawing/2016/5/12/chartex" xmlns:cx7="http://schemas.microsoft.com/office/drawing/2016/5/13/chartex" xmlns:cx8="http://schemas.microsoft.com/office/drawing/2016/5/14/chartex" xmlns:mc="http://schemas.openxmlformats.org/markup-compatibility/2006" xmlns:aink="http://schemas.microsoft.com/office/drawing/2016/ink" xmlns:am3d="http://schemas.microsoft.com/office/drawing/2017/model3d" xmlns:o="urn:schemas-microsoft-com:office:office" xmlns:oel="http://schemas.microsoft.com/office/2019/extlst" xmlns:r="http://schemas.openxmlformats.org/officeDocument/2006/relationships" xmlns:m="http://schemas.openxmlformats.org/officeDocument/2006/math" xmlns:v="urn:schemas-microsoft-com:vml" xmlns:wp14="http://schemas.microsoft.com/office/word/2010/wordprocessingDrawing" xmlns:wp="http://schemas.openxmlformats.org/drawingml/2006/wordprocessingDrawing" xmlns:w10="urn:schemas-microsoft-com:office:word" xmlns:w="http://schemas.openxmlformats.org/wordprocessingml/2006/main" xmlns:w14="http://schemas.microsoft.com/office/word/2010/wordml" xmlns:w15="http://schemas.microsoft.com/office/word/2012/wordml" xmlns:w16cex="http://schemas.microsoft.com/office/word/2018/wordml/cex" xmlns:w16cid="http://schemas.microsoft.com/office/word/2016/wordml/cid" xmlns:w16="http://schemas.microsoft.com/office/word/2018/wordml" xmlns:w16du="http://schemas.microsoft.com/office/word/2023/wordml/word16du" xmlns:w16sdtdh="http://schemas.microsoft.com/office/word/2020/wordml/sdtdatahash" xmlns:w16se="http://schemas.microsoft.com/office/word/2015/wordml/symex" xmlns:wpg="http://schemas.microsoft.com/office/word/2010/wordprocessingGroup" xmlns:wpi="http://schemas.microsoft.com/office/word/2010/wordprocessingInk" xmlns:wne="http://schemas.microsoft.com/office/word/2006/wordml" xmlns:wps="http://schemas.microsoft.com/office/word/2010/wordprocessingShape" mc:Ignorable="w14 w15 w16se w16cid w16 w16cex w16sdtdh wp14">
+<w:hdr xmlns:wpc="http://schemas.microsoft.com/office/word/2010/wordprocessingCanvas" xmlns:cx="http://schemas.microsoft.com/office/drawing/2014/chartex" xmlns:cx1="http://schemas.microsoft.com/office/drawing/2015/9/8/chartex" xmlns:cx2="http://schemas.microsoft.com/office/drawing/2015/10/21/chartex" xmlns:cx3="http://schemas.microsoft.com/office/drawing/2016/5/9/chartex" xmlns:cx4="http://schemas.microsoft.com/office/drawing/2016/5/10/chartex" xmlns:cx5="http://schemas.microsoft.com/office/drawing/2016/5/11/chartex" xmlns:cx6="http://schemas.microsoft.com/office/drawing/2016/5/12/chartex" xmlns:cx7="http://schemas.microsoft.com/office/drawing/2016/5/13/chartex" xmlns:cx8="http://schemas.microsoft.com/office/drawing/2016/5/14/chartex" xmlns:mc="http://schemas.openxmlformats.org/markup-compatibility/2006" xmlns:aink="http://schemas.microsoft.com/office/drawing/2016/ink" xmlns:am3d="http://schemas.microsoft.com/office/drawing/2017/model3d" xmlns:o="urn:schemas-microsoft-com:office:office" xmlns:oel="http://schemas.microsoft.com/office/2019/extlst" xmlns:r="http://schemas.openxmlformats.org/officeDocument/2006/relationships" xmlns:m="http://schemas.openxmlformats.org/officeDocument/2006/math" xmlns:v="urn:schemas-microsoft-com:vml" xmlns:wp14="http://schemas.microsoft.com/office/word/2010/wordprocessingDrawing" xmlns:wp="http://schemas.openxmlformats.org/drawingml/2006/wordprocessingDrawing" xmlns:w10="urn:schemas-microsoft-com:office:word" xmlns:w="http://schemas.openxmlformats.org/wordprocessingml/2006/main" xmlns:w14="http://schemas.microsoft.com/office/word/2010/wordml" xmlns:w15="http://schemas.microsoft.com/office/word/2012/wordml" xmlns:w16cex="http://schemas.microsoft.com/office/word/2018/wordml/cex" xmlns:w16cid="http://schemas.microsoft.com/office/word/2016/wordml/cid" xmlns:w16="http://schemas.microsoft.com/office/word/2018/wordml" xmlns:w16sdtdh="http://schemas.microsoft.com/office/word/2020/wordml/sdtdatahash" xmlns:w16se="http://schemas.microsoft.com/office/word/2015/wordml/symex" xmlns:wpg="http://schemas.microsoft.com/office/word/2010/wordprocessingGroup" xmlns:wpi="http://schemas.microsoft.com/office/word/2010/wordprocessingInk" xmlns:wne="http://schemas.microsoft.com/office/word/2006/wordml" xmlns:wps="http://schemas.microsoft.com/office/word/2010/wordprocessingShape" mc:Ignorable="w14 w15 w16se w16cid w16 w16cex w16sdtdh wp14">
   <w:p>
     <w:pPr>
       <w:pStyle w:val="Intestazione"/>
@@ -21751,7 +22586,7 @@
 </file>
 
 <file path=word/header9.xml><?xml version="1.0" encoding="utf-8"?>
-<w:hdr xmlns:wpc="http://schemas.microsoft.com/office/word/2010/wordprocessingCanvas" xmlns:cx="http://schemas.microsoft.com/office/drawing/2014/chartex" xmlns:cx1="http://schemas.microsoft.com/office/drawing/2015/9/8/chartex" xmlns:cx2="http://schemas.microsoft.com/office/drawing/2015/10/21/chartex" xmlns:cx3="http://schemas.microsoft.com/office/drawing/2016/5/9/chartex" xmlns:cx4="http://schemas.microsoft.com/office/drawing/2016/5/10/chartex" xmlns:cx5="http://schemas.microsoft.com/office/drawing/2016/5/11/chartex" xmlns:cx6="http://schemas.microsoft.com/office/drawing/2016/5/12/chartex" xmlns:cx7="http://schemas.microsoft.com/office/drawing/2016/5/13/chartex" xmlns:cx8="http://schemas.microsoft.com/office/drawing/2016/5/14/chartex" xmlns:mc="http://schemas.openxmlformats.org/markup-compatibility/2006" xmlns:aink="http://schemas.microsoft.com/office/drawing/2016/ink" xmlns:am3d="http://schemas.microsoft.com/office/drawing/2017/model3d" xmlns:o="urn:schemas-microsoft-com:office:office" xmlns:oel="http://schemas.microsoft.com/office/2019/extlst" xmlns:r="http://schemas.openxmlformats.org/officeDocument/2006/relationships" xmlns:m="http://schemas.openxmlformats.org/officeDocument/2006/math" xmlns:v="urn:schemas-microsoft-com:vml" xmlns:wp14="http://schemas.microsoft.com/office/word/2010/wordprocessingDrawing" xmlns:wp="http://schemas.openxmlformats.org/drawingml/2006/wordprocessingDrawing" xmlns:w10="urn:schemas-microsoft-com:office:word" xmlns:w="http://schemas.openxmlformats.org/wordprocessingml/2006/main" xmlns:w14="http://schemas.microsoft.com/office/word/2010/wordml" xmlns:w15="http://schemas.microsoft.com/office/word/2012/wordml" xmlns:w16cex="http://schemas.microsoft.com/office/word/2018/wordml/cex" xmlns:w16cid="http://schemas.microsoft.com/office/word/2016/wordml/cid" xmlns:w16="http://schemas.microsoft.com/office/word/2018/wordml" xmlns:w16du="http://schemas.microsoft.com/office/word/2023/wordml/word16du" xmlns:w16sdtdh="http://schemas.microsoft.com/office/word/2020/wordml/sdtdatahash" xmlns:w16se="http://schemas.microsoft.com/office/word/2015/wordml/symex" xmlns:wpg="http://schemas.microsoft.com/office/word/2010/wordprocessingGroup" xmlns:wpi="http://schemas.microsoft.com/office/word/2010/wordprocessingInk" xmlns:wne="http://schemas.microsoft.com/office/word/2006/wordml" xmlns:wps="http://schemas.microsoft.com/office/word/2010/wordprocessingShape" mc:Ignorable="w14 w15 w16se w16cid w16 w16cex w16sdtdh wp14">
+<w:hdr xmlns:wpc="http://schemas.microsoft.com/office/word/2010/wordprocessingCanvas" xmlns:cx="http://schemas.microsoft.com/office/drawing/2014/chartex" xmlns:cx1="http://schemas.microsoft.com/office/drawing/2015/9/8/chartex" xmlns:cx2="http://schemas.microsoft.com/office/drawing/2015/10/21/chartex" xmlns:cx3="http://schemas.microsoft.com/office/drawing/2016/5/9/chartex" xmlns:cx4="http://schemas.microsoft.com/office/drawing/2016/5/10/chartex" xmlns:cx5="http://schemas.microsoft.com/office/drawing/2016/5/11/chartex" xmlns:cx6="http://schemas.microsoft.com/office/drawing/2016/5/12/chartex" xmlns:cx7="http://schemas.microsoft.com/office/drawing/2016/5/13/chartex" xmlns:cx8="http://schemas.microsoft.com/office/drawing/2016/5/14/chartex" xmlns:mc="http://schemas.openxmlformats.org/markup-compatibility/2006" xmlns:aink="http://schemas.microsoft.com/office/drawing/2016/ink" xmlns:am3d="http://schemas.microsoft.com/office/drawing/2017/model3d" xmlns:o="urn:schemas-microsoft-com:office:office" xmlns:oel="http://schemas.microsoft.com/office/2019/extlst" xmlns:r="http://schemas.openxmlformats.org/officeDocument/2006/relationships" xmlns:m="http://schemas.openxmlformats.org/officeDocument/2006/math" xmlns:v="urn:schemas-microsoft-com:vml" xmlns:wp14="http://schemas.microsoft.com/office/word/2010/wordprocessingDrawing" xmlns:wp="http://schemas.openxmlformats.org/drawingml/2006/wordprocessingDrawing" xmlns:w10="urn:schemas-microsoft-com:office:word" xmlns:w="http://schemas.openxmlformats.org/wordprocessingml/2006/main" xmlns:w14="http://schemas.microsoft.com/office/word/2010/wordml" xmlns:w15="http://schemas.microsoft.com/office/word/2012/wordml" xmlns:w16cex="http://schemas.microsoft.com/office/word/2018/wordml/cex" xmlns:w16cid="http://schemas.microsoft.com/office/word/2016/wordml/cid" xmlns:w16="http://schemas.microsoft.com/office/word/2018/wordml" xmlns:w16sdtdh="http://schemas.microsoft.com/office/word/2020/wordml/sdtdatahash" xmlns:w16se="http://schemas.microsoft.com/office/word/2015/wordml/symex" xmlns:wpg="http://schemas.microsoft.com/office/word/2010/wordprocessingGroup" xmlns:wpi="http://schemas.microsoft.com/office/word/2010/wordprocessingInk" xmlns:wne="http://schemas.microsoft.com/office/word/2006/wordml" xmlns:wps="http://schemas.microsoft.com/office/word/2010/wordprocessingShape" mc:Ignorable="w14 w15 w16se w16cid w16 w16cex w16sdtdh wp14">
   <w:p>
     <w:pPr>
       <w:pStyle w:val="Intestazione"/>
@@ -21764,7 +22599,7 @@
 </file>
 
 <file path=word/numbering.xml><?xml version="1.0" encoding="utf-8"?>
-<w:numbering xmlns:wpc="http://schemas.microsoft.com/office/word/2010/wordprocessingCanvas" xmlns:cx="http://schemas.microsoft.com/office/drawing/2014/chartex" xmlns:cx1="http://schemas.microsoft.com/office/drawing/2015/9/8/chartex" xmlns:cx2="http://schemas.microsoft.com/office/drawing/2015/10/21/chartex" xmlns:cx3="http://schemas.microsoft.com/office/drawing/2016/5/9/chartex" xmlns:cx4="http://schemas.microsoft.com/office/drawing/2016/5/10/chartex" xmlns:cx5="http://schemas.microsoft.com/office/drawing/2016/5/11/chartex" xmlns:cx6="http://schemas.microsoft.com/office/drawing/2016/5/12/chartex" xmlns:cx7="http://schemas.microsoft.com/office/drawing/2016/5/13/chartex" xmlns:cx8="http://schemas.microsoft.com/office/drawing/2016/5/14/chartex" xmlns:mc="http://schemas.openxmlformats.org/markup-compatibility/2006" xmlns:aink="http://schemas.microsoft.com/office/drawing/2016/ink" xmlns:am3d="http://schemas.microsoft.com/office/drawing/2017/model3d" xmlns:o="urn:schemas-microsoft-com:office:office" xmlns:oel="http://schemas.microsoft.com/office/2019/extlst" xmlns:r="http://schemas.openxmlformats.org/officeDocument/2006/relationships" xmlns:m="http://schemas.openxmlformats.org/officeDocument/2006/math" xmlns:v="urn:schemas-microsoft-com:vml" xmlns:wp14="http://schemas.microsoft.com/office/word/2010/wordprocessingDrawing" xmlns:wp="http://schemas.openxmlformats.org/drawingml/2006/wordprocessingDrawing" xmlns:w10="urn:schemas-microsoft-com:office:word" xmlns:w="http://schemas.openxmlformats.org/wordprocessingml/2006/main" xmlns:w14="http://schemas.microsoft.com/office/word/2010/wordml" xmlns:w15="http://schemas.microsoft.com/office/word/2012/wordml" xmlns:w16cex="http://schemas.microsoft.com/office/word/2018/wordml/cex" xmlns:w16cid="http://schemas.microsoft.com/office/word/2016/wordml/cid" xmlns:w16="http://schemas.microsoft.com/office/word/2018/wordml" xmlns:w16du="http://schemas.microsoft.com/office/word/2023/wordml/word16du" xmlns:w16sdtdh="http://schemas.microsoft.com/office/word/2020/wordml/sdtdatahash" xmlns:w16se="http://schemas.microsoft.com/office/word/2015/wordml/symex" xmlns:wpg="http://schemas.microsoft.com/office/word/2010/wordprocessingGroup" xmlns:wpi="http://schemas.microsoft.com/office/word/2010/wordprocessingInk" xmlns:wne="http://schemas.microsoft.com/office/word/2006/wordml" xmlns:wps="http://schemas.microsoft.com/office/word/2010/wordprocessingShape" mc:Ignorable="w14 w15 w16se w16cid w16 w16cex w16sdtdh wp14">
+<w:numbering xmlns:wpc="http://schemas.microsoft.com/office/word/2010/wordprocessingCanvas" xmlns:cx="http://schemas.microsoft.com/office/drawing/2014/chartex" xmlns:cx1="http://schemas.microsoft.com/office/drawing/2015/9/8/chartex" xmlns:cx2="http://schemas.microsoft.com/office/drawing/2015/10/21/chartex" xmlns:cx3="http://schemas.microsoft.com/office/drawing/2016/5/9/chartex" xmlns:cx4="http://schemas.microsoft.com/office/drawing/2016/5/10/chartex" xmlns:cx5="http://schemas.microsoft.com/office/drawing/2016/5/11/chartex" xmlns:cx6="http://schemas.microsoft.com/office/drawing/2016/5/12/chartex" xmlns:cx7="http://schemas.microsoft.com/office/drawing/2016/5/13/chartex" xmlns:cx8="http://schemas.microsoft.com/office/drawing/2016/5/14/chartex" xmlns:mc="http://schemas.openxmlformats.org/markup-compatibility/2006" xmlns:aink="http://schemas.microsoft.com/office/drawing/2016/ink" xmlns:am3d="http://schemas.microsoft.com/office/drawing/2017/model3d" xmlns:o="urn:schemas-microsoft-com:office:office" xmlns:oel="http://schemas.microsoft.com/office/2019/extlst" xmlns:r="http://schemas.openxmlformats.org/officeDocument/2006/relationships" xmlns:m="http://schemas.openxmlformats.org/officeDocument/2006/math" xmlns:v="urn:schemas-microsoft-com:vml" xmlns:wp14="http://schemas.microsoft.com/office/word/2010/wordprocessingDrawing" xmlns:wp="http://schemas.openxmlformats.org/drawingml/2006/wordprocessingDrawing" xmlns:w10="urn:schemas-microsoft-com:office:word" xmlns:w="http://schemas.openxmlformats.org/wordprocessingml/2006/main" xmlns:w14="http://schemas.microsoft.com/office/word/2010/wordml" xmlns:w15="http://schemas.microsoft.com/office/word/2012/wordml" xmlns:w16cex="http://schemas.microsoft.com/office/word/2018/wordml/cex" xmlns:w16cid="http://schemas.microsoft.com/office/word/2016/wordml/cid" xmlns:w16="http://schemas.microsoft.com/office/word/2018/wordml" xmlns:w16sdtdh="http://schemas.microsoft.com/office/word/2020/wordml/sdtdatahash" xmlns:w16se="http://schemas.microsoft.com/office/word/2015/wordml/symex" xmlns:wpg="http://schemas.microsoft.com/office/word/2010/wordprocessingGroup" xmlns:wpi="http://schemas.microsoft.com/office/word/2010/wordprocessingInk" xmlns:wne="http://schemas.microsoft.com/office/word/2006/wordml" xmlns:wps="http://schemas.microsoft.com/office/word/2010/wordprocessingShape" mc:Ignorable="w14 w15 w16se w16cid w16 w16cex w16sdtdh wp14">
   <w:abstractNum w:abstractNumId="0" w15:restartNumberingAfterBreak="0">
     <w:nsid w:val="012F0533"/>
     <w:multiLevelType w:val="hybridMultilevel"/>
@@ -25734,6 +26569,16 @@
       <w:spacing w:after="0" w:line="240" w:lineRule="auto"/>
     </w:pPr>
   </w:style>
+  <w:style w:type="character" w:styleId="Testosegnaposto">
+    <w:name w:val="Placeholder Text"/>
+    <w:basedOn w:val="Carpredefinitoparagrafo"/>
+    <w:uiPriority w:val="99"/>
+    <w:semiHidden/>
+    <w:rsid w:val="00D55421"/>
+    <w:rPr>
+      <w:color w:val="666666"/>
+    </w:rPr>
+  </w:style>
 </w:styles>
 </file>
 

</xml_diff>